<commit_message>
mis querys son querysjuli y rendiciones y agregue estrategias
</commit_message>
<xml_diff>
--- a/Estrategias.docx
+++ b/Estrategias.docx
@@ -1,6 +1,6 @@
 
 <file path=word/document.xml><?xml version="1.0" encoding="utf-8"?>
-<w:document xmlns:wpc="http://schemas.microsoft.com/office/word/2010/wordprocessingCanvas" xmlns:mc="http://schemas.openxmlformats.org/markup-compatibility/2006" xmlns:o="urn:schemas-microsoft-com:office:office" xmlns:r="http://schemas.openxmlformats.org/officeDocument/2006/relationships" xmlns:m="http://schemas.openxmlformats.org/officeDocument/2006/math" xmlns:v="urn:schemas-microsoft-com:vml" xmlns:wp14="http://schemas.microsoft.com/office/word/2010/wordprocessingDrawing" xmlns:wp="http://schemas.openxmlformats.org/drawingml/2006/wordprocessingDrawing" xmlns:w10="urn:schemas-microsoft-com:office:word" xmlns:w="http://schemas.openxmlformats.org/wordprocessingml/2006/main" xmlns:w14="http://schemas.microsoft.com/office/word/2010/wordml" xmlns:wpg="http://schemas.microsoft.com/office/word/2010/wordprocessingGroup" xmlns:wpi="http://schemas.microsoft.com/office/word/2010/wordprocessingInk" xmlns:wne="http://schemas.microsoft.com/office/word/2006/wordml" xmlns:wps="http://schemas.microsoft.com/office/word/2010/wordprocessingShape" mc:Ignorable="w14 wp14">
+<w:document xmlns:ve="http://schemas.openxmlformats.org/markup-compatibility/2006" xmlns:o="urn:schemas-microsoft-com:office:office" xmlns:r="http://schemas.openxmlformats.org/officeDocument/2006/relationships" xmlns:m="http://schemas.openxmlformats.org/officeDocument/2006/math" xmlns:v="urn:schemas-microsoft-com:vml" xmlns:wp="http://schemas.openxmlformats.org/drawingml/2006/wordprocessingDrawing" xmlns:w10="urn:schemas-microsoft-com:office:word" xmlns:w="http://schemas.openxmlformats.org/wordprocessingml/2006/main" xmlns:wne="http://schemas.microsoft.com/office/word/2006/wordml">
   <w:body>
     <w:p>
       <w:pPr>
@@ -855,63 +855,7 @@
           <w:sz w:val="24"/>
           <w:szCs w:val="24"/>
         </w:rPr>
-        <w:t xml:space="preserve">permitimos la </w:t>
-      </w:r>
-      <w:r>
-        <w:rPr>
-          <w:sz w:val="24"/>
-          <w:szCs w:val="24"/>
-        </w:rPr>
-        <w:t>selección</w:t>
-      </w:r>
-      <w:r>
-        <w:rPr>
-          <w:sz w:val="24"/>
-          <w:szCs w:val="24"/>
-        </w:rPr>
-        <w:t xml:space="preserve"> del turno ya que </w:t>
-      </w:r>
-      <w:r>
-        <w:rPr>
-          <w:sz w:val="24"/>
-          <w:szCs w:val="24"/>
-        </w:rPr>
-        <w:t>podría</w:t>
-      </w:r>
-      <w:r>
-        <w:rPr>
-          <w:sz w:val="24"/>
-          <w:szCs w:val="24"/>
-        </w:rPr>
-        <w:t xml:space="preserve"> </w:t>
-      </w:r>
-      <w:r>
-        <w:rPr>
-          <w:sz w:val="24"/>
-          <w:szCs w:val="24"/>
-        </w:rPr>
-        <w:t>darse</w:t>
-      </w:r>
-      <w:r>
-        <w:rPr>
-          <w:sz w:val="24"/>
-          <w:szCs w:val="24"/>
-        </w:rPr>
-        <w:t xml:space="preserve"> el caso de que se </w:t>
-      </w:r>
-      <w:r>
-        <w:rPr>
-          <w:sz w:val="24"/>
-          <w:szCs w:val="24"/>
-        </w:rPr>
-        <w:t>esté</w:t>
-      </w:r>
-      <w:r>
-        <w:rPr>
-          <w:sz w:val="24"/>
-          <w:szCs w:val="24"/>
-        </w:rPr>
-        <w:t xml:space="preserve"> registrando un viaje pasado en un turno en el que para ese momento </w:t>
+        <w:t xml:space="preserve">permitimos la selección del turno ya que podría darse el caso de que se esté registrando un viaje pasado en un turno en el que para ese momento </w:t>
       </w:r>
       <w:r>
         <w:rPr>
@@ -919,14 +863,7 @@
           <w:szCs w:val="24"/>
         </w:rPr>
         <w:lastRenderedPageBreak/>
-        <w:t xml:space="preserve">estaba asignado a ese </w:t>
-      </w:r>
-      <w:r>
-        <w:rPr>
-          <w:sz w:val="24"/>
-          <w:szCs w:val="24"/>
-        </w:rPr>
-        <w:t>automóvil</w:t>
+        <w:t>estaba asignado a ese automóvil</w:t>
       </w:r>
       <w:r>
         <w:rPr>
@@ -934,6 +871,46 @@
           <w:szCs w:val="24"/>
         </w:rPr>
         <w:t>. También se puede seleccionar entre todos los choferes y clientes (habilitados o no), por el mismo supuesto anterior. La hora está en formato 24 horas.</w:t>
+      </w:r>
+    </w:p>
+    <w:p>
+      <w:pPr>
+        <w:pStyle w:val="Prrafodelista"/>
+        <w:numPr>
+          <w:ilvl w:val="0"/>
+          <w:numId w:val="1"/>
+        </w:numPr>
+        <w:rPr>
+          <w:sz w:val="24"/>
+          <w:szCs w:val="24"/>
+        </w:rPr>
+      </w:pPr>
+      <w:r>
+        <w:rPr>
+          <w:sz w:val="24"/>
+          <w:szCs w:val="24"/>
+        </w:rPr>
+        <w:t>Rendiciones: tomamos en cuenta la hora fin del viaje ya que consideramos que se cobra una vez que se finalizo el viaje sin importar la fecha de inicio</w:t>
+      </w:r>
+    </w:p>
+    <w:p>
+      <w:pPr>
+        <w:pStyle w:val="Prrafodelista"/>
+        <w:numPr>
+          <w:ilvl w:val="0"/>
+          <w:numId w:val="1"/>
+        </w:numPr>
+        <w:rPr>
+          <w:sz w:val="24"/>
+          <w:szCs w:val="24"/>
+        </w:rPr>
+      </w:pPr>
+      <w:r>
+        <w:rPr>
+          <w:sz w:val="24"/>
+          <w:szCs w:val="24"/>
+        </w:rPr>
+        <w:t>Rendiciones: el numero de rendiciones suponemos que es uno más que el de la ultima rendición y se genera automáticamente, es decir, el usuario no lo ingresa</w:t>
       </w:r>
     </w:p>
     <w:p>
@@ -956,7 +933,7 @@
 </file>
 
 <file path=word/numbering.xml><?xml version="1.0" encoding="utf-8"?>
-<w:numbering xmlns:wpc="http://schemas.microsoft.com/office/word/2010/wordprocessingCanvas" xmlns:mc="http://schemas.openxmlformats.org/markup-compatibility/2006" xmlns:o="urn:schemas-microsoft-com:office:office" xmlns:r="http://schemas.openxmlformats.org/officeDocument/2006/relationships" xmlns:m="http://schemas.openxmlformats.org/officeDocument/2006/math" xmlns:v="urn:schemas-microsoft-com:vml" xmlns:wp14="http://schemas.microsoft.com/office/word/2010/wordprocessingDrawing" xmlns:wp="http://schemas.openxmlformats.org/drawingml/2006/wordprocessingDrawing" xmlns:w10="urn:schemas-microsoft-com:office:word" xmlns:w="http://schemas.openxmlformats.org/wordprocessingml/2006/main" xmlns:w14="http://schemas.microsoft.com/office/word/2010/wordml" xmlns:wpg="http://schemas.microsoft.com/office/word/2010/wordprocessingGroup" xmlns:wpi="http://schemas.microsoft.com/office/word/2010/wordprocessingInk" xmlns:wne="http://schemas.microsoft.com/office/word/2006/wordml" xmlns:wps="http://schemas.microsoft.com/office/word/2010/wordprocessingShape" mc:Ignorable="w14 wp14">
+<w:numbering xmlns:ve="http://schemas.openxmlformats.org/markup-compatibility/2006" xmlns:o="urn:schemas-microsoft-com:office:office" xmlns:r="http://schemas.openxmlformats.org/officeDocument/2006/relationships" xmlns:m="http://schemas.openxmlformats.org/officeDocument/2006/math" xmlns:v="urn:schemas-microsoft-com:vml" xmlns:wp="http://schemas.openxmlformats.org/drawingml/2006/wordprocessingDrawing" xmlns:w10="urn:schemas-microsoft-com:office:word" xmlns:w="http://schemas.openxmlformats.org/wordprocessingml/2006/main" xmlns:wne="http://schemas.microsoft.com/office/word/2006/wordml">
   <w:abstractNum w:abstractNumId="0">
     <w:nsid w:val="08F95D08"/>
     <w:multiLevelType w:val="hybridMultilevel"/>
@@ -1076,7 +1053,7 @@
 </file>
 
 <file path=word/styles.xml><?xml version="1.0" encoding="utf-8"?>
-<w:styles xmlns:mc="http://schemas.openxmlformats.org/markup-compatibility/2006" xmlns:r="http://schemas.openxmlformats.org/officeDocument/2006/relationships" xmlns:w="http://schemas.openxmlformats.org/wordprocessingml/2006/main" xmlns:w14="http://schemas.microsoft.com/office/word/2010/wordml" mc:Ignorable="w14">
+<w:styles xmlns:r="http://schemas.openxmlformats.org/officeDocument/2006/relationships" xmlns:w="http://schemas.openxmlformats.org/wordprocessingml/2006/main">
   <w:docDefaults>
     <w:rPrDefault>
       <w:rPr>
@@ -1230,6 +1207,7 @@
   <w:style w:type="paragraph" w:default="1" w:styleId="Normal">
     <w:name w:val="Normal"/>
     <w:qFormat/>
+    <w:rsid w:val="00874D2D"/>
   </w:style>
   <w:style w:type="paragraph" w:styleId="Ttulo1">
     <w:name w:val="heading 1"/>
@@ -1289,6 +1267,7 @@
     <w:uiPriority w:val="99"/>
     <w:semiHidden/>
     <w:unhideWhenUsed/>
+    <w:qFormat/>
     <w:tblPr>
       <w:tblInd w:w="0" w:type="dxa"/>
       <w:tblCellMar>
@@ -1744,7 +1723,7 @@
     </a:clrScheme>
     <a:fontScheme name="Office">
       <a:majorFont>
-        <a:latin typeface="Calibri Light" panose="020F0302020204030204"/>
+        <a:latin typeface="Calibri Light"/>
         <a:ea typeface=""/>
         <a:cs typeface=""/>
         <a:font script="Jpan" typeface="ＭＳ ゴシック"/>
@@ -1779,7 +1758,7 @@
         <a:font script="Geor" typeface="Sylfaen"/>
       </a:majorFont>
       <a:minorFont>
-        <a:latin typeface="Calibri" panose="020F0502020204030204"/>
+        <a:latin typeface="Calibri"/>
         <a:ea typeface=""/>
         <a:cs typeface=""/>
         <a:font script="Jpan" typeface="ＭＳ 明朝"/>
@@ -1956,7 +1935,7 @@
   <a:extraClrSchemeLst/>
   <a:extLst>
     <a:ext uri="{05A4C25C-085E-4340-85A3-A5531E510DB2}">
-      <thm15:themeFamily xmlns="" xmlns:thm15="http://schemas.microsoft.com/office/thememl/2012/main" name="Office Theme" id="{62F939B6-93AF-4DB8-9C6B-D6C7DFDC589F}" vid="{4A3C46E8-61CC-4603-A589-7422A47A8E4A}"/>
+      <thm15:themeFamily xmlns:thm15="http://schemas.microsoft.com/office/thememl/2012/main" xmlns="" name="Office Theme" id="{62F939B6-93AF-4DB8-9C6B-D6C7DFDC589F}" vid="{4A3C46E8-61CC-4603-A589-7422A47A8E4A}"/>
     </a:ext>
   </a:extLst>
 </a:theme>

</xml_diff>

<commit_message>
hice el trigger para crear la factura pero no funciona y no entiendo por que, tuve que permitir que un par de campos sean null en la tabla factura para poder hacerlo, subo lo de turnos a estrategias y lo de facturacion lo deje en consideraciones porque no se si lo vamos a entregar
</commit_message>
<xml_diff>
--- a/Estrategias.docx
+++ b/Estrategias.docx
@@ -1,6 +1,6 @@
 
 <file path=word/document.xml><?xml version="1.0" encoding="utf-8"?>
-<w:document xmlns:ve="http://schemas.openxmlformats.org/markup-compatibility/2006" xmlns:o="urn:schemas-microsoft-com:office:office" xmlns:r="http://schemas.openxmlformats.org/officeDocument/2006/relationships" xmlns:m="http://schemas.openxmlformats.org/officeDocument/2006/math" xmlns:v="urn:schemas-microsoft-com:vml" xmlns:wp="http://schemas.openxmlformats.org/drawingml/2006/wordprocessingDrawing" xmlns:w10="urn:schemas-microsoft-com:office:word" xmlns:w="http://schemas.openxmlformats.org/wordprocessingml/2006/main" xmlns:wne="http://schemas.microsoft.com/office/word/2006/wordml">
+<w:document xmlns:wpc="http://schemas.microsoft.com/office/word/2010/wordprocessingCanvas" xmlns:cx="http://schemas.microsoft.com/office/drawing/2014/chartex" xmlns:cx1="http://schemas.microsoft.com/office/drawing/2015/9/8/chartex" xmlns:cx2="http://schemas.microsoft.com/office/drawing/2015/10/21/chartex" xmlns:cx3="http://schemas.microsoft.com/office/drawing/2016/5/9/chartex" xmlns:cx4="http://schemas.microsoft.com/office/drawing/2016/5/10/chartex" xmlns:cx5="http://schemas.microsoft.com/office/drawing/2016/5/11/chartex" xmlns:cx6="http://schemas.microsoft.com/office/drawing/2016/5/12/chartex" xmlns:cx7="http://schemas.microsoft.com/office/drawing/2016/5/13/chartex" xmlns:cx8="http://schemas.microsoft.com/office/drawing/2016/5/14/chartex" xmlns:mc="http://schemas.openxmlformats.org/markup-compatibility/2006" xmlns:aink="http://schemas.microsoft.com/office/drawing/2016/ink" xmlns:am3d="http://schemas.microsoft.com/office/drawing/2017/model3d" xmlns:o="urn:schemas-microsoft-com:office:office" xmlns:r="http://schemas.openxmlformats.org/officeDocument/2006/relationships" xmlns:m="http://schemas.openxmlformats.org/officeDocument/2006/math" xmlns:v="urn:schemas-microsoft-com:vml" xmlns:wp14="http://schemas.microsoft.com/office/word/2010/wordprocessingDrawing" xmlns:wp="http://schemas.openxmlformats.org/drawingml/2006/wordprocessingDrawing" xmlns:w10="urn:schemas-microsoft-com:office:word" xmlns:w="http://schemas.openxmlformats.org/wordprocessingml/2006/main" xmlns:w14="http://schemas.microsoft.com/office/word/2010/wordml" xmlns:w15="http://schemas.microsoft.com/office/word/2012/wordml" xmlns:w16se="http://schemas.microsoft.com/office/word/2015/wordml/symex" xmlns:wpg="http://schemas.microsoft.com/office/word/2010/wordprocessingGroup" xmlns:wpi="http://schemas.microsoft.com/office/word/2010/wordprocessingInk" xmlns:wne="http://schemas.microsoft.com/office/word/2006/wordml" xmlns:wps="http://schemas.microsoft.com/office/word/2010/wordprocessingShape" mc:Ignorable="w14 w15 w16se wp14">
   <w:body>
     <w:p>
       <w:pPr>
@@ -818,7 +818,7 @@
           <w:sz w:val="24"/>
           <w:szCs w:val="24"/>
         </w:rPr>
-        <w:t>Loguin</w:t>
+        <w:t>Login</w:t>
       </w:r>
       <w:proofErr w:type="spellEnd"/>
       <w:r>
@@ -848,8 +848,6 @@
         </w:rPr>
         <w:t xml:space="preserve">Registrar Viaje: </w:t>
       </w:r>
-      <w:bookmarkStart w:id="0" w:name="_GoBack"/>
-      <w:bookmarkEnd w:id="0"/>
       <w:r>
         <w:rPr>
           <w:sz w:val="24"/>
@@ -916,11 +914,33 @@
     <w:p>
       <w:pPr>
         <w:pStyle w:val="Prrafodelista"/>
-        <w:rPr>
-          <w:sz w:val="24"/>
-          <w:szCs w:val="24"/>
-        </w:rPr>
-      </w:pPr>
+        <w:numPr>
+          <w:ilvl w:val="0"/>
+          <w:numId w:val="1"/>
+        </w:numPr>
+        <w:rPr>
+          <w:sz w:val="24"/>
+          <w:szCs w:val="24"/>
+        </w:rPr>
+      </w:pPr>
+      <w:r>
+        <w:rPr>
+          <w:sz w:val="24"/>
+          <w:szCs w:val="24"/>
+        </w:rPr>
+        <w:t>Turnos: los turnos se manejan con enteros, siendo parte de ese turno cualquier viaje que esté en un horario mayor o igual a la hora de inicio y menor a la hora de finalización del turno.</w:t>
+      </w:r>
+    </w:p>
+    <w:p>
+      <w:pPr>
+        <w:pStyle w:val="Prrafodelista"/>
+        <w:rPr>
+          <w:sz w:val="24"/>
+          <w:szCs w:val="24"/>
+        </w:rPr>
+      </w:pPr>
+      <w:bookmarkStart w:id="0" w:name="_GoBack"/>
+      <w:bookmarkEnd w:id="0"/>
     </w:p>
     <w:sectPr>
       <w:pgSz w:w="12240" w:h="15840"/>
@@ -933,8 +953,8 @@
 </file>
 
 <file path=word/numbering.xml><?xml version="1.0" encoding="utf-8"?>
-<w:numbering xmlns:ve="http://schemas.openxmlformats.org/markup-compatibility/2006" xmlns:o="urn:schemas-microsoft-com:office:office" xmlns:r="http://schemas.openxmlformats.org/officeDocument/2006/relationships" xmlns:m="http://schemas.openxmlformats.org/officeDocument/2006/math" xmlns:v="urn:schemas-microsoft-com:vml" xmlns:wp="http://schemas.openxmlformats.org/drawingml/2006/wordprocessingDrawing" xmlns:w10="urn:schemas-microsoft-com:office:word" xmlns:w="http://schemas.openxmlformats.org/wordprocessingml/2006/main" xmlns:wne="http://schemas.microsoft.com/office/word/2006/wordml">
-  <w:abstractNum w:abstractNumId="0">
+<w:numbering xmlns:wpc="http://schemas.microsoft.com/office/word/2010/wordprocessingCanvas" xmlns:cx="http://schemas.microsoft.com/office/drawing/2014/chartex" xmlns:cx1="http://schemas.microsoft.com/office/drawing/2015/9/8/chartex" xmlns:cx2="http://schemas.microsoft.com/office/drawing/2015/10/21/chartex" xmlns:cx3="http://schemas.microsoft.com/office/drawing/2016/5/9/chartex" xmlns:cx4="http://schemas.microsoft.com/office/drawing/2016/5/10/chartex" xmlns:cx5="http://schemas.microsoft.com/office/drawing/2016/5/11/chartex" xmlns:cx6="http://schemas.microsoft.com/office/drawing/2016/5/12/chartex" xmlns:cx7="http://schemas.microsoft.com/office/drawing/2016/5/13/chartex" xmlns:cx8="http://schemas.microsoft.com/office/drawing/2016/5/14/chartex" xmlns:mc="http://schemas.openxmlformats.org/markup-compatibility/2006" xmlns:aink="http://schemas.microsoft.com/office/drawing/2016/ink" xmlns:am3d="http://schemas.microsoft.com/office/drawing/2017/model3d" xmlns:o="urn:schemas-microsoft-com:office:office" xmlns:r="http://schemas.openxmlformats.org/officeDocument/2006/relationships" xmlns:m="http://schemas.openxmlformats.org/officeDocument/2006/math" xmlns:v="urn:schemas-microsoft-com:vml" xmlns:wp14="http://schemas.microsoft.com/office/word/2010/wordprocessingDrawing" xmlns:wp="http://schemas.openxmlformats.org/drawingml/2006/wordprocessingDrawing" xmlns:w10="urn:schemas-microsoft-com:office:word" xmlns:w="http://schemas.openxmlformats.org/wordprocessingml/2006/main" xmlns:w14="http://schemas.microsoft.com/office/word/2010/wordml" xmlns:w15="http://schemas.microsoft.com/office/word/2012/wordml" xmlns:w16se="http://schemas.microsoft.com/office/word/2015/wordml/symex" xmlns:wpg="http://schemas.microsoft.com/office/word/2010/wordprocessingGroup" xmlns:wpi="http://schemas.microsoft.com/office/word/2010/wordprocessingInk" xmlns:wne="http://schemas.microsoft.com/office/word/2006/wordml" xmlns:wps="http://schemas.microsoft.com/office/word/2010/wordprocessingShape" mc:Ignorable="w14 w15 w16se wp14">
+  <w:abstractNum w:abstractNumId="0" w15:restartNumberingAfterBreak="0">
     <w:nsid w:val="08F95D08"/>
     <w:multiLevelType w:val="hybridMultilevel"/>
     <w:tmpl w:val="BA140E58"/>
@@ -1053,7 +1073,7 @@
 </file>
 
 <file path=word/styles.xml><?xml version="1.0" encoding="utf-8"?>
-<w:styles xmlns:r="http://schemas.openxmlformats.org/officeDocument/2006/relationships" xmlns:w="http://schemas.openxmlformats.org/wordprocessingml/2006/main">
+<w:styles xmlns:mc="http://schemas.openxmlformats.org/markup-compatibility/2006" xmlns:r="http://schemas.openxmlformats.org/officeDocument/2006/relationships" xmlns:w="http://schemas.openxmlformats.org/wordprocessingml/2006/main" xmlns:w14="http://schemas.microsoft.com/office/word/2010/wordml" xmlns:w15="http://schemas.microsoft.com/office/word/2012/wordml" xmlns:w16se="http://schemas.microsoft.com/office/word/2015/wordml/symex" mc:Ignorable="w14 w15 w16se">
   <w:docDefaults>
     <w:rPrDefault>
       <w:rPr>
@@ -1065,463 +1085,387 @@
     </w:rPrDefault>
     <w:pPrDefault/>
   </w:docDefaults>
-  <w:latentStyles w:defLockedState="0" w:defUIPriority="99" w:defSemiHidden="1" w:defUnhideWhenUsed="1" w:defQFormat="0" w:count="267">
-    <w:lsdException w:name="Normal" w:semiHidden="0" w:uiPriority="0" w:unhideWhenUsed="0" w:qFormat="1"/>
-    <w:lsdException w:name="heading 1" w:semiHidden="0" w:uiPriority="9" w:unhideWhenUsed="0" w:qFormat="1"/>
-    <w:lsdException w:name="heading 2" w:uiPriority="9" w:qFormat="1"/>
-    <w:lsdException w:name="heading 3" w:uiPriority="9" w:qFormat="1"/>
-    <w:lsdException w:name="heading 4" w:uiPriority="9" w:qFormat="1"/>
-    <w:lsdException w:name="heading 5" w:uiPriority="9" w:qFormat="1"/>
-    <w:lsdException w:name="heading 6" w:uiPriority="9" w:qFormat="1"/>
-    <w:lsdException w:name="heading 7" w:uiPriority="9" w:qFormat="1"/>
-    <w:lsdException w:name="heading 8" w:uiPriority="9" w:qFormat="1"/>
-    <w:lsdException w:name="heading 9" w:uiPriority="9" w:qFormat="1"/>
-    <w:lsdException w:name="toc 1" w:uiPriority="39"/>
-    <w:lsdException w:name="toc 2" w:uiPriority="39"/>
-    <w:lsdException w:name="toc 3" w:uiPriority="39"/>
-    <w:lsdException w:name="toc 4" w:uiPriority="39"/>
-    <w:lsdException w:name="toc 5" w:uiPriority="39"/>
-    <w:lsdException w:name="toc 6" w:uiPriority="39"/>
-    <w:lsdException w:name="toc 7" w:uiPriority="39"/>
-    <w:lsdException w:name="toc 8" w:uiPriority="39"/>
-    <w:lsdException w:name="toc 9" w:uiPriority="39"/>
-    <w:lsdException w:name="caption" w:uiPriority="35" w:qFormat="1"/>
-    <w:lsdException w:name="Title" w:semiHidden="0" w:uiPriority="10" w:unhideWhenUsed="0" w:qFormat="1"/>
-    <w:lsdException w:name="Default Paragraph Font" w:uiPriority="1"/>
-    <w:lsdException w:name="Subtitle" w:semiHidden="0" w:uiPriority="11" w:unhideWhenUsed="0" w:qFormat="1"/>
-    <w:lsdException w:name="Strong" w:semiHidden="0" w:uiPriority="22" w:unhideWhenUsed="0" w:qFormat="1"/>
-    <w:lsdException w:name="Emphasis" w:semiHidden="0" w:uiPriority="20" w:unhideWhenUsed="0" w:qFormat="1"/>
-    <w:lsdException w:name="Table Grid" w:semiHidden="0" w:uiPriority="39" w:unhideWhenUsed="0"/>
-    <w:lsdException w:name="Placeholder Text" w:unhideWhenUsed="0"/>
-    <w:lsdException w:name="No Spacing" w:semiHidden="0" w:uiPriority="1" w:unhideWhenUsed="0" w:qFormat="1"/>
-    <w:lsdException w:name="Light Shading" w:semiHidden="0" w:uiPriority="60" w:unhideWhenUsed="0"/>
-    <w:lsdException w:name="Light List" w:semiHidden="0" w:uiPriority="61" w:unhideWhenUsed="0"/>
-    <w:lsdException w:name="Light Grid" w:semiHidden="0" w:uiPriority="62" w:unhideWhenUsed="0"/>
-    <w:lsdException w:name="Medium Shading 1" w:semiHidden="0" w:uiPriority="63" w:unhideWhenUsed="0"/>
-    <w:lsdException w:name="Medium Shading 2" w:semiHidden="0" w:uiPriority="64" w:unhideWhenUsed="0"/>
-    <w:lsdException w:name="Medium List 1" w:semiHidden="0" w:uiPriority="65" w:unhideWhenUsed="0"/>
-    <w:lsdException w:name="Medium List 2" w:semiHidden="0" w:uiPriority="66" w:unhideWhenUsed="0"/>
-    <w:lsdException w:name="Medium Grid 1" w:semiHidden="0" w:uiPriority="67" w:unhideWhenUsed="0"/>
-    <w:lsdException w:name="Medium Grid 2" w:semiHidden="0" w:uiPriority="68" w:unhideWhenUsed="0"/>
-    <w:lsdException w:name="Medium Grid 3" w:semiHidden="0" w:uiPriority="69" w:unhideWhenUsed="0"/>
-    <w:lsdException w:name="Dark List" w:semiHidden="0" w:uiPriority="70" w:unhideWhenUsed="0"/>
-    <w:lsdException w:name="Colorful Shading" w:semiHidden="0" w:uiPriority="71" w:unhideWhenUsed="0"/>
-    <w:lsdException w:name="Colorful List" w:semiHidden="0" w:uiPriority="72" w:unhideWhenUsed="0"/>
-    <w:lsdException w:name="Colorful Grid" w:semiHidden="0" w:uiPriority="73" w:unhideWhenUsed="0"/>
-    <w:lsdException w:name="Light Shading Accent 1" w:semiHidden="0" w:uiPriority="60" w:unhideWhenUsed="0"/>
-    <w:lsdException w:name="Light List Accent 1" w:semiHidden="0" w:uiPriority="61" w:unhideWhenUsed="0"/>
-    <w:lsdException w:name="Light Grid Accent 1" w:semiHidden="0" w:uiPriority="62" w:unhideWhenUsed="0"/>
-    <w:lsdException w:name="Medium Shading 1 Accent 1" w:semiHidden="0" w:uiPriority="63" w:unhideWhenUsed="0"/>
-    <w:lsdException w:name="Medium Shading 2 Accent 1" w:semiHidden="0" w:uiPriority="64" w:unhideWhenUsed="0"/>
-    <w:lsdException w:name="Medium List 1 Accent 1" w:semiHidden="0" w:uiPriority="65" w:unhideWhenUsed="0"/>
-    <w:lsdException w:name="Revision" w:unhideWhenUsed="0"/>
-    <w:lsdException w:name="List Paragraph" w:semiHidden="0" w:uiPriority="34" w:unhideWhenUsed="0" w:qFormat="1"/>
-    <w:lsdException w:name="Quote" w:semiHidden="0" w:uiPriority="29" w:unhideWhenUsed="0" w:qFormat="1"/>
-    <w:lsdException w:name="Intense Quote" w:semiHidden="0" w:uiPriority="30" w:unhideWhenUsed="0" w:qFormat="1"/>
-    <w:lsdException w:name="Medium List 2 Accent 1" w:semiHidden="0" w:uiPriority="66" w:unhideWhenUsed="0"/>
-    <w:lsdException w:name="Medium Grid 1 Accent 1" w:semiHidden="0" w:uiPriority="67" w:unhideWhenUsed="0"/>
-    <w:lsdException w:name="Medium Grid 2 Accent 1" w:semiHidden="0" w:uiPriority="68" w:unhideWhenUsed="0"/>
-    <w:lsdException w:name="Medium Grid 3 Accent 1" w:semiHidden="0" w:uiPriority="69" w:unhideWhenUsed="0"/>
-    <w:lsdException w:name="Dark List Accent 1" w:semiHidden="0" w:uiPriority="70" w:unhideWhenUsed="0"/>
-    <w:lsdException w:name="Colorful Shading Accent 1" w:semiHidden="0" w:uiPriority="71" w:unhideWhenUsed="0"/>
-    <w:lsdException w:name="Colorful List Accent 1" w:semiHidden="0" w:uiPriority="72" w:unhideWhenUsed="0"/>
-    <w:lsdException w:name="Colorful Grid Accent 1" w:semiHidden="0" w:uiPriority="73" w:unhideWhenUsed="0"/>
-    <w:lsdException w:name="Light Shading Accent 2" w:semiHidden="0" w:uiPriority="60" w:unhideWhenUsed="0"/>
-    <w:lsdException w:name="Light List Accent 2" w:semiHidden="0" w:uiPriority="61" w:unhideWhenUsed="0"/>
-    <w:lsdException w:name="Light Grid Accent 2" w:semiHidden="0" w:uiPriority="62" w:unhideWhenUsed="0"/>
-    <w:lsdException w:name="Medium Shading 1 Accent 2" w:semiHidden="0" w:uiPriority="63" w:unhideWhenUsed="0"/>
-    <w:lsdException w:name="Medium Shading 2 Accent 2" w:semiHidden="0" w:uiPriority="64" w:unhideWhenUsed="0"/>
-    <w:lsdException w:name="Medium List 1 Accent 2" w:semiHidden="0" w:uiPriority="65" w:unhideWhenUsed="0"/>
-    <w:lsdException w:name="Medium List 2 Accent 2" w:semiHidden="0" w:uiPriority="66" w:unhideWhenUsed="0"/>
-    <w:lsdException w:name="Medium Grid 1 Accent 2" w:semiHidden="0" w:uiPriority="67" w:unhideWhenUsed="0"/>
-    <w:lsdException w:name="Medium Grid 2 Accent 2" w:semiHidden="0" w:uiPriority="68" w:unhideWhenUsed="0"/>
-    <w:lsdException w:name="Medium Grid 3 Accent 2" w:semiHidden="0" w:uiPriority="69" w:unhideWhenUsed="0"/>
-    <w:lsdException w:name="Dark List Accent 2" w:semiHidden="0" w:uiPriority="70" w:unhideWhenUsed="0"/>
-    <w:lsdException w:name="Colorful Shading Accent 2" w:semiHidden="0" w:uiPriority="71" w:unhideWhenUsed="0"/>
-    <w:lsdException w:name="Colorful List Accent 2" w:semiHidden="0" w:uiPriority="72" w:unhideWhenUsed="0"/>
-    <w:lsdException w:name="Colorful Grid Accent 2" w:semiHidden="0" w:uiPriority="73" w:unhideWhenUsed="0"/>
-    <w:lsdException w:name="Light Shading Accent 3" w:semiHidden="0" w:uiPriority="60" w:unhideWhenUsed="0"/>
-    <w:lsdException w:name="Light List Accent 3" w:semiHidden="0" w:uiPriority="61" w:unhideWhenUsed="0"/>
-    <w:lsdException w:name="Light Grid Accent 3" w:semiHidden="0" w:uiPriority="62" w:unhideWhenUsed="0"/>
-    <w:lsdException w:name="Medium Shading 1 Accent 3" w:semiHidden="0" w:uiPriority="63" w:unhideWhenUsed="0"/>
-    <w:lsdException w:name="Medium Shading 2 Accent 3" w:semiHidden="0" w:uiPriority="64" w:unhideWhenUsed="0"/>
-    <w:lsdException w:name="Medium List 1 Accent 3" w:semiHidden="0" w:uiPriority="65" w:unhideWhenUsed="0"/>
-    <w:lsdException w:name="Medium List 2 Accent 3" w:semiHidden="0" w:uiPriority="66" w:unhideWhenUsed="0"/>
-    <w:lsdException w:name="Medium Grid 1 Accent 3" w:semiHidden="0" w:uiPriority="67" w:unhideWhenUsed="0"/>
-    <w:lsdException w:name="Medium Grid 2 Accent 3" w:semiHidden="0" w:uiPriority="68" w:unhideWhenUsed="0"/>
-    <w:lsdException w:name="Medium Grid 3 Accent 3" w:semiHidden="0" w:uiPriority="69" w:unhideWhenUsed="0"/>
-    <w:lsdException w:name="Dark List Accent 3" w:semiHidden="0" w:uiPriority="70" w:unhideWhenUsed="0"/>
-    <w:lsdException w:name="Colorful Shading Accent 3" w:semiHidden="0" w:uiPriority="71" w:unhideWhenUsed="0"/>
-    <w:lsdException w:name="Colorful List Accent 3" w:semiHidden="0" w:uiPriority="72" w:unhideWhenUsed="0"/>
-    <w:lsdException w:name="Colorful Grid Accent 3" w:semiHidden="0" w:uiPriority="73" w:unhideWhenUsed="0"/>
-    <w:lsdException w:name="Light Shading Accent 4" w:semiHidden="0" w:uiPriority="60" w:unhideWhenUsed="0"/>
-    <w:lsdException w:name="Light List Accent 4" w:semiHidden="0" w:uiPriority="61" w:unhideWhenUsed="0"/>
-    <w:lsdException w:name="Light Grid Accent 4" w:semiHidden="0" w:uiPriority="62" w:unhideWhenUsed="0"/>
-    <w:lsdException w:name="Medium Shading 1 Accent 4" w:semiHidden="0" w:uiPriority="63" w:unhideWhenUsed="0"/>
-    <w:lsdException w:name="Medium Shading 2 Accent 4" w:semiHidden="0" w:uiPriority="64" w:unhideWhenUsed="0"/>
-    <w:lsdException w:name="Medium List 1 Accent 4" w:semiHidden="0" w:uiPriority="65" w:unhideWhenUsed="0"/>
-    <w:lsdException w:name="Medium List 2 Accent 4" w:semiHidden="0" w:uiPriority="66" w:unhideWhenUsed="0"/>
-    <w:lsdException w:name="Medium Grid 1 Accent 4" w:semiHidden="0" w:uiPriority="67" w:unhideWhenUsed="0"/>
-    <w:lsdException w:name="Medium Grid 2 Accent 4" w:semiHidden="0" w:uiPriority="68" w:unhideWhenUsed="0"/>
-    <w:lsdException w:name="Medium Grid 3 Accent 4" w:semiHidden="0" w:uiPriority="69" w:unhideWhenUsed="0"/>
-    <w:lsdException w:name="Dark List Accent 4" w:semiHidden="0" w:uiPriority="70" w:unhideWhenUsed="0"/>
-    <w:lsdException w:name="Colorful Shading Accent 4" w:semiHidden="0" w:uiPriority="71" w:unhideWhenUsed="0"/>
-    <w:lsdException w:name="Colorful List Accent 4" w:semiHidden="0" w:uiPriority="72" w:unhideWhenUsed="0"/>
-    <w:lsdException w:name="Colorful Grid Accent 4" w:semiHidden="0" w:uiPriority="73" w:unhideWhenUsed="0"/>
-    <w:lsdException w:name="Light Shading Accent 5" w:semiHidden="0" w:uiPriority="60" w:unhideWhenUsed="0"/>
-    <w:lsdException w:name="Light List Accent 5" w:semiHidden="0" w:uiPriority="61" w:unhideWhenUsed="0"/>
-    <w:lsdException w:name="Light Grid Accent 5" w:semiHidden="0" w:uiPriority="62" w:unhideWhenUsed="0"/>
-    <w:lsdException w:name="Medium Shading 1 Accent 5" w:semiHidden="0" w:uiPriority="63" w:unhideWhenUsed="0"/>
-    <w:lsdException w:name="Medium Shading 2 Accent 5" w:semiHidden="0" w:uiPriority="64" w:unhideWhenUsed="0"/>
-    <w:lsdException w:name="Medium List 1 Accent 5" w:semiHidden="0" w:uiPriority="65" w:unhideWhenUsed="0"/>
-    <w:lsdException w:name="Medium List 2 Accent 5" w:semiHidden="0" w:uiPriority="66" w:unhideWhenUsed="0"/>
-    <w:lsdException w:name="Medium Grid 1 Accent 5" w:semiHidden="0" w:uiPriority="67" w:unhideWhenUsed="0"/>
-    <w:lsdException w:name="Medium Grid 2 Accent 5" w:semiHidden="0" w:uiPriority="68" w:unhideWhenUsed="0"/>
-    <w:lsdException w:name="Medium Grid 3 Accent 5" w:semiHidden="0" w:uiPriority="69" w:unhideWhenUsed="0"/>
-    <w:lsdException w:name="Dark List Accent 5" w:semiHidden="0" w:uiPriority="70" w:unhideWhenUsed="0"/>
-    <w:lsdException w:name="Colorful Shading Accent 5" w:semiHidden="0" w:uiPriority="71" w:unhideWhenUsed="0"/>
-    <w:lsdException w:name="Colorful List Accent 5" w:semiHidden="0" w:uiPriority="72" w:unhideWhenUsed="0"/>
-    <w:lsdException w:name="Colorful Grid Accent 5" w:semiHidden="0" w:uiPriority="73" w:unhideWhenUsed="0"/>
-    <w:lsdException w:name="Light Shading Accent 6" w:semiHidden="0" w:uiPriority="60" w:unhideWhenUsed="0"/>
-    <w:lsdException w:name="Light List Accent 6" w:semiHidden="0" w:uiPriority="61" w:unhideWhenUsed="0"/>
-    <w:lsdException w:name="Light Grid Accent 6" w:semiHidden="0" w:uiPriority="62" w:unhideWhenUsed="0"/>
-    <w:lsdException w:name="Medium Shading 1 Accent 6" w:semiHidden="0" w:uiPriority="63" w:unhideWhenUsed="0"/>
-    <w:lsdException w:name="Medium Shading 2 Accent 6" w:semiHidden="0" w:uiPriority="64" w:unhideWhenUsed="0"/>
-    <w:lsdException w:name="Medium List 1 Accent 6" w:semiHidden="0" w:uiPriority="65" w:unhideWhenUsed="0"/>
-    <w:lsdException w:name="Medium List 2 Accent 6" w:semiHidden="0" w:uiPriority="66" w:unhideWhenUsed="0"/>
-    <w:lsdException w:name="Medium Grid 1 Accent 6" w:semiHidden="0" w:uiPriority="67" w:unhideWhenUsed="0"/>
-    <w:lsdException w:name="Medium Grid 2 Accent 6" w:semiHidden="0" w:uiPriority="68" w:unhideWhenUsed="0"/>
-    <w:lsdException w:name="Medium Grid 3 Accent 6" w:semiHidden="0" w:uiPriority="69" w:unhideWhenUsed="0"/>
-    <w:lsdException w:name="Dark List Accent 6" w:semiHidden="0" w:uiPriority="70" w:unhideWhenUsed="0"/>
-    <w:lsdException w:name="Colorful Shading Accent 6" w:semiHidden="0" w:uiPriority="71" w:unhideWhenUsed="0"/>
-    <w:lsdException w:name="Colorful List Accent 6" w:semiHidden="0" w:uiPriority="72" w:unhideWhenUsed="0"/>
-    <w:lsdException w:name="Colorful Grid Accent 6" w:semiHidden="0" w:uiPriority="73" w:unhideWhenUsed="0"/>
-    <w:lsdException w:name="Subtle Emphasis" w:semiHidden="0" w:uiPriority="19" w:unhideWhenUsed="0" w:qFormat="1"/>
-    <w:lsdException w:name="Intense Emphasis" w:semiHidden="0" w:uiPriority="21" w:unhideWhenUsed="0" w:qFormat="1"/>
-    <w:lsdException w:name="Subtle Reference" w:semiHidden="0" w:uiPriority="31" w:unhideWhenUsed="0" w:qFormat="1"/>
-    <w:lsdException w:name="Intense Reference" w:semiHidden="0" w:uiPriority="32" w:unhideWhenUsed="0" w:qFormat="1"/>
-    <w:lsdException w:name="Book Title" w:semiHidden="0" w:uiPriority="33" w:unhideWhenUsed="0" w:qFormat="1"/>
-    <w:lsdException w:name="Bibliography" w:uiPriority="37"/>
-    <w:lsdException w:name="TOC Heading" w:uiPriority="39" w:qFormat="1"/>
+  <w:latentStyles w:defLockedState="0" w:defUIPriority="99" w:defSemiHidden="0" w:defUnhideWhenUsed="0" w:defQFormat="0" w:count="375">
+    <w:lsdException w:name="Normal" w:uiPriority="0" w:qFormat="1"/>
+    <w:lsdException w:name="heading 1" w:uiPriority="9" w:qFormat="1"/>
+    <w:lsdException w:name="heading 2" w:semiHidden="1" w:uiPriority="9" w:unhideWhenUsed="1" w:qFormat="1"/>
+    <w:lsdException w:name="heading 3" w:semiHidden="1" w:uiPriority="9" w:unhideWhenUsed="1" w:qFormat="1"/>
+    <w:lsdException w:name="heading 4" w:semiHidden="1" w:uiPriority="9" w:unhideWhenUsed="1" w:qFormat="1"/>
+    <w:lsdException w:name="heading 5" w:semiHidden="1" w:uiPriority="9" w:unhideWhenUsed="1" w:qFormat="1"/>
+    <w:lsdException w:name="heading 6" w:semiHidden="1" w:uiPriority="9" w:unhideWhenUsed="1" w:qFormat="1"/>
+    <w:lsdException w:name="heading 7" w:semiHidden="1" w:uiPriority="9" w:unhideWhenUsed="1" w:qFormat="1"/>
+    <w:lsdException w:name="heading 8" w:semiHidden="1" w:uiPriority="9" w:unhideWhenUsed="1" w:qFormat="1"/>
+    <w:lsdException w:name="heading 9" w:semiHidden="1" w:uiPriority="9" w:unhideWhenUsed="1" w:qFormat="1"/>
+    <w:lsdException w:name="index 1" w:semiHidden="1" w:unhideWhenUsed="1"/>
+    <w:lsdException w:name="index 2" w:semiHidden="1" w:unhideWhenUsed="1"/>
+    <w:lsdException w:name="index 3" w:semiHidden="1" w:unhideWhenUsed="1"/>
+    <w:lsdException w:name="index 4" w:semiHidden="1" w:unhideWhenUsed="1"/>
+    <w:lsdException w:name="index 5" w:semiHidden="1" w:unhideWhenUsed="1"/>
+    <w:lsdException w:name="index 6" w:semiHidden="1" w:unhideWhenUsed="1"/>
+    <w:lsdException w:name="index 7" w:semiHidden="1" w:unhideWhenUsed="1"/>
+    <w:lsdException w:name="index 8" w:semiHidden="1" w:unhideWhenUsed="1"/>
+    <w:lsdException w:name="index 9" w:semiHidden="1" w:unhideWhenUsed="1"/>
+    <w:lsdException w:name="toc 1" w:semiHidden="1" w:uiPriority="39" w:unhideWhenUsed="1"/>
+    <w:lsdException w:name="toc 2" w:semiHidden="1" w:uiPriority="39" w:unhideWhenUsed="1"/>
+    <w:lsdException w:name="toc 3" w:semiHidden="1" w:uiPriority="39" w:unhideWhenUsed="1"/>
+    <w:lsdException w:name="toc 4" w:semiHidden="1" w:uiPriority="39" w:unhideWhenUsed="1"/>
+    <w:lsdException w:name="toc 5" w:semiHidden="1" w:uiPriority="39" w:unhideWhenUsed="1"/>
+    <w:lsdException w:name="toc 6" w:semiHidden="1" w:uiPriority="39" w:unhideWhenUsed="1"/>
+    <w:lsdException w:name="toc 7" w:semiHidden="1" w:uiPriority="39" w:unhideWhenUsed="1"/>
+    <w:lsdException w:name="toc 8" w:semiHidden="1" w:uiPriority="39" w:unhideWhenUsed="1"/>
+    <w:lsdException w:name="toc 9" w:semiHidden="1" w:uiPriority="39" w:unhideWhenUsed="1"/>
+    <w:lsdException w:name="Normal Indent" w:semiHidden="1" w:unhideWhenUsed="1"/>
+    <w:lsdException w:name="footnote text" w:semiHidden="1" w:unhideWhenUsed="1"/>
+    <w:lsdException w:name="annotation text" w:semiHidden="1" w:unhideWhenUsed="1"/>
+    <w:lsdException w:name="header" w:semiHidden="1" w:unhideWhenUsed="1"/>
+    <w:lsdException w:name="footer" w:semiHidden="1" w:unhideWhenUsed="1"/>
+    <w:lsdException w:name="index heading" w:semiHidden="1" w:unhideWhenUsed="1"/>
+    <w:lsdException w:name="caption" w:semiHidden="1" w:uiPriority="35" w:unhideWhenUsed="1" w:qFormat="1"/>
+    <w:lsdException w:name="table of figures" w:semiHidden="1" w:unhideWhenUsed="1"/>
+    <w:lsdException w:name="envelope address" w:semiHidden="1" w:unhideWhenUsed="1"/>
+    <w:lsdException w:name="envelope return" w:semiHidden="1" w:unhideWhenUsed="1"/>
+    <w:lsdException w:name="footnote reference" w:semiHidden="1" w:unhideWhenUsed="1"/>
+    <w:lsdException w:name="annotation reference" w:semiHidden="1" w:unhideWhenUsed="1"/>
+    <w:lsdException w:name="line number" w:semiHidden="1" w:unhideWhenUsed="1"/>
+    <w:lsdException w:name="page number" w:semiHidden="1" w:unhideWhenUsed="1"/>
+    <w:lsdException w:name="endnote reference" w:semiHidden="1" w:unhideWhenUsed="1"/>
+    <w:lsdException w:name="endnote text" w:semiHidden="1" w:unhideWhenUsed="1"/>
+    <w:lsdException w:name="table of authorities" w:semiHidden="1" w:unhideWhenUsed="1"/>
+    <w:lsdException w:name="macro" w:semiHidden="1" w:unhideWhenUsed="1"/>
+    <w:lsdException w:name="toa heading" w:semiHidden="1" w:unhideWhenUsed="1"/>
+    <w:lsdException w:name="List" w:semiHidden="1" w:unhideWhenUsed="1"/>
+    <w:lsdException w:name="List Bullet" w:semiHidden="1" w:unhideWhenUsed="1"/>
+    <w:lsdException w:name="List Number" w:semiHidden="1" w:unhideWhenUsed="1"/>
+    <w:lsdException w:name="List 2" w:semiHidden="1" w:unhideWhenUsed="1"/>
+    <w:lsdException w:name="List 3" w:semiHidden="1" w:unhideWhenUsed="1"/>
+    <w:lsdException w:name="List 4" w:semiHidden="1" w:unhideWhenUsed="1"/>
+    <w:lsdException w:name="List 5" w:semiHidden="1" w:unhideWhenUsed="1"/>
+    <w:lsdException w:name="List Bullet 2" w:semiHidden="1" w:unhideWhenUsed="1"/>
+    <w:lsdException w:name="List Bullet 3" w:semiHidden="1" w:unhideWhenUsed="1"/>
+    <w:lsdException w:name="List Bullet 4" w:semiHidden="1" w:unhideWhenUsed="1"/>
+    <w:lsdException w:name="List Bullet 5" w:semiHidden="1" w:unhideWhenUsed="1"/>
+    <w:lsdException w:name="List Number 2" w:semiHidden="1" w:unhideWhenUsed="1"/>
+    <w:lsdException w:name="List Number 3" w:semiHidden="1" w:unhideWhenUsed="1"/>
+    <w:lsdException w:name="List Number 4" w:semiHidden="1" w:unhideWhenUsed="1"/>
+    <w:lsdException w:name="List Number 5" w:semiHidden="1" w:unhideWhenUsed="1"/>
+    <w:lsdException w:name="Title" w:uiPriority="10" w:qFormat="1"/>
+    <w:lsdException w:name="Closing" w:semiHidden="1" w:unhideWhenUsed="1"/>
+    <w:lsdException w:name="Signature" w:semiHidden="1" w:unhideWhenUsed="1"/>
+    <w:lsdException w:name="Default Paragraph Font" w:semiHidden="1" w:uiPriority="1" w:unhideWhenUsed="1"/>
+    <w:lsdException w:name="Body Text" w:semiHidden="1" w:unhideWhenUsed="1"/>
+    <w:lsdException w:name="Body Text Indent" w:semiHidden="1" w:unhideWhenUsed="1"/>
+    <w:lsdException w:name="List Continue" w:semiHidden="1" w:unhideWhenUsed="1"/>
+    <w:lsdException w:name="List Continue 2" w:semiHidden="1" w:unhideWhenUsed="1"/>
+    <w:lsdException w:name="List Continue 3" w:semiHidden="1" w:unhideWhenUsed="1"/>
+    <w:lsdException w:name="List Continue 4" w:semiHidden="1" w:unhideWhenUsed="1"/>
+    <w:lsdException w:name="List Continue 5" w:semiHidden="1" w:unhideWhenUsed="1"/>
+    <w:lsdException w:name="Message Header" w:semiHidden="1" w:unhideWhenUsed="1"/>
+    <w:lsdException w:name="Subtitle" w:uiPriority="11" w:qFormat="1"/>
+    <w:lsdException w:name="Salutation" w:semiHidden="1" w:unhideWhenUsed="1"/>
+    <w:lsdException w:name="Date" w:semiHidden="1" w:unhideWhenUsed="1"/>
+    <w:lsdException w:name="Body Text First Indent" w:semiHidden="1" w:unhideWhenUsed="1"/>
+    <w:lsdException w:name="Body Text First Indent 2" w:semiHidden="1" w:unhideWhenUsed="1"/>
+    <w:lsdException w:name="Note Heading" w:semiHidden="1" w:unhideWhenUsed="1"/>
+    <w:lsdException w:name="Body Text 2" w:semiHidden="1" w:unhideWhenUsed="1"/>
+    <w:lsdException w:name="Body Text 3" w:semiHidden="1" w:unhideWhenUsed="1"/>
+    <w:lsdException w:name="Body Text Indent 2" w:semiHidden="1" w:unhideWhenUsed="1"/>
+    <w:lsdException w:name="Body Text Indent 3" w:semiHidden="1" w:unhideWhenUsed="1"/>
+    <w:lsdException w:name="Block Text" w:semiHidden="1" w:unhideWhenUsed="1"/>
+    <w:lsdException w:name="Hyperlink" w:semiHidden="1" w:unhideWhenUsed="1"/>
+    <w:lsdException w:name="FollowedHyperlink" w:semiHidden="1" w:unhideWhenUsed="1"/>
+    <w:lsdException w:name="Strong" w:uiPriority="22" w:qFormat="1"/>
+    <w:lsdException w:name="Emphasis" w:uiPriority="20" w:qFormat="1"/>
+    <w:lsdException w:name="Document Map" w:semiHidden="1" w:unhideWhenUsed="1"/>
+    <w:lsdException w:name="Plain Text" w:semiHidden="1" w:unhideWhenUsed="1"/>
+    <w:lsdException w:name="E-mail Signature" w:semiHidden="1" w:unhideWhenUsed="1"/>
+    <w:lsdException w:name="HTML Top of Form" w:semiHidden="1" w:unhideWhenUsed="1"/>
+    <w:lsdException w:name="HTML Bottom of Form" w:semiHidden="1" w:unhideWhenUsed="1"/>
+    <w:lsdException w:name="Normal (Web)" w:semiHidden="1" w:unhideWhenUsed="1"/>
+    <w:lsdException w:name="HTML Acronym" w:semiHidden="1" w:unhideWhenUsed="1"/>
+    <w:lsdException w:name="HTML Address" w:semiHidden="1" w:unhideWhenUsed="1"/>
+    <w:lsdException w:name="HTML Cite" w:semiHidden="1" w:unhideWhenUsed="1"/>
+    <w:lsdException w:name="HTML Code" w:semiHidden="1" w:unhideWhenUsed="1"/>
+    <w:lsdException w:name="HTML Definition" w:semiHidden="1" w:unhideWhenUsed="1"/>
+    <w:lsdException w:name="HTML Keyboard" w:semiHidden="1" w:unhideWhenUsed="1"/>
+    <w:lsdException w:name="HTML Preformatted" w:semiHidden="1" w:unhideWhenUsed="1"/>
+    <w:lsdException w:name="HTML Sample" w:semiHidden="1" w:unhideWhenUsed="1"/>
+    <w:lsdException w:name="HTML Typewriter" w:semiHidden="1" w:unhideWhenUsed="1"/>
+    <w:lsdException w:name="HTML Variable" w:semiHidden="1" w:unhideWhenUsed="1"/>
+    <w:lsdException w:name="Normal Table" w:semiHidden="1" w:unhideWhenUsed="1"/>
+    <w:lsdException w:name="annotation subject" w:semiHidden="1" w:unhideWhenUsed="1"/>
+    <w:lsdException w:name="No List" w:semiHidden="1" w:unhideWhenUsed="1"/>
+    <w:lsdException w:name="Outline List 1" w:semiHidden="1" w:unhideWhenUsed="1"/>
+    <w:lsdException w:name="Outline List 2" w:semiHidden="1" w:unhideWhenUsed="1"/>
+    <w:lsdException w:name="Outline List 3" w:semiHidden="1" w:unhideWhenUsed="1"/>
+    <w:lsdException w:name="Table Simple 1" w:semiHidden="1" w:unhideWhenUsed="1"/>
+    <w:lsdException w:name="Table Simple 2" w:semiHidden="1" w:unhideWhenUsed="1"/>
+    <w:lsdException w:name="Table Simple 3" w:semiHidden="1" w:unhideWhenUsed="1"/>
+    <w:lsdException w:name="Table Classic 1" w:semiHidden="1" w:unhideWhenUsed="1"/>
+    <w:lsdException w:name="Table Classic 2" w:semiHidden="1" w:unhideWhenUsed="1"/>
+    <w:lsdException w:name="Table Classic 3" w:semiHidden="1" w:unhideWhenUsed="1"/>
+    <w:lsdException w:name="Table Classic 4" w:semiHidden="1" w:unhideWhenUsed="1"/>
+    <w:lsdException w:name="Table Colorful 1" w:semiHidden="1" w:unhideWhenUsed="1"/>
+    <w:lsdException w:name="Table Colorful 2" w:semiHidden="1" w:unhideWhenUsed="1"/>
+    <w:lsdException w:name="Table Colorful 3" w:semiHidden="1" w:unhideWhenUsed="1"/>
+    <w:lsdException w:name="Table Columns 1" w:semiHidden="1" w:unhideWhenUsed="1"/>
+    <w:lsdException w:name="Table Columns 2" w:semiHidden="1" w:unhideWhenUsed="1"/>
+    <w:lsdException w:name="Table Columns 3" w:semiHidden="1" w:unhideWhenUsed="1"/>
+    <w:lsdException w:name="Table Columns 4" w:semiHidden="1" w:unhideWhenUsed="1"/>
+    <w:lsdException w:name="Table Columns 5" w:semiHidden="1" w:unhideWhenUsed="1"/>
+    <w:lsdException w:name="Table Grid 1" w:semiHidden="1" w:unhideWhenUsed="1"/>
+    <w:lsdException w:name="Table Grid 2" w:semiHidden="1" w:unhideWhenUsed="1"/>
+    <w:lsdException w:name="Table Grid 3" w:semiHidden="1" w:unhideWhenUsed="1"/>
+    <w:lsdException w:name="Table Grid 4" w:semiHidden="1" w:unhideWhenUsed="1"/>
+    <w:lsdException w:name="Table Grid 5" w:semiHidden="1" w:unhideWhenUsed="1"/>
+    <w:lsdException w:name="Table Grid 6" w:semiHidden="1" w:unhideWhenUsed="1"/>
+    <w:lsdException w:name="Table Grid 7" w:semiHidden="1" w:unhideWhenUsed="1"/>
+    <w:lsdException w:name="Table Grid 8" w:semiHidden="1" w:unhideWhenUsed="1"/>
+    <w:lsdException w:name="Table List 1" w:semiHidden="1" w:unhideWhenUsed="1"/>
+    <w:lsdException w:name="Table List 2" w:semiHidden="1" w:unhideWhenUsed="1"/>
+    <w:lsdException w:name="Table List 3" w:semiHidden="1" w:unhideWhenUsed="1"/>
+    <w:lsdException w:name="Table List 4" w:semiHidden="1" w:unhideWhenUsed="1"/>
+    <w:lsdException w:name="Table List 5" w:semiHidden="1" w:unhideWhenUsed="1"/>
+    <w:lsdException w:name="Table List 6" w:semiHidden="1" w:unhideWhenUsed="1"/>
+    <w:lsdException w:name="Table List 7" w:semiHidden="1" w:unhideWhenUsed="1"/>
+    <w:lsdException w:name="Table List 8" w:semiHidden="1" w:unhideWhenUsed="1"/>
+    <w:lsdException w:name="Table 3D effects 1" w:semiHidden="1" w:unhideWhenUsed="1"/>
+    <w:lsdException w:name="Table 3D effects 2" w:semiHidden="1" w:unhideWhenUsed="1"/>
+    <w:lsdException w:name="Table 3D effects 3" w:semiHidden="1" w:unhideWhenUsed="1"/>
+    <w:lsdException w:name="Table Contemporary" w:semiHidden="1" w:unhideWhenUsed="1"/>
+    <w:lsdException w:name="Table Elegant" w:semiHidden="1" w:unhideWhenUsed="1"/>
+    <w:lsdException w:name="Table Professional" w:semiHidden="1" w:unhideWhenUsed="1"/>
+    <w:lsdException w:name="Table Subtle 1" w:semiHidden="1" w:unhideWhenUsed="1"/>
+    <w:lsdException w:name="Table Subtle 2" w:semiHidden="1" w:unhideWhenUsed="1"/>
+    <w:lsdException w:name="Table Web 1" w:semiHidden="1" w:unhideWhenUsed="1"/>
+    <w:lsdException w:name="Table Web 2" w:semiHidden="1" w:unhideWhenUsed="1"/>
+    <w:lsdException w:name="Table Web 3" w:semiHidden="1" w:unhideWhenUsed="1"/>
+    <w:lsdException w:name="Balloon Text" w:semiHidden="1" w:unhideWhenUsed="1"/>
+    <w:lsdException w:name="Table Grid" w:semiHidden="1" w:uiPriority="39" w:unhideWhenUsed="1"/>
+    <w:lsdException w:name="Table Theme" w:semiHidden="1" w:unhideWhenUsed="1"/>
+    <w:lsdException w:name="Placeholder Text" w:semiHidden="1"/>
+    <w:lsdException w:name="No Spacing" w:uiPriority="1" w:qFormat="1"/>
+    <w:lsdException w:name="Light Shading" w:uiPriority="60"/>
+    <w:lsdException w:name="Light List" w:uiPriority="61"/>
+    <w:lsdException w:name="Light Grid" w:uiPriority="62"/>
+    <w:lsdException w:name="Medium Shading 1" w:uiPriority="63"/>
+    <w:lsdException w:name="Medium Shading 2" w:uiPriority="64"/>
+    <w:lsdException w:name="Medium List 1" w:uiPriority="65"/>
+    <w:lsdException w:name="Medium List 2" w:uiPriority="66"/>
+    <w:lsdException w:name="Medium Grid 1" w:uiPriority="67"/>
+    <w:lsdException w:name="Medium Grid 2" w:uiPriority="68"/>
+    <w:lsdException w:name="Medium Grid 3" w:uiPriority="69"/>
+    <w:lsdException w:name="Dark List" w:uiPriority="70"/>
+    <w:lsdException w:name="Colorful Shading" w:uiPriority="71"/>
+    <w:lsdException w:name="Colorful List" w:uiPriority="72"/>
+    <w:lsdException w:name="Colorful Grid" w:uiPriority="73"/>
+    <w:lsdException w:name="Light Shading Accent 1" w:uiPriority="60"/>
+    <w:lsdException w:name="Light List Accent 1" w:uiPriority="61"/>
+    <w:lsdException w:name="Light Grid Accent 1" w:uiPriority="62"/>
+    <w:lsdException w:name="Medium Shading 1 Accent 1" w:uiPriority="63"/>
+    <w:lsdException w:name="Medium Shading 2 Accent 1" w:uiPriority="64"/>
+    <w:lsdException w:name="Medium List 1 Accent 1" w:uiPriority="65"/>
+    <w:lsdException w:name="Revision" w:semiHidden="1"/>
+    <w:lsdException w:name="List Paragraph" w:uiPriority="34" w:qFormat="1"/>
+    <w:lsdException w:name="Quote" w:uiPriority="29" w:qFormat="1"/>
+    <w:lsdException w:name="Intense Quote" w:uiPriority="30" w:qFormat="1"/>
+    <w:lsdException w:name="Medium List 2 Accent 1" w:uiPriority="66"/>
+    <w:lsdException w:name="Medium Grid 1 Accent 1" w:uiPriority="67"/>
+    <w:lsdException w:name="Medium Grid 2 Accent 1" w:uiPriority="68"/>
+    <w:lsdException w:name="Medium Grid 3 Accent 1" w:uiPriority="69"/>
+    <w:lsdException w:name="Dark List Accent 1" w:uiPriority="70"/>
+    <w:lsdException w:name="Colorful Shading Accent 1" w:uiPriority="71"/>
+    <w:lsdException w:name="Colorful List Accent 1" w:uiPriority="72"/>
+    <w:lsdException w:name="Colorful Grid Accent 1" w:uiPriority="73"/>
+    <w:lsdException w:name="Light Shading Accent 2" w:uiPriority="60"/>
+    <w:lsdException w:name="Light List Accent 2" w:uiPriority="61"/>
+    <w:lsdException w:name="Light Grid Accent 2" w:uiPriority="62"/>
+    <w:lsdException w:name="Medium Shading 1 Accent 2" w:uiPriority="63"/>
+    <w:lsdException w:name="Medium Shading 2 Accent 2" w:uiPriority="64"/>
+    <w:lsdException w:name="Medium List 1 Accent 2" w:uiPriority="65"/>
+    <w:lsdException w:name="Medium List 2 Accent 2" w:uiPriority="66"/>
+    <w:lsdException w:name="Medium Grid 1 Accent 2" w:uiPriority="67"/>
+    <w:lsdException w:name="Medium Grid 2 Accent 2" w:uiPriority="68"/>
+    <w:lsdException w:name="Medium Grid 3 Accent 2" w:uiPriority="69"/>
+    <w:lsdException w:name="Dark List Accent 2" w:uiPriority="70"/>
+    <w:lsdException w:name="Colorful Shading Accent 2" w:uiPriority="71"/>
+    <w:lsdException w:name="Colorful List Accent 2" w:uiPriority="72"/>
+    <w:lsdException w:name="Colorful Grid Accent 2" w:uiPriority="73"/>
+    <w:lsdException w:name="Light Shading Accent 3" w:uiPriority="60"/>
+    <w:lsdException w:name="Light List Accent 3" w:uiPriority="61"/>
+    <w:lsdException w:name="Light Grid Accent 3" w:uiPriority="62"/>
+    <w:lsdException w:name="Medium Shading 1 Accent 3" w:uiPriority="63"/>
+    <w:lsdException w:name="Medium Shading 2 Accent 3" w:uiPriority="64"/>
+    <w:lsdException w:name="Medium List 1 Accent 3" w:uiPriority="65"/>
+    <w:lsdException w:name="Medium List 2 Accent 3" w:uiPriority="66"/>
+    <w:lsdException w:name="Medium Grid 1 Accent 3" w:uiPriority="67"/>
+    <w:lsdException w:name="Medium Grid 2 Accent 3" w:uiPriority="68"/>
+    <w:lsdException w:name="Medium Grid 3 Accent 3" w:uiPriority="69"/>
+    <w:lsdException w:name="Dark List Accent 3" w:uiPriority="70"/>
+    <w:lsdException w:name="Colorful Shading Accent 3" w:uiPriority="71"/>
+    <w:lsdException w:name="Colorful List Accent 3" w:uiPriority="72"/>
+    <w:lsdException w:name="Colorful Grid Accent 3" w:uiPriority="73"/>
+    <w:lsdException w:name="Light Shading Accent 4" w:uiPriority="60"/>
+    <w:lsdException w:name="Light List Accent 4" w:uiPriority="61"/>
+    <w:lsdException w:name="Light Grid Accent 4" w:uiPriority="62"/>
+    <w:lsdException w:name="Medium Shading 1 Accent 4" w:uiPriority="63"/>
+    <w:lsdException w:name="Medium Shading 2 Accent 4" w:uiPriority="64"/>
+    <w:lsdException w:name="Medium List 1 Accent 4" w:uiPriority="65"/>
+    <w:lsdException w:name="Medium List 2 Accent 4" w:uiPriority="66"/>
+    <w:lsdException w:name="Medium Grid 1 Accent 4" w:uiPriority="67"/>
+    <w:lsdException w:name="Medium Grid 2 Accent 4" w:uiPriority="68"/>
+    <w:lsdException w:name="Medium Grid 3 Accent 4" w:uiPriority="69"/>
+    <w:lsdException w:name="Dark List Accent 4" w:uiPriority="70"/>
+    <w:lsdException w:name="Colorful Shading Accent 4" w:uiPriority="71"/>
+    <w:lsdException w:name="Colorful List Accent 4" w:uiPriority="72"/>
+    <w:lsdException w:name="Colorful Grid Accent 4" w:uiPriority="73"/>
+    <w:lsdException w:name="Light Shading Accent 5" w:uiPriority="60"/>
+    <w:lsdException w:name="Light List Accent 5" w:uiPriority="61"/>
+    <w:lsdException w:name="Light Grid Accent 5" w:uiPriority="62"/>
+    <w:lsdException w:name="Medium Shading 1 Accent 5" w:uiPriority="63"/>
+    <w:lsdException w:name="Medium Shading 2 Accent 5" w:uiPriority="64"/>
+    <w:lsdException w:name="Medium List 1 Accent 5" w:uiPriority="65"/>
+    <w:lsdException w:name="Medium List 2 Accent 5" w:uiPriority="66"/>
+    <w:lsdException w:name="Medium Grid 1 Accent 5" w:uiPriority="67"/>
+    <w:lsdException w:name="Medium Grid 2 Accent 5" w:uiPriority="68"/>
+    <w:lsdException w:name="Medium Grid 3 Accent 5" w:uiPriority="69"/>
+    <w:lsdException w:name="Dark List Accent 5" w:uiPriority="70"/>
+    <w:lsdException w:name="Colorful Shading Accent 5" w:uiPriority="71"/>
+    <w:lsdException w:name="Colorful List Accent 5" w:uiPriority="72"/>
+    <w:lsdException w:name="Colorful Grid Accent 5" w:uiPriority="73"/>
+    <w:lsdException w:name="Light Shading Accent 6" w:uiPriority="60"/>
+    <w:lsdException w:name="Light List Accent 6" w:uiPriority="61"/>
+    <w:lsdException w:name="Light Grid Accent 6" w:uiPriority="62"/>
+    <w:lsdException w:name="Medium Shading 1 Accent 6" w:uiPriority="63"/>
+    <w:lsdException w:name="Medium Shading 2 Accent 6" w:uiPriority="64"/>
+    <w:lsdException w:name="Medium List 1 Accent 6" w:uiPriority="65"/>
+    <w:lsdException w:name="Medium List 2 Accent 6" w:uiPriority="66"/>
+    <w:lsdException w:name="Medium Grid 1 Accent 6" w:uiPriority="67"/>
+    <w:lsdException w:name="Medium Grid 2 Accent 6" w:uiPriority="68"/>
+    <w:lsdException w:name="Medium Grid 3 Accent 6" w:uiPriority="69"/>
+    <w:lsdException w:name="Dark List Accent 6" w:uiPriority="70"/>
+    <w:lsdException w:name="Colorful Shading Accent 6" w:uiPriority="71"/>
+    <w:lsdException w:name="Colorful List Accent 6" w:uiPriority="72"/>
+    <w:lsdException w:name="Colorful Grid Accent 6" w:uiPriority="73"/>
+    <w:lsdException w:name="Subtle Emphasis" w:uiPriority="19" w:qFormat="1"/>
+    <w:lsdException w:name="Intense Emphasis" w:uiPriority="21" w:qFormat="1"/>
+    <w:lsdException w:name="Subtle Reference" w:uiPriority="31" w:qFormat="1"/>
+    <w:lsdException w:name="Intense Reference" w:uiPriority="32" w:qFormat="1"/>
+    <w:lsdException w:name="Book Title" w:uiPriority="33" w:qFormat="1"/>
+    <w:lsdException w:name="Bibliography" w:semiHidden="1" w:uiPriority="37" w:unhideWhenUsed="1"/>
+    <w:lsdException w:name="TOC Heading" w:semiHidden="1" w:uiPriority="39" w:unhideWhenUsed="1" w:qFormat="1"/>
+    <w:lsdException w:name="Plain Table 1" w:uiPriority="41"/>
+    <w:lsdException w:name="Plain Table 2" w:uiPriority="42"/>
+    <w:lsdException w:name="Plain Table 3" w:uiPriority="43"/>
+    <w:lsdException w:name="Plain Table 4" w:uiPriority="44"/>
+    <w:lsdException w:name="Plain Table 5" w:uiPriority="45"/>
+    <w:lsdException w:name="Grid Table Light" w:uiPriority="40"/>
+    <w:lsdException w:name="Grid Table 1 Light" w:uiPriority="46"/>
+    <w:lsdException w:name="Grid Table 2" w:uiPriority="47"/>
+    <w:lsdException w:name="Grid Table 3" w:uiPriority="48"/>
+    <w:lsdException w:name="Grid Table 4" w:uiPriority="49"/>
+    <w:lsdException w:name="Grid Table 5 Dark" w:uiPriority="50"/>
+    <w:lsdException w:name="Grid Table 6 Colorful" w:uiPriority="51"/>
+    <w:lsdException w:name="Grid Table 7 Colorful" w:uiPriority="52"/>
+    <w:lsdException w:name="Grid Table 1 Light Accent 1" w:uiPriority="46"/>
+    <w:lsdException w:name="Grid Table 2 Accent 1" w:uiPriority="47"/>
+    <w:lsdException w:name="Grid Table 3 Accent 1" w:uiPriority="48"/>
+    <w:lsdException w:name="Grid Table 4 Accent 1" w:uiPriority="49"/>
+    <w:lsdException w:name="Grid Table 5 Dark Accent 1" w:uiPriority="50"/>
+    <w:lsdException w:name="Grid Table 6 Colorful Accent 1" w:uiPriority="51"/>
+    <w:lsdException w:name="Grid Table 7 Colorful Accent 1" w:uiPriority="52"/>
+    <w:lsdException w:name="Grid Table 1 Light Accent 2" w:uiPriority="46"/>
+    <w:lsdException w:name="Grid Table 2 Accent 2" w:uiPriority="47"/>
+    <w:lsdException w:name="Grid Table 3 Accent 2" w:uiPriority="48"/>
+    <w:lsdException w:name="Grid Table 4 Accent 2" w:uiPriority="49"/>
+    <w:lsdException w:name="Grid Table 5 Dark Accent 2" w:uiPriority="50"/>
+    <w:lsdException w:name="Grid Table 6 Colorful Accent 2" w:uiPriority="51"/>
+    <w:lsdException w:name="Grid Table 7 Colorful Accent 2" w:uiPriority="52"/>
+    <w:lsdException w:name="Grid Table 1 Light Accent 3" w:uiPriority="46"/>
+    <w:lsdException w:name="Grid Table 2 Accent 3" w:uiPriority="47"/>
+    <w:lsdException w:name="Grid Table 3 Accent 3" w:uiPriority="48"/>
+    <w:lsdException w:name="Grid Table 4 Accent 3" w:uiPriority="49"/>
+    <w:lsdException w:name="Grid Table 5 Dark Accent 3" w:uiPriority="50"/>
+    <w:lsdException w:name="Grid Table 6 Colorful Accent 3" w:uiPriority="51"/>
+    <w:lsdException w:name="Grid Table 7 Colorful Accent 3" w:uiPriority="52"/>
+    <w:lsdException w:name="Grid Table 1 Light Accent 4" w:uiPriority="46"/>
+    <w:lsdException w:name="Grid Table 2 Accent 4" w:uiPriority="47"/>
+    <w:lsdException w:name="Grid Table 3 Accent 4" w:uiPriority="48"/>
+    <w:lsdException w:name="Grid Table 4 Accent 4" w:uiPriority="49"/>
+    <w:lsdException w:name="Grid Table 5 Dark Accent 4" w:uiPriority="50"/>
+    <w:lsdException w:name="Grid Table 6 Colorful Accent 4" w:uiPriority="51"/>
+    <w:lsdException w:name="Grid Table 7 Colorful Accent 4" w:uiPriority="52"/>
+    <w:lsdException w:name="Grid Table 1 Light Accent 5" w:uiPriority="46"/>
+    <w:lsdException w:name="Grid Table 2 Accent 5" w:uiPriority="47"/>
+    <w:lsdException w:name="Grid Table 3 Accent 5" w:uiPriority="48"/>
+    <w:lsdException w:name="Grid Table 4 Accent 5" w:uiPriority="49"/>
+    <w:lsdException w:name="Grid Table 5 Dark Accent 5" w:uiPriority="50"/>
+    <w:lsdException w:name="Grid Table 6 Colorful Accent 5" w:uiPriority="51"/>
+    <w:lsdException w:name="Grid Table 7 Colorful Accent 5" w:uiPriority="52"/>
+    <w:lsdException w:name="Grid Table 1 Light Accent 6" w:uiPriority="46"/>
+    <w:lsdException w:name="Grid Table 2 Accent 6" w:uiPriority="47"/>
+    <w:lsdException w:name="Grid Table 3 Accent 6" w:uiPriority="48"/>
+    <w:lsdException w:name="Grid Table 4 Accent 6" w:uiPriority="49"/>
+    <w:lsdException w:name="Grid Table 5 Dark Accent 6" w:uiPriority="50"/>
+    <w:lsdException w:name="Grid Table 6 Colorful Accent 6" w:uiPriority="51"/>
+    <w:lsdException w:name="Grid Table 7 Colorful Accent 6" w:uiPriority="52"/>
+    <w:lsdException w:name="List Table 1 Light" w:uiPriority="46"/>
+    <w:lsdException w:name="List Table 2" w:uiPriority="47"/>
+    <w:lsdException w:name="List Table 3" w:uiPriority="48"/>
+    <w:lsdException w:name="List Table 4" w:uiPriority="49"/>
+    <w:lsdException w:name="List Table 5 Dark" w:uiPriority="50"/>
+    <w:lsdException w:name="List Table 6 Colorful" w:uiPriority="51"/>
+    <w:lsdException w:name="List Table 7 Colorful" w:uiPriority="52"/>
+    <w:lsdException w:name="List Table 1 Light Accent 1" w:uiPriority="46"/>
+    <w:lsdException w:name="List Table 2 Accent 1" w:uiPriority="47"/>
+    <w:lsdException w:name="List Table 3 Accent 1" w:uiPriority="48"/>
+    <w:lsdException w:name="List Table 4 Accent 1" w:uiPriority="49"/>
+    <w:lsdException w:name="List Table 5 Dark Accent 1" w:uiPriority="50"/>
+    <w:lsdException w:name="List Table 6 Colorful Accent 1" w:uiPriority="51"/>
+    <w:lsdException w:name="List Table 7 Colorful Accent 1" w:uiPriority="52"/>
+    <w:lsdException w:name="List Table 1 Light Accent 2" w:uiPriority="46"/>
+    <w:lsdException w:name="List Table 2 Accent 2" w:uiPriority="47"/>
+    <w:lsdException w:name="List Table 3 Accent 2" w:uiPriority="48"/>
+    <w:lsdException w:name="List Table 4 Accent 2" w:uiPriority="49"/>
+    <w:lsdException w:name="List Table 5 Dark Accent 2" w:uiPriority="50"/>
+    <w:lsdException w:name="List Table 6 Colorful Accent 2" w:uiPriority="51"/>
+    <w:lsdException w:name="List Table 7 Colorful Accent 2" w:uiPriority="52"/>
+    <w:lsdException w:name="List Table 1 Light Accent 3" w:uiPriority="46"/>
+    <w:lsdException w:name="List Table 2 Accent 3" w:uiPriority="47"/>
+    <w:lsdException w:name="List Table 3 Accent 3" w:uiPriority="48"/>
+    <w:lsdException w:name="List Table 4 Accent 3" w:uiPriority="49"/>
+    <w:lsdException w:name="List Table 5 Dark Accent 3" w:uiPriority="50"/>
+    <w:lsdException w:name="List Table 6 Colorful Accent 3" w:uiPriority="51"/>
+    <w:lsdException w:name="List Table 7 Colorful Accent 3" w:uiPriority="52"/>
+    <w:lsdException w:name="List Table 1 Light Accent 4" w:uiPriority="46"/>
+    <w:lsdException w:name="List Table 2 Accent 4" w:uiPriority="47"/>
+    <w:lsdException w:name="List Table 3 Accent 4" w:uiPriority="48"/>
+    <w:lsdException w:name="List Table 4 Accent 4" w:uiPriority="49"/>
+    <w:lsdException w:name="List Table 5 Dark Accent 4" w:uiPriority="50"/>
+    <w:lsdException w:name="List Table 6 Colorful Accent 4" w:uiPriority="51"/>
+    <w:lsdException w:name="List Table 7 Colorful Accent 4" w:uiPriority="52"/>
+    <w:lsdException w:name="List Table 1 Light Accent 5" w:uiPriority="46"/>
+    <w:lsdException w:name="List Table 2 Accent 5" w:uiPriority="47"/>
+    <w:lsdException w:name="List Table 3 Accent 5" w:uiPriority="48"/>
+    <w:lsdException w:name="List Table 4 Accent 5" w:uiPriority="49"/>
+    <w:lsdException w:name="List Table 5 Dark Accent 5" w:uiPriority="50"/>
+    <w:lsdException w:name="List Table 6 Colorful Accent 5" w:uiPriority="51"/>
+    <w:lsdException w:name="List Table 7 Colorful Accent 5" w:uiPriority="52"/>
+    <w:lsdException w:name="List Table 1 Light Accent 6" w:uiPriority="46"/>
+    <w:lsdException w:name="List Table 2 Accent 6" w:uiPriority="47"/>
+    <w:lsdException w:name="List Table 3 Accent 6" w:uiPriority="48"/>
+    <w:lsdException w:name="List Table 4 Accent 6" w:uiPriority="49"/>
+    <w:lsdException w:name="List Table 5 Dark Accent 6" w:uiPriority="50"/>
+    <w:lsdException w:name="List Table 6 Colorful Accent 6" w:uiPriority="51"/>
+    <w:lsdException w:name="List Table 7 Colorful Accent 6" w:uiPriority="52"/>
+    <w:lsdException w:name="Mention" w:semiHidden="1" w:unhideWhenUsed="1"/>
+    <w:lsdException w:name="Smart Hyperlink" w:semiHidden="1" w:unhideWhenUsed="1"/>
+    <w:lsdException w:name="Hashtag" w:semiHidden="1" w:unhideWhenUsed="1"/>
+    <w:lsdException w:name="Unresolved Mention" w:semiHidden="1" w:unhideWhenUsed="1"/>
   </w:latentStyles>
   <w:style w:type="paragraph" w:default="1" w:styleId="Normal">
     <w:name w:val="Normal"/>
     <w:qFormat/>
     <w:rsid w:val="00874D2D"/>
-  </w:style>
-  <w:style w:type="paragraph" w:styleId="Ttulo1">
-    <w:name w:val="heading 1"/>
-    <w:basedOn w:val="Normal"/>
-    <w:next w:val="Normal"/>
-    <w:link w:val="Ttulo1Car"/>
-    <w:uiPriority w:val="9"/>
-    <w:qFormat/>
-    <w:rsid w:val="004D53E5"/>
-    <w:pPr>
-      <w:keepNext/>
-      <w:keepLines/>
-      <w:spacing w:before="480"/>
-      <w:outlineLvl w:val="0"/>
-    </w:pPr>
-    <w:rPr>
-      <w:rFonts w:asciiTheme="majorHAnsi" w:eastAsiaTheme="majorEastAsia" w:hAnsiTheme="majorHAnsi" w:cstheme="majorBidi"/>
-      <w:b/>
-      <w:bCs/>
-      <w:color w:val="2E74B5" w:themeColor="accent1" w:themeShade="BF"/>
-      <w:sz w:val="28"/>
-      <w:szCs w:val="28"/>
-    </w:rPr>
-  </w:style>
-  <w:style w:type="paragraph" w:styleId="Ttulo2">
-    <w:name w:val="heading 2"/>
-    <w:basedOn w:val="Normal"/>
-    <w:next w:val="Normal"/>
-    <w:link w:val="Ttulo2Car"/>
-    <w:uiPriority w:val="9"/>
-    <w:unhideWhenUsed/>
-    <w:qFormat/>
-    <w:rsid w:val="004D53E5"/>
-    <w:pPr>
-      <w:keepNext/>
-      <w:keepLines/>
-      <w:spacing w:before="200"/>
-      <w:outlineLvl w:val="1"/>
-    </w:pPr>
-    <w:rPr>
-      <w:rFonts w:asciiTheme="majorHAnsi" w:eastAsiaTheme="majorEastAsia" w:hAnsiTheme="majorHAnsi" w:cstheme="majorBidi"/>
-      <w:b/>
-      <w:bCs/>
-      <w:color w:val="5B9BD5" w:themeColor="accent1"/>
-      <w:sz w:val="26"/>
-      <w:szCs w:val="26"/>
-    </w:rPr>
-  </w:style>
-  <w:style w:type="character" w:default="1" w:styleId="Fuentedeprrafopredeter">
-    <w:name w:val="Default Paragraph Font"/>
-    <w:uiPriority w:val="1"/>
-    <w:semiHidden/>
-    <w:unhideWhenUsed/>
-  </w:style>
-  <w:style w:type="table" w:default="1" w:styleId="Tablanormal">
-    <w:name w:val="Normal Table"/>
-    <w:uiPriority w:val="99"/>
-    <w:semiHidden/>
-    <w:unhideWhenUsed/>
-    <w:qFormat/>
-    <w:tblPr>
-      <w:tblInd w:w="0" w:type="dxa"/>
-      <w:tblCellMar>
-        <w:top w:w="0" w:type="dxa"/>
-        <w:left w:w="108" w:type="dxa"/>
-        <w:bottom w:w="0" w:type="dxa"/>
-        <w:right w:w="108" w:type="dxa"/>
-      </w:tblCellMar>
-    </w:tblPr>
-  </w:style>
-  <w:style w:type="numbering" w:default="1" w:styleId="Sinlista">
-    <w:name w:val="No List"/>
-    <w:uiPriority w:val="99"/>
-    <w:semiHidden/>
-    <w:unhideWhenUsed/>
-  </w:style>
-  <w:style w:type="paragraph" w:styleId="Prrafodelista">
-    <w:name w:val="List Paragraph"/>
-    <w:basedOn w:val="Normal"/>
-    <w:uiPriority w:val="34"/>
-    <w:qFormat/>
-    <w:rsid w:val="00EC3336"/>
-    <w:pPr>
-      <w:ind w:left="720"/>
-      <w:contextualSpacing/>
-    </w:pPr>
-  </w:style>
-  <w:style w:type="character" w:customStyle="1" w:styleId="Ttulo1Car">
-    <w:name w:val="Título 1 Car"/>
-    <w:basedOn w:val="Fuentedeprrafopredeter"/>
-    <w:link w:val="Ttulo1"/>
-    <w:uiPriority w:val="9"/>
-    <w:rsid w:val="004D53E5"/>
-    <w:rPr>
-      <w:rFonts w:asciiTheme="majorHAnsi" w:eastAsiaTheme="majorEastAsia" w:hAnsiTheme="majorHAnsi" w:cstheme="majorBidi"/>
-      <w:b/>
-      <w:bCs/>
-      <w:color w:val="2E74B5" w:themeColor="accent1" w:themeShade="BF"/>
-      <w:sz w:val="28"/>
-      <w:szCs w:val="28"/>
-    </w:rPr>
-  </w:style>
-  <w:style w:type="paragraph" w:styleId="Ttulo">
-    <w:name w:val="Title"/>
-    <w:basedOn w:val="Normal"/>
-    <w:next w:val="Normal"/>
-    <w:link w:val="TtuloCar"/>
-    <w:uiPriority w:val="10"/>
-    <w:qFormat/>
-    <w:rsid w:val="004D53E5"/>
-    <w:pPr>
-      <w:pBdr>
-        <w:bottom w:val="single" w:sz="8" w:space="4" w:color="5B9BD5" w:themeColor="accent1"/>
-      </w:pBdr>
-      <w:spacing w:after="300"/>
-      <w:contextualSpacing/>
-    </w:pPr>
-    <w:rPr>
-      <w:rFonts w:asciiTheme="majorHAnsi" w:eastAsiaTheme="majorEastAsia" w:hAnsiTheme="majorHAnsi" w:cstheme="majorBidi"/>
-      <w:color w:val="323E4F" w:themeColor="text2" w:themeShade="BF"/>
-      <w:spacing w:val="5"/>
-      <w:kern w:val="28"/>
-      <w:sz w:val="52"/>
-      <w:szCs w:val="52"/>
-    </w:rPr>
-  </w:style>
-  <w:style w:type="character" w:customStyle="1" w:styleId="TtuloCar">
-    <w:name w:val="Título Car"/>
-    <w:basedOn w:val="Fuentedeprrafopredeter"/>
-    <w:link w:val="Ttulo"/>
-    <w:uiPriority w:val="10"/>
-    <w:rsid w:val="004D53E5"/>
-    <w:rPr>
-      <w:rFonts w:asciiTheme="majorHAnsi" w:eastAsiaTheme="majorEastAsia" w:hAnsiTheme="majorHAnsi" w:cstheme="majorBidi"/>
-      <w:color w:val="323E4F" w:themeColor="text2" w:themeShade="BF"/>
-      <w:spacing w:val="5"/>
-      <w:kern w:val="28"/>
-      <w:sz w:val="52"/>
-      <w:szCs w:val="52"/>
-    </w:rPr>
-  </w:style>
-  <w:style w:type="character" w:customStyle="1" w:styleId="Ttulo2Car">
-    <w:name w:val="Título 2 Car"/>
-    <w:basedOn w:val="Fuentedeprrafopredeter"/>
-    <w:link w:val="Ttulo2"/>
-    <w:uiPriority w:val="9"/>
-    <w:rsid w:val="004D53E5"/>
-    <w:rPr>
-      <w:rFonts w:asciiTheme="majorHAnsi" w:eastAsiaTheme="majorEastAsia" w:hAnsiTheme="majorHAnsi" w:cstheme="majorBidi"/>
-      <w:b/>
-      <w:bCs/>
-      <w:color w:val="5B9BD5" w:themeColor="accent1"/>
-      <w:sz w:val="26"/>
-      <w:szCs w:val="26"/>
-    </w:rPr>
-  </w:style>
-</w:styles>
-</file>
-
-<file path=word/stylesWithEffects.xml><?xml version="1.0" encoding="utf-8"?>
-<w:styles xmlns:wpc="http://schemas.microsoft.com/office/word/2010/wordprocessingCanvas" xmlns:mc="http://schemas.openxmlformats.org/markup-compatibility/2006" xmlns:o="urn:schemas-microsoft-com:office:office" xmlns:r="http://schemas.openxmlformats.org/officeDocument/2006/relationships" xmlns:m="http://schemas.openxmlformats.org/officeDocument/2006/math" xmlns:v="urn:schemas-microsoft-com:vml" xmlns:wp14="http://schemas.microsoft.com/office/word/2010/wordprocessingDrawing" xmlns:wp="http://schemas.openxmlformats.org/drawingml/2006/wordprocessingDrawing" xmlns:w10="urn:schemas-microsoft-com:office:word" xmlns:w="http://schemas.openxmlformats.org/wordprocessingml/2006/main" xmlns:w14="http://schemas.microsoft.com/office/word/2010/wordml" xmlns:wpg="http://schemas.microsoft.com/office/word/2010/wordprocessingGroup" xmlns:wpi="http://schemas.microsoft.com/office/word/2010/wordprocessingInk" xmlns:wne="http://schemas.microsoft.com/office/word/2006/wordml" xmlns:wps="http://schemas.microsoft.com/office/word/2010/wordprocessingShape" mc:Ignorable="w14 wp14">
-  <w:docDefaults>
-    <w:rPrDefault>
-      <w:rPr>
-        <w:rFonts w:asciiTheme="minorHAnsi" w:eastAsiaTheme="minorHAnsi" w:hAnsiTheme="minorHAnsi" w:cstheme="minorBidi"/>
-        <w:sz w:val="22"/>
-        <w:szCs w:val="22"/>
-        <w:lang w:val="es-AR" w:eastAsia="en-US" w:bidi="ar-SA"/>
-      </w:rPr>
-    </w:rPrDefault>
-    <w:pPrDefault/>
-  </w:docDefaults>
-  <w:latentStyles w:defLockedState="0" w:defUIPriority="99" w:defSemiHidden="1" w:defUnhideWhenUsed="1" w:defQFormat="0" w:count="267">
-    <w:lsdException w:name="Normal" w:semiHidden="0" w:uiPriority="0" w:unhideWhenUsed="0" w:qFormat="1"/>
-    <w:lsdException w:name="heading 1" w:semiHidden="0" w:uiPriority="9" w:unhideWhenUsed="0" w:qFormat="1"/>
-    <w:lsdException w:name="heading 2" w:uiPriority="9" w:qFormat="1"/>
-    <w:lsdException w:name="heading 3" w:uiPriority="9" w:qFormat="1"/>
-    <w:lsdException w:name="heading 4" w:uiPriority="9" w:qFormat="1"/>
-    <w:lsdException w:name="heading 5" w:uiPriority="9" w:qFormat="1"/>
-    <w:lsdException w:name="heading 6" w:uiPriority="9" w:qFormat="1"/>
-    <w:lsdException w:name="heading 7" w:uiPriority="9" w:qFormat="1"/>
-    <w:lsdException w:name="heading 8" w:uiPriority="9" w:qFormat="1"/>
-    <w:lsdException w:name="heading 9" w:uiPriority="9" w:qFormat="1"/>
-    <w:lsdException w:name="toc 1" w:uiPriority="39"/>
-    <w:lsdException w:name="toc 2" w:uiPriority="39"/>
-    <w:lsdException w:name="toc 3" w:uiPriority="39"/>
-    <w:lsdException w:name="toc 4" w:uiPriority="39"/>
-    <w:lsdException w:name="toc 5" w:uiPriority="39"/>
-    <w:lsdException w:name="toc 6" w:uiPriority="39"/>
-    <w:lsdException w:name="toc 7" w:uiPriority="39"/>
-    <w:lsdException w:name="toc 8" w:uiPriority="39"/>
-    <w:lsdException w:name="toc 9" w:uiPriority="39"/>
-    <w:lsdException w:name="caption" w:uiPriority="35" w:qFormat="1"/>
-    <w:lsdException w:name="Title" w:semiHidden="0" w:uiPriority="10" w:unhideWhenUsed="0" w:qFormat="1"/>
-    <w:lsdException w:name="Default Paragraph Font" w:uiPriority="1"/>
-    <w:lsdException w:name="Subtitle" w:semiHidden="0" w:uiPriority="11" w:unhideWhenUsed="0" w:qFormat="1"/>
-    <w:lsdException w:name="Strong" w:semiHidden="0" w:uiPriority="22" w:unhideWhenUsed="0" w:qFormat="1"/>
-    <w:lsdException w:name="Emphasis" w:semiHidden="0" w:uiPriority="20" w:unhideWhenUsed="0" w:qFormat="1"/>
-    <w:lsdException w:name="Table Grid" w:semiHidden="0" w:uiPriority="39" w:unhideWhenUsed="0"/>
-    <w:lsdException w:name="Placeholder Text" w:unhideWhenUsed="0"/>
-    <w:lsdException w:name="No Spacing" w:semiHidden="0" w:uiPriority="1" w:unhideWhenUsed="0" w:qFormat="1"/>
-    <w:lsdException w:name="Light Shading" w:semiHidden="0" w:uiPriority="60" w:unhideWhenUsed="0"/>
-    <w:lsdException w:name="Light List" w:semiHidden="0" w:uiPriority="61" w:unhideWhenUsed="0"/>
-    <w:lsdException w:name="Light Grid" w:semiHidden="0" w:uiPriority="62" w:unhideWhenUsed="0"/>
-    <w:lsdException w:name="Medium Shading 1" w:semiHidden="0" w:uiPriority="63" w:unhideWhenUsed="0"/>
-    <w:lsdException w:name="Medium Shading 2" w:semiHidden="0" w:uiPriority="64" w:unhideWhenUsed="0"/>
-    <w:lsdException w:name="Medium List 1" w:semiHidden="0" w:uiPriority="65" w:unhideWhenUsed="0"/>
-    <w:lsdException w:name="Medium List 2" w:semiHidden="0" w:uiPriority="66" w:unhideWhenUsed="0"/>
-    <w:lsdException w:name="Medium Grid 1" w:semiHidden="0" w:uiPriority="67" w:unhideWhenUsed="0"/>
-    <w:lsdException w:name="Medium Grid 2" w:semiHidden="0" w:uiPriority="68" w:unhideWhenUsed="0"/>
-    <w:lsdException w:name="Medium Grid 3" w:semiHidden="0" w:uiPriority="69" w:unhideWhenUsed="0"/>
-    <w:lsdException w:name="Dark List" w:semiHidden="0" w:uiPriority="70" w:unhideWhenUsed="0"/>
-    <w:lsdException w:name="Colorful Shading" w:semiHidden="0" w:uiPriority="71" w:unhideWhenUsed="0"/>
-    <w:lsdException w:name="Colorful List" w:semiHidden="0" w:uiPriority="72" w:unhideWhenUsed="0"/>
-    <w:lsdException w:name="Colorful Grid" w:semiHidden="0" w:uiPriority="73" w:unhideWhenUsed="0"/>
-    <w:lsdException w:name="Light Shading Accent 1" w:semiHidden="0" w:uiPriority="60" w:unhideWhenUsed="0"/>
-    <w:lsdException w:name="Light List Accent 1" w:semiHidden="0" w:uiPriority="61" w:unhideWhenUsed="0"/>
-    <w:lsdException w:name="Light Grid Accent 1" w:semiHidden="0" w:uiPriority="62" w:unhideWhenUsed="0"/>
-    <w:lsdException w:name="Medium Shading 1 Accent 1" w:semiHidden="0" w:uiPriority="63" w:unhideWhenUsed="0"/>
-    <w:lsdException w:name="Medium Shading 2 Accent 1" w:semiHidden="0" w:uiPriority="64" w:unhideWhenUsed="0"/>
-    <w:lsdException w:name="Medium List 1 Accent 1" w:semiHidden="0" w:uiPriority="65" w:unhideWhenUsed="0"/>
-    <w:lsdException w:name="Revision" w:unhideWhenUsed="0"/>
-    <w:lsdException w:name="List Paragraph" w:semiHidden="0" w:uiPriority="34" w:unhideWhenUsed="0" w:qFormat="1"/>
-    <w:lsdException w:name="Quote" w:semiHidden="0" w:uiPriority="29" w:unhideWhenUsed="0" w:qFormat="1"/>
-    <w:lsdException w:name="Intense Quote" w:semiHidden="0" w:uiPriority="30" w:unhideWhenUsed="0" w:qFormat="1"/>
-    <w:lsdException w:name="Medium List 2 Accent 1" w:semiHidden="0" w:uiPriority="66" w:unhideWhenUsed="0"/>
-    <w:lsdException w:name="Medium Grid 1 Accent 1" w:semiHidden="0" w:uiPriority="67" w:unhideWhenUsed="0"/>
-    <w:lsdException w:name="Medium Grid 2 Accent 1" w:semiHidden="0" w:uiPriority="68" w:unhideWhenUsed="0"/>
-    <w:lsdException w:name="Medium Grid 3 Accent 1" w:semiHidden="0" w:uiPriority="69" w:unhideWhenUsed="0"/>
-    <w:lsdException w:name="Dark List Accent 1" w:semiHidden="0" w:uiPriority="70" w:unhideWhenUsed="0"/>
-    <w:lsdException w:name="Colorful Shading Accent 1" w:semiHidden="0" w:uiPriority="71" w:unhideWhenUsed="0"/>
-    <w:lsdException w:name="Colorful List Accent 1" w:semiHidden="0" w:uiPriority="72" w:unhideWhenUsed="0"/>
-    <w:lsdException w:name="Colorful Grid Accent 1" w:semiHidden="0" w:uiPriority="73" w:unhideWhenUsed="0"/>
-    <w:lsdException w:name="Light Shading Accent 2" w:semiHidden="0" w:uiPriority="60" w:unhideWhenUsed="0"/>
-    <w:lsdException w:name="Light List Accent 2" w:semiHidden="0" w:uiPriority="61" w:unhideWhenUsed="0"/>
-    <w:lsdException w:name="Light Grid Accent 2" w:semiHidden="0" w:uiPriority="62" w:unhideWhenUsed="0"/>
-    <w:lsdException w:name="Medium Shading 1 Accent 2" w:semiHidden="0" w:uiPriority="63" w:unhideWhenUsed="0"/>
-    <w:lsdException w:name="Medium Shading 2 Accent 2" w:semiHidden="0" w:uiPriority="64" w:unhideWhenUsed="0"/>
-    <w:lsdException w:name="Medium List 1 Accent 2" w:semiHidden="0" w:uiPriority="65" w:unhideWhenUsed="0"/>
-    <w:lsdException w:name="Medium List 2 Accent 2" w:semiHidden="0" w:uiPriority="66" w:unhideWhenUsed="0"/>
-    <w:lsdException w:name="Medium Grid 1 Accent 2" w:semiHidden="0" w:uiPriority="67" w:unhideWhenUsed="0"/>
-    <w:lsdException w:name="Medium Grid 2 Accent 2" w:semiHidden="0" w:uiPriority="68" w:unhideWhenUsed="0"/>
-    <w:lsdException w:name="Medium Grid 3 Accent 2" w:semiHidden="0" w:uiPriority="69" w:unhideWhenUsed="0"/>
-    <w:lsdException w:name="Dark List Accent 2" w:semiHidden="0" w:uiPriority="70" w:unhideWhenUsed="0"/>
-    <w:lsdException w:name="Colorful Shading Accent 2" w:semiHidden="0" w:uiPriority="71" w:unhideWhenUsed="0"/>
-    <w:lsdException w:name="Colorful List Accent 2" w:semiHidden="0" w:uiPriority="72" w:unhideWhenUsed="0"/>
-    <w:lsdException w:name="Colorful Grid Accent 2" w:semiHidden="0" w:uiPriority="73" w:unhideWhenUsed="0"/>
-    <w:lsdException w:name="Light Shading Accent 3" w:semiHidden="0" w:uiPriority="60" w:unhideWhenUsed="0"/>
-    <w:lsdException w:name="Light List Accent 3" w:semiHidden="0" w:uiPriority="61" w:unhideWhenUsed="0"/>
-    <w:lsdException w:name="Light Grid Accent 3" w:semiHidden="0" w:uiPriority="62" w:unhideWhenUsed="0"/>
-    <w:lsdException w:name="Medium Shading 1 Accent 3" w:semiHidden="0" w:uiPriority="63" w:unhideWhenUsed="0"/>
-    <w:lsdException w:name="Medium Shading 2 Accent 3" w:semiHidden="0" w:uiPriority="64" w:unhideWhenUsed="0"/>
-    <w:lsdException w:name="Medium List 1 Accent 3" w:semiHidden="0" w:uiPriority="65" w:unhideWhenUsed="0"/>
-    <w:lsdException w:name="Medium List 2 Accent 3" w:semiHidden="0" w:uiPriority="66" w:unhideWhenUsed="0"/>
-    <w:lsdException w:name="Medium Grid 1 Accent 3" w:semiHidden="0" w:uiPriority="67" w:unhideWhenUsed="0"/>
-    <w:lsdException w:name="Medium Grid 2 Accent 3" w:semiHidden="0" w:uiPriority="68" w:unhideWhenUsed="0"/>
-    <w:lsdException w:name="Medium Grid 3 Accent 3" w:semiHidden="0" w:uiPriority="69" w:unhideWhenUsed="0"/>
-    <w:lsdException w:name="Dark List Accent 3" w:semiHidden="0" w:uiPriority="70" w:unhideWhenUsed="0"/>
-    <w:lsdException w:name="Colorful Shading Accent 3" w:semiHidden="0" w:uiPriority="71" w:unhideWhenUsed="0"/>
-    <w:lsdException w:name="Colorful List Accent 3" w:semiHidden="0" w:uiPriority="72" w:unhideWhenUsed="0"/>
-    <w:lsdException w:name="Colorful Grid Accent 3" w:semiHidden="0" w:uiPriority="73" w:unhideWhenUsed="0"/>
-    <w:lsdException w:name="Light Shading Accent 4" w:semiHidden="0" w:uiPriority="60" w:unhideWhenUsed="0"/>
-    <w:lsdException w:name="Light List Accent 4" w:semiHidden="0" w:uiPriority="61" w:unhideWhenUsed="0"/>
-    <w:lsdException w:name="Light Grid Accent 4" w:semiHidden="0" w:uiPriority="62" w:unhideWhenUsed="0"/>
-    <w:lsdException w:name="Medium Shading 1 Accent 4" w:semiHidden="0" w:uiPriority="63" w:unhideWhenUsed="0"/>
-    <w:lsdException w:name="Medium Shading 2 Accent 4" w:semiHidden="0" w:uiPriority="64" w:unhideWhenUsed="0"/>
-    <w:lsdException w:name="Medium List 1 Accent 4" w:semiHidden="0" w:uiPriority="65" w:unhideWhenUsed="0"/>
-    <w:lsdException w:name="Medium List 2 Accent 4" w:semiHidden="0" w:uiPriority="66" w:unhideWhenUsed="0"/>
-    <w:lsdException w:name="Medium Grid 1 Accent 4" w:semiHidden="0" w:uiPriority="67" w:unhideWhenUsed="0"/>
-    <w:lsdException w:name="Medium Grid 2 Accent 4" w:semiHidden="0" w:uiPriority="68" w:unhideWhenUsed="0"/>
-    <w:lsdException w:name="Medium Grid 3 Accent 4" w:semiHidden="0" w:uiPriority="69" w:unhideWhenUsed="0"/>
-    <w:lsdException w:name="Dark List Accent 4" w:semiHidden="0" w:uiPriority="70" w:unhideWhenUsed="0"/>
-    <w:lsdException w:name="Colorful Shading Accent 4" w:semiHidden="0" w:uiPriority="71" w:unhideWhenUsed="0"/>
-    <w:lsdException w:name="Colorful List Accent 4" w:semiHidden="0" w:uiPriority="72" w:unhideWhenUsed="0"/>
-    <w:lsdException w:name="Colorful Grid Accent 4" w:semiHidden="0" w:uiPriority="73" w:unhideWhenUsed="0"/>
-    <w:lsdException w:name="Light Shading Accent 5" w:semiHidden="0" w:uiPriority="60" w:unhideWhenUsed="0"/>
-    <w:lsdException w:name="Light List Accent 5" w:semiHidden="0" w:uiPriority="61" w:unhideWhenUsed="0"/>
-    <w:lsdException w:name="Light Grid Accent 5" w:semiHidden="0" w:uiPriority="62" w:unhideWhenUsed="0"/>
-    <w:lsdException w:name="Medium Shading 1 Accent 5" w:semiHidden="0" w:uiPriority="63" w:unhideWhenUsed="0"/>
-    <w:lsdException w:name="Medium Shading 2 Accent 5" w:semiHidden="0" w:uiPriority="64" w:unhideWhenUsed="0"/>
-    <w:lsdException w:name="Medium List 1 Accent 5" w:semiHidden="0" w:uiPriority="65" w:unhideWhenUsed="0"/>
-    <w:lsdException w:name="Medium List 2 Accent 5" w:semiHidden="0" w:uiPriority="66" w:unhideWhenUsed="0"/>
-    <w:lsdException w:name="Medium Grid 1 Accent 5" w:semiHidden="0" w:uiPriority="67" w:unhideWhenUsed="0"/>
-    <w:lsdException w:name="Medium Grid 2 Accent 5" w:semiHidden="0" w:uiPriority="68" w:unhideWhenUsed="0"/>
-    <w:lsdException w:name="Medium Grid 3 Accent 5" w:semiHidden="0" w:uiPriority="69" w:unhideWhenUsed="0"/>
-    <w:lsdException w:name="Dark List Accent 5" w:semiHidden="0" w:uiPriority="70" w:unhideWhenUsed="0"/>
-    <w:lsdException w:name="Colorful Shading Accent 5" w:semiHidden="0" w:uiPriority="71" w:unhideWhenUsed="0"/>
-    <w:lsdException w:name="Colorful List Accent 5" w:semiHidden="0" w:uiPriority="72" w:unhideWhenUsed="0"/>
-    <w:lsdException w:name="Colorful Grid Accent 5" w:semiHidden="0" w:uiPriority="73" w:unhideWhenUsed="0"/>
-    <w:lsdException w:name="Light Shading Accent 6" w:semiHidden="0" w:uiPriority="60" w:unhideWhenUsed="0"/>
-    <w:lsdException w:name="Light List Accent 6" w:semiHidden="0" w:uiPriority="61" w:unhideWhenUsed="0"/>
-    <w:lsdException w:name="Light Grid Accent 6" w:semiHidden="0" w:uiPriority="62" w:unhideWhenUsed="0"/>
-    <w:lsdException w:name="Medium Shading 1 Accent 6" w:semiHidden="0" w:uiPriority="63" w:unhideWhenUsed="0"/>
-    <w:lsdException w:name="Medium Shading 2 Accent 6" w:semiHidden="0" w:uiPriority="64" w:unhideWhenUsed="0"/>
-    <w:lsdException w:name="Medium List 1 Accent 6" w:semiHidden="0" w:uiPriority="65" w:unhideWhenUsed="0"/>
-    <w:lsdException w:name="Medium List 2 Accent 6" w:semiHidden="0" w:uiPriority="66" w:unhideWhenUsed="0"/>
-    <w:lsdException w:name="Medium Grid 1 Accent 6" w:semiHidden="0" w:uiPriority="67" w:unhideWhenUsed="0"/>
-    <w:lsdException w:name="Medium Grid 2 Accent 6" w:semiHidden="0" w:uiPriority="68" w:unhideWhenUsed="0"/>
-    <w:lsdException w:name="Medium Grid 3 Accent 6" w:semiHidden="0" w:uiPriority="69" w:unhideWhenUsed="0"/>
-    <w:lsdException w:name="Dark List Accent 6" w:semiHidden="0" w:uiPriority="70" w:unhideWhenUsed="0"/>
-    <w:lsdException w:name="Colorful Shading Accent 6" w:semiHidden="0" w:uiPriority="71" w:unhideWhenUsed="0"/>
-    <w:lsdException w:name="Colorful List Accent 6" w:semiHidden="0" w:uiPriority="72" w:unhideWhenUsed="0"/>
-    <w:lsdException w:name="Colorful Grid Accent 6" w:semiHidden="0" w:uiPriority="73" w:unhideWhenUsed="0"/>
-    <w:lsdException w:name="Subtle Emphasis" w:semiHidden="0" w:uiPriority="19" w:unhideWhenUsed="0" w:qFormat="1"/>
-    <w:lsdException w:name="Intense Emphasis" w:semiHidden="0" w:uiPriority="21" w:unhideWhenUsed="0" w:qFormat="1"/>
-    <w:lsdException w:name="Subtle Reference" w:semiHidden="0" w:uiPriority="31" w:unhideWhenUsed="0" w:qFormat="1"/>
-    <w:lsdException w:name="Intense Reference" w:semiHidden="0" w:uiPriority="32" w:unhideWhenUsed="0" w:qFormat="1"/>
-    <w:lsdException w:name="Book Title" w:semiHidden="0" w:uiPriority="33" w:unhideWhenUsed="0" w:qFormat="1"/>
-    <w:lsdException w:name="Bibliography" w:uiPriority="37"/>
-    <w:lsdException w:name="TOC Heading" w:uiPriority="39" w:qFormat="1"/>
-  </w:latentStyles>
-  <w:style w:type="paragraph" w:default="1" w:styleId="Normal">
-    <w:name w:val="Normal"/>
-    <w:qFormat/>
   </w:style>
   <w:style w:type="paragraph" w:styleId="Ttulo1">
     <w:name w:val="heading 1"/>
@@ -1935,7 +1879,7 @@
   <a:extraClrSchemeLst/>
   <a:extLst>
     <a:ext uri="{05A4C25C-085E-4340-85A3-A5531E510DB2}">
-      <thm15:themeFamily xmlns:thm15="http://schemas.microsoft.com/office/thememl/2012/main" xmlns="" name="Office Theme" id="{62F939B6-93AF-4DB8-9C6B-D6C7DFDC589F}" vid="{4A3C46E8-61CC-4603-A589-7422A47A8E4A}"/>
+      <thm15:themeFamily xmlns:thm15="http://schemas.microsoft.com/office/thememl/2012/main" name="Office Theme" id="{62F939B6-93AF-4DB8-9C6B-D6C7DFDC589F}" vid="{4A3C46E8-61CC-4603-A589-7422A47A8E4A}"/>
     </a:ext>
   </a:extLst>
 </a:theme>

</xml_diff>

<commit_message>
correcciones abm usuario y scriptInicial con procedures e inserts
</commit_message>
<xml_diff>
--- a/Estrategias.docx
+++ b/Estrategias.docx
@@ -122,7 +122,6 @@
         </w:rPr>
         <w:t>Para la asignación de roles a usuarios, se creó una tabla intermedia “</w:t>
       </w:r>
-      <w:proofErr w:type="spellStart"/>
       <w:r>
         <w:rPr>
           <w:sz w:val="24"/>
@@ -130,7 +129,6 @@
         </w:rPr>
         <w:t>RolPorUsuario</w:t>
       </w:r>
-      <w:proofErr w:type="spellEnd"/>
       <w:r>
         <w:rPr>
           <w:sz w:val="24"/>
@@ -172,7 +170,6 @@
         </w:rPr>
         <w:t>La tabla “</w:t>
       </w:r>
-      <w:proofErr w:type="spellStart"/>
       <w:r>
         <w:rPr>
           <w:sz w:val="24"/>
@@ -180,7 +177,6 @@
         </w:rPr>
         <w:t>FuncionalidadPorRol</w:t>
       </w:r>
-      <w:proofErr w:type="spellEnd"/>
       <w:r>
         <w:rPr>
           <w:sz w:val="24"/>
@@ -394,7 +390,6 @@
         </w:rPr>
         <w:t>”, con una fecha de inicio (“</w:t>
       </w:r>
-      <w:proofErr w:type="spellStart"/>
       <w:r>
         <w:rPr>
           <w:sz w:val="24"/>
@@ -402,7 +397,6 @@
         </w:rPr>
         <w:t>HoraInicio</w:t>
       </w:r>
-      <w:proofErr w:type="spellEnd"/>
       <w:r>
         <w:rPr>
           <w:sz w:val="24"/>
@@ -410,7 +404,6 @@
         </w:rPr>
         <w:t>”) y otra de caducidad (“</w:t>
       </w:r>
-      <w:proofErr w:type="spellStart"/>
       <w:r>
         <w:rPr>
           <w:sz w:val="24"/>
@@ -418,7 +411,6 @@
         </w:rPr>
         <w:t>HoraFin</w:t>
       </w:r>
-      <w:proofErr w:type="spellEnd"/>
       <w:r>
         <w:rPr>
           <w:sz w:val="24"/>
@@ -445,23 +437,7 @@
           <w:sz w:val="24"/>
           <w:szCs w:val="24"/>
         </w:rPr>
-        <w:t xml:space="preserve"> horarios que estos manejan determinado </w:t>
-      </w:r>
-      <w:proofErr w:type="spellStart"/>
-      <w:r>
-        <w:rPr>
-          <w:sz w:val="24"/>
-          <w:szCs w:val="24"/>
-        </w:rPr>
-        <w:t>automovil</w:t>
-      </w:r>
-      <w:proofErr w:type="spellEnd"/>
-      <w:r>
-        <w:rPr>
-          <w:sz w:val="24"/>
-          <w:szCs w:val="24"/>
-        </w:rPr>
-        <w:t xml:space="preserve">. </w:t>
+        <w:t xml:space="preserve"> horarios que estos manejan determinado automovil. </w:t>
       </w:r>
     </w:p>
     <w:p>
@@ -516,23 +492,7 @@
           <w:sz w:val="24"/>
           <w:szCs w:val="24"/>
         </w:rPr>
-        <w:t xml:space="preserve">del recorrido de un cliente. Se </w:t>
-      </w:r>
-      <w:proofErr w:type="spellStart"/>
-      <w:r>
-        <w:rPr>
-          <w:sz w:val="24"/>
-          <w:szCs w:val="24"/>
-        </w:rPr>
-        <w:t>relacion</w:t>
-      </w:r>
-      <w:proofErr w:type="spellEnd"/>
-      <w:r>
-        <w:rPr>
-          <w:sz w:val="24"/>
-          <w:szCs w:val="24"/>
-        </w:rPr>
-        <w:t xml:space="preserve"> a través de FK con un turno, u</w:t>
+        <w:t>del recorrido de un cliente. Se relacion a través de FK con un turno, u</w:t>
       </w:r>
       <w:r>
         <w:rPr>
@@ -546,23 +506,7 @@
           <w:sz w:val="24"/>
           <w:szCs w:val="24"/>
         </w:rPr>
-        <w:t xml:space="preserve"> Para la migración de los viajes existentes, se decidió </w:t>
-      </w:r>
-      <w:proofErr w:type="gramStart"/>
-      <w:r>
-        <w:rPr>
-          <w:sz w:val="24"/>
-          <w:szCs w:val="24"/>
-        </w:rPr>
-        <w:t>que</w:t>
-      </w:r>
-      <w:proofErr w:type="gramEnd"/>
-      <w:r>
-        <w:rPr>
-          <w:sz w:val="24"/>
-          <w:szCs w:val="24"/>
-        </w:rPr>
-        <w:t xml:space="preserve"> para el cálculo de la fecha de fin del viaje, cada kilómetro recorrido tiene una duración de 5 minutos.</w:t>
+        <w:t xml:space="preserve"> Para la migración de los viajes existentes, se decidió que para el cálculo de la fecha de fin del viaje, cada kilómetro recorrido tiene una duración de 5 minutos.</w:t>
       </w:r>
     </w:p>
     <w:p>
@@ -651,23 +595,7 @@
           <w:sz w:val="24"/>
           <w:szCs w:val="24"/>
         </w:rPr>
-        <w:t>Creamos la tabla “</w:t>
-      </w:r>
-      <w:proofErr w:type="spellStart"/>
-      <w:r>
-        <w:rPr>
-          <w:sz w:val="24"/>
-          <w:szCs w:val="24"/>
-        </w:rPr>
-        <w:t>FacturaDetalle</w:t>
-      </w:r>
-      <w:proofErr w:type="spellEnd"/>
-      <w:r>
-        <w:rPr>
-          <w:sz w:val="24"/>
-          <w:szCs w:val="24"/>
-        </w:rPr>
-        <w:t>” para relacionar la factura con el viaje del cliente.</w:t>
+        <w:t>Creamos la tabla “FacturaDetalle” para relacionar la factura con el viaje del cliente.</w:t>
       </w:r>
     </w:p>
     <w:p>
@@ -708,71 +636,14 @@
           <w:sz w:val="24"/>
           <w:szCs w:val="24"/>
         </w:rPr>
-        <w:t xml:space="preserve">ol” son las tablas encargadas de persistir todas las funcionalidades y roles del sistema. En ambas se declaró un id del tipo </w:t>
-      </w:r>
-      <w:proofErr w:type="spellStart"/>
-      <w:r>
-        <w:rPr>
-          <w:sz w:val="24"/>
-          <w:szCs w:val="24"/>
-        </w:rPr>
-        <w:t>identity</w:t>
-      </w:r>
-      <w:proofErr w:type="spellEnd"/>
-      <w:r>
-        <w:rPr>
-          <w:sz w:val="24"/>
-          <w:szCs w:val="24"/>
-        </w:rPr>
-        <w:t xml:space="preserve"> como PK en lugar de su respectivo nombre, para </w:t>
-      </w:r>
-      <w:proofErr w:type="gramStart"/>
-      <w:r>
-        <w:rPr>
-          <w:sz w:val="24"/>
-          <w:szCs w:val="24"/>
-        </w:rPr>
-        <w:t>que</w:t>
-      </w:r>
-      <w:proofErr w:type="gramEnd"/>
-      <w:r>
-        <w:rPr>
-          <w:sz w:val="24"/>
-          <w:szCs w:val="24"/>
-        </w:rPr>
-        <w:t xml:space="preserve"> en un futuro, la agregación de roles o funcionalidades no ralentice las consultas al motor de base de datos (resulta más óptimo una búsqueda por </w:t>
-      </w:r>
-      <w:proofErr w:type="spellStart"/>
-      <w:r>
-        <w:rPr>
-          <w:sz w:val="24"/>
-          <w:szCs w:val="24"/>
-        </w:rPr>
-        <w:t>int</w:t>
-      </w:r>
-      <w:proofErr w:type="spellEnd"/>
-      <w:r>
-        <w:rPr>
-          <w:sz w:val="24"/>
-          <w:szCs w:val="24"/>
-        </w:rPr>
-        <w:t xml:space="preserve"> que por </w:t>
-      </w:r>
-      <w:proofErr w:type="spellStart"/>
-      <w:r>
-        <w:rPr>
-          <w:sz w:val="24"/>
-          <w:szCs w:val="24"/>
-        </w:rPr>
-        <w:t>varchar</w:t>
-      </w:r>
-      <w:proofErr w:type="spellEnd"/>
-      <w:r>
-        <w:rPr>
-          <w:sz w:val="24"/>
-          <w:szCs w:val="24"/>
-        </w:rPr>
-        <w:t xml:space="preserve"> (</w:t>
+        <w:t xml:space="preserve">ol” son las tablas encargadas de persistir todas las funcionalidades y roles del sistema. En ambas se declaró un id del tipo identity como PK en lugar de su respectivo nombre, para que en un futuro, la agregación de roles o funcionalidades no ralentice las consultas al motor de base de datos (resulta más óptimo una búsqueda por int que por </w:t>
+      </w:r>
+      <w:r>
+        <w:rPr>
+          <w:sz w:val="24"/>
+          <w:szCs w:val="24"/>
+        </w:rPr>
+        <w:t>varchar (</w:t>
       </w:r>
       <w:r>
         <w:rPr>
@@ -854,17 +725,8 @@
           <w:sz w:val="24"/>
           <w:szCs w:val="24"/>
         </w:rPr>
-        <w:t>La tabla “</w:t>
-      </w:r>
-      <w:proofErr w:type="spellStart"/>
-      <w:r>
-        <w:rPr>
-          <w:sz w:val="24"/>
-          <w:szCs w:val="24"/>
-        </w:rPr>
-        <w:t>Rendicion</w:t>
-      </w:r>
-      <w:proofErr w:type="spellEnd"/>
+        <w:t>La tabla “Rendicion</w:t>
+      </w:r>
       <w:r>
         <w:rPr>
           <w:sz w:val="24"/>
@@ -890,23 +752,7 @@
           <w:sz w:val="24"/>
           <w:szCs w:val="24"/>
         </w:rPr>
-        <w:t>Creamos la tabla “</w:t>
-      </w:r>
-      <w:proofErr w:type="spellStart"/>
-      <w:r>
-        <w:rPr>
-          <w:sz w:val="24"/>
-          <w:szCs w:val="24"/>
-        </w:rPr>
-        <w:t>RendicionDetalle</w:t>
-      </w:r>
-      <w:proofErr w:type="spellEnd"/>
-      <w:r>
-        <w:rPr>
-          <w:sz w:val="24"/>
-          <w:szCs w:val="24"/>
-        </w:rPr>
-        <w:t>” para relacionar la rendición con el viaje.</w:t>
+        <w:t>Creamos la tabla “RendicionDetalle” para relacionar la rendición con el viaje.</w:t>
       </w:r>
     </w:p>
     <w:p>
@@ -965,22 +811,13 @@
           <w:szCs w:val="24"/>
         </w:rPr>
       </w:pPr>
-      <w:proofErr w:type="spellStart"/>
       <w:r>
         <w:rPr>
           <w:sz w:val="24"/>
           <w:szCs w:val="24"/>
         </w:rPr>
         <w:lastRenderedPageBreak/>
-        <w:t>Login</w:t>
-      </w:r>
-      <w:proofErr w:type="spellEnd"/>
-      <w:r>
-        <w:rPr>
-          <w:sz w:val="24"/>
-          <w:szCs w:val="24"/>
-        </w:rPr>
-        <w:t>: Tomamos como nombre de usuario de los usuarios ya existentes en la tabla maestra, el DNI y como contraseña “1”.</w:t>
+        <w:t>Login: Tomamos como nombre de usuario de los usuarios ya existentes en la tabla maestra, el DNI y como contraseña “1”.</w:t>
       </w:r>
     </w:p>
     <w:p>
@@ -1084,8 +921,6 @@
         </w:rPr>
         <w:t>la ú</w:t>
       </w:r>
-      <w:bookmarkStart w:id="0" w:name="_GoBack"/>
-      <w:bookmarkEnd w:id="0"/>
       <w:r>
         <w:rPr>
           <w:sz w:val="24"/>
@@ -1140,6 +975,28 @@
         </w:rPr>
         <w:t xml:space="preserve"> ni una factura cuyo rango de días abarque distintos meses.</w:t>
       </w:r>
+    </w:p>
+    <w:p>
+      <w:pPr>
+        <w:pStyle w:val="Prrafodelista"/>
+        <w:numPr>
+          <w:ilvl w:val="0"/>
+          <w:numId w:val="1"/>
+        </w:numPr>
+        <w:rPr>
+          <w:sz w:val="24"/>
+          <w:szCs w:val="24"/>
+        </w:rPr>
+      </w:pPr>
+      <w:r>
+        <w:rPr>
+          <w:sz w:val="24"/>
+          <w:szCs w:val="24"/>
+        </w:rPr>
+        <w:t>Los datos numéricos en los datos de los usuarios -1 significan que al hacer la migración estaban en null</w:t>
+      </w:r>
+      <w:bookmarkStart w:id="0" w:name="_GoBack"/>
+      <w:bookmarkEnd w:id="0"/>
     </w:p>
     <w:p>
       <w:pPr>
@@ -1448,7 +1305,7 @@
     <w:lsdException w:name="Table Web 2" w:semiHidden="1" w:unhideWhenUsed="1"/>
     <w:lsdException w:name="Table Web 3" w:semiHidden="1" w:unhideWhenUsed="1"/>
     <w:lsdException w:name="Balloon Text" w:semiHidden="1" w:unhideWhenUsed="1"/>
-    <w:lsdException w:name="Table Grid" w:semiHidden="1" w:uiPriority="39" w:unhideWhenUsed="1"/>
+    <w:lsdException w:name="Table Grid" w:uiPriority="39"/>
     <w:lsdException w:name="Table Theme" w:semiHidden="1" w:unhideWhenUsed="1"/>
     <w:lsdException w:name="Placeholder Text" w:semiHidden="1"/>
     <w:lsdException w:name="No Spacing" w:uiPriority="1" w:qFormat="1"/>

</xml_diff>

<commit_message>
correcciones y agrego cosas a estrategia
</commit_message>
<xml_diff>
--- a/Estrategias.docx
+++ b/Estrategias.docx
@@ -1,6 +1,6 @@
 
 <file path=word/document.xml><?xml version="1.0" encoding="utf-8"?>
-<w:document xmlns:wpc="http://schemas.microsoft.com/office/word/2010/wordprocessingCanvas" xmlns:mc="http://schemas.openxmlformats.org/markup-compatibility/2006" xmlns:o="urn:schemas-microsoft-com:office:office" xmlns:r="http://schemas.openxmlformats.org/officeDocument/2006/relationships" xmlns:m="http://schemas.openxmlformats.org/officeDocument/2006/math" xmlns:v="urn:schemas-microsoft-com:vml" xmlns:wp14="http://schemas.microsoft.com/office/word/2010/wordprocessingDrawing" xmlns:wp="http://schemas.openxmlformats.org/drawingml/2006/wordprocessingDrawing" xmlns:w10="urn:schemas-microsoft-com:office:word" xmlns:w="http://schemas.openxmlformats.org/wordprocessingml/2006/main" xmlns:w14="http://schemas.microsoft.com/office/word/2010/wordml" xmlns:wpg="http://schemas.microsoft.com/office/word/2010/wordprocessingGroup" xmlns:wpi="http://schemas.microsoft.com/office/word/2010/wordprocessingInk" xmlns:wne="http://schemas.microsoft.com/office/word/2006/wordml" xmlns:wps="http://schemas.microsoft.com/office/word/2010/wordprocessingShape" mc:Ignorable="w14 wp14">
+<w:document xmlns:wpc="http://schemas.microsoft.com/office/word/2010/wordprocessingCanvas" xmlns:cx="http://schemas.microsoft.com/office/drawing/2014/chartex" xmlns:cx1="http://schemas.microsoft.com/office/drawing/2015/9/8/chartex" xmlns:cx2="http://schemas.microsoft.com/office/drawing/2015/10/21/chartex" xmlns:cx3="http://schemas.microsoft.com/office/drawing/2016/5/9/chartex" xmlns:cx4="http://schemas.microsoft.com/office/drawing/2016/5/10/chartex" xmlns:cx5="http://schemas.microsoft.com/office/drawing/2016/5/11/chartex" xmlns:cx6="http://schemas.microsoft.com/office/drawing/2016/5/12/chartex" xmlns:cx7="http://schemas.microsoft.com/office/drawing/2016/5/13/chartex" xmlns:cx8="http://schemas.microsoft.com/office/drawing/2016/5/14/chartex" xmlns:mc="http://schemas.openxmlformats.org/markup-compatibility/2006" xmlns:aink="http://schemas.microsoft.com/office/drawing/2016/ink" xmlns:am3d="http://schemas.microsoft.com/office/drawing/2017/model3d" xmlns:o="urn:schemas-microsoft-com:office:office" xmlns:r="http://schemas.openxmlformats.org/officeDocument/2006/relationships" xmlns:m="http://schemas.openxmlformats.org/officeDocument/2006/math" xmlns:v="urn:schemas-microsoft-com:vml" xmlns:wp14="http://schemas.microsoft.com/office/word/2010/wordprocessingDrawing" xmlns:wp="http://schemas.openxmlformats.org/drawingml/2006/wordprocessingDrawing" xmlns:w10="urn:schemas-microsoft-com:office:word" xmlns:w="http://schemas.openxmlformats.org/wordprocessingml/2006/main" xmlns:w14="http://schemas.microsoft.com/office/word/2010/wordml" xmlns:w15="http://schemas.microsoft.com/office/word/2012/wordml" xmlns:w16cid="http://schemas.microsoft.com/office/word/2016/wordml/cid" xmlns:w16se="http://schemas.microsoft.com/office/word/2015/wordml/symex" xmlns:wpg="http://schemas.microsoft.com/office/word/2010/wordprocessingGroup" xmlns:wpi="http://schemas.microsoft.com/office/word/2010/wordprocessingInk" xmlns:wne="http://schemas.microsoft.com/office/word/2006/wordml" xmlns:wps="http://schemas.microsoft.com/office/word/2010/wordprocessingShape" mc:Ignorable="w14 w15 w16se w16cid wp14">
   <w:body>
     <w:p>
       <w:pPr>
@@ -108,7 +108,21 @@
           <w:sz w:val="24"/>
           <w:szCs w:val="24"/>
         </w:rPr>
-        <w:t>”, que facilita el acceso a todos los roles con los que un usuario puede ingresar al sistema. Esta tabla contiene el campo Habilitado, que indica los usuarios con sus roles habilitados.</w:t>
+        <w:t>”, que facilita el acceso a todos los roles con los que un usuario puede ingresar al sistema. Esta tabla contiene el campo Habilitado, que indica los usuarios con sus roles habilitados</w:t>
+      </w:r>
+      <w:r>
+        <w:rPr>
+          <w:sz w:val="24"/>
+          <w:szCs w:val="24"/>
+        </w:rPr>
+        <w:t xml:space="preserve"> o inhabilitados</w:t>
+      </w:r>
+      <w:r>
+        <w:rPr>
+          <w:sz w:val="24"/>
+          <w:szCs w:val="24"/>
+        </w:rPr>
+        <w:t>.</w:t>
       </w:r>
     </w:p>
     <w:p>
@@ -452,23 +466,7 @@
           <w:sz w:val="24"/>
           <w:szCs w:val="24"/>
         </w:rPr>
-        <w:t xml:space="preserve">Se </w:t>
-      </w:r>
-      <w:proofErr w:type="spellStart"/>
-      <w:r>
-        <w:rPr>
-          <w:sz w:val="24"/>
-          <w:szCs w:val="24"/>
-        </w:rPr>
-        <w:t>creo</w:t>
-      </w:r>
-      <w:proofErr w:type="spellEnd"/>
-      <w:r>
-        <w:rPr>
-          <w:sz w:val="24"/>
-          <w:szCs w:val="24"/>
-        </w:rPr>
-        <w:t xml:space="preserve"> la tabla “Automóvil” que contiene toda la información del auto y tiene una FK a “Chofer” para mantener la relación auto y conductor.</w:t>
+        <w:t>Se creo la tabla “Automóvil” que contiene toda la información del auto y tiene una FK a “Chofer” para mantener la relación auto y conductor.</w:t>
       </w:r>
     </w:p>
     <w:p>
@@ -741,7 +739,21 @@
           <w:sz w:val="24"/>
           <w:szCs w:val="24"/>
         </w:rPr>
-        <w:t xml:space="preserve">Los datos numéricos en los datos de los usuarios -1 significan que al hacer la migración estaban en </w:t>
+        <w:t>Los datos numéricos en los datos de los usuarios</w:t>
+      </w:r>
+      <w:r>
+        <w:rPr>
+          <w:sz w:val="24"/>
+          <w:szCs w:val="24"/>
+        </w:rPr>
+        <w:t xml:space="preserve"> con valor</w:t>
+      </w:r>
+      <w:r>
+        <w:rPr>
+          <w:sz w:val="24"/>
+          <w:szCs w:val="24"/>
+        </w:rPr>
+        <w:t xml:space="preserve"> -1 significan que al hacer la migración estaban en </w:t>
       </w:r>
       <w:proofErr w:type="spellStart"/>
       <w:r>
@@ -752,18 +764,314 @@
         <w:t>null</w:t>
       </w:r>
       <w:proofErr w:type="spellEnd"/>
-    </w:p>
-    <w:p>
-      <w:pPr>
-        <w:pStyle w:val="Prrafodelista"/>
-        <w:rPr>
-          <w:sz w:val="24"/>
-          <w:szCs w:val="24"/>
-        </w:rPr>
-      </w:pPr>
-    </w:p>
-    <w:p>
+      <w:r>
+        <w:rPr>
+          <w:sz w:val="24"/>
+          <w:szCs w:val="24"/>
+        </w:rPr>
+        <w:t xml:space="preserve">. </w:t>
+      </w:r>
+    </w:p>
+    <w:p>
+      <w:pPr>
+        <w:pStyle w:val="Prrafodelista"/>
+        <w:numPr>
+          <w:ilvl w:val="0"/>
+          <w:numId w:val="2"/>
+        </w:numPr>
+        <w:rPr>
+          <w:sz w:val="24"/>
+          <w:szCs w:val="24"/>
+        </w:rPr>
+      </w:pPr>
+      <w:r>
+        <w:rPr>
+          <w:sz w:val="24"/>
+          <w:szCs w:val="24"/>
+        </w:rPr>
+        <w:t>Si</w:t>
+      </w:r>
+      <w:r>
+        <w:rPr>
+          <w:sz w:val="24"/>
+          <w:szCs w:val="24"/>
+        </w:rPr>
+        <w:t xml:space="preserve"> el valor del campo piso es -1</w:t>
+      </w:r>
+      <w:r>
+        <w:rPr>
+          <w:sz w:val="24"/>
+          <w:szCs w:val="24"/>
+        </w:rPr>
+        <w:t xml:space="preserve">, significa que </w:t>
+      </w:r>
+      <w:r>
+        <w:rPr>
+          <w:sz w:val="24"/>
+          <w:szCs w:val="24"/>
+        </w:rPr>
+        <w:t>el campo estaba vacío al hacer la migración o que el usuario lo</w:t>
+      </w:r>
+      <w:r>
+        <w:rPr>
+          <w:sz w:val="24"/>
+          <w:szCs w:val="24"/>
+        </w:rPr>
+        <w:t xml:space="preserve"> dejó en </w:t>
+      </w:r>
+      <w:proofErr w:type="spellStart"/>
+      <w:r>
+        <w:rPr>
+          <w:sz w:val="24"/>
+          <w:szCs w:val="24"/>
+        </w:rPr>
+        <w:t>null</w:t>
+      </w:r>
+      <w:proofErr w:type="spellEnd"/>
+      <w:r>
+        <w:rPr>
+          <w:sz w:val="24"/>
+          <w:szCs w:val="24"/>
+        </w:rPr>
+        <w:t xml:space="preserve"> al momento de registrarse</w:t>
+      </w:r>
+      <w:r>
+        <w:rPr>
+          <w:sz w:val="24"/>
+          <w:szCs w:val="24"/>
+        </w:rPr>
+        <w:t xml:space="preserve"> (no vive en un edificio)</w:t>
+      </w:r>
+      <w:r>
+        <w:rPr>
+          <w:sz w:val="24"/>
+          <w:szCs w:val="24"/>
+        </w:rPr>
+        <w:t xml:space="preserve">. </w:t>
+      </w:r>
+    </w:p>
+    <w:p>
+      <w:pPr>
+        <w:pStyle w:val="Prrafodelista"/>
+        <w:numPr>
+          <w:ilvl w:val="0"/>
+          <w:numId w:val="2"/>
+        </w:numPr>
+        <w:rPr>
+          <w:sz w:val="24"/>
+          <w:szCs w:val="24"/>
+        </w:rPr>
+      </w:pPr>
+      <w:r>
+        <w:rPr>
+          <w:sz w:val="24"/>
+          <w:szCs w:val="24"/>
+        </w:rPr>
+        <w:t xml:space="preserve">Los datos de tipo </w:t>
+      </w:r>
+      <w:proofErr w:type="spellStart"/>
+      <w:r>
+        <w:rPr>
+          <w:sz w:val="24"/>
+          <w:szCs w:val="24"/>
+        </w:rPr>
+        <w:t>string</w:t>
+      </w:r>
+      <w:proofErr w:type="spellEnd"/>
+      <w:r>
+        <w:rPr>
+          <w:sz w:val="24"/>
+          <w:szCs w:val="24"/>
+        </w:rPr>
+        <w:t xml:space="preserve"> de los usuarios con valor “” significan que al hacer la migración estaban en </w:t>
+      </w:r>
+      <w:proofErr w:type="spellStart"/>
+      <w:r>
+        <w:rPr>
+          <w:sz w:val="24"/>
+          <w:szCs w:val="24"/>
+        </w:rPr>
+        <w:t>null</w:t>
+      </w:r>
+      <w:proofErr w:type="spellEnd"/>
+      <w:r>
+        <w:rPr>
+          <w:sz w:val="24"/>
+          <w:szCs w:val="24"/>
+        </w:rPr>
+        <w:t xml:space="preserve">. </w:t>
+      </w:r>
+    </w:p>
+    <w:p>
+      <w:pPr>
+        <w:pStyle w:val="Prrafodelista"/>
+        <w:numPr>
+          <w:ilvl w:val="0"/>
+          <w:numId w:val="2"/>
+        </w:numPr>
+        <w:rPr>
+          <w:sz w:val="24"/>
+          <w:szCs w:val="24"/>
+        </w:rPr>
+      </w:pPr>
+      <w:r>
+        <w:rPr>
+          <w:sz w:val="24"/>
+          <w:szCs w:val="24"/>
+        </w:rPr>
+        <w:t xml:space="preserve">Si el valor del campo departamento es “”, significa que al hacer la migración el campo estaba vacío o el usuario lo dejó en </w:t>
+      </w:r>
+      <w:proofErr w:type="spellStart"/>
+      <w:r>
+        <w:rPr>
+          <w:sz w:val="24"/>
+          <w:szCs w:val="24"/>
+        </w:rPr>
+        <w:t>null</w:t>
+      </w:r>
+      <w:proofErr w:type="spellEnd"/>
+      <w:r>
+        <w:rPr>
+          <w:sz w:val="24"/>
+          <w:szCs w:val="24"/>
+        </w:rPr>
+        <w:t xml:space="preserve"> al momento de registrarse (no tiene departamento).</w:t>
+      </w:r>
+    </w:p>
+    <w:p>
+      <w:pPr>
+        <w:pStyle w:val="Prrafodelista"/>
+        <w:numPr>
+          <w:ilvl w:val="0"/>
+          <w:numId w:val="2"/>
+        </w:numPr>
+        <w:rPr>
+          <w:sz w:val="24"/>
+          <w:szCs w:val="24"/>
+        </w:rPr>
+      </w:pPr>
+      <w:r>
+        <w:rPr>
+          <w:sz w:val="24"/>
+          <w:szCs w:val="24"/>
+        </w:rPr>
+        <w:t xml:space="preserve">Una vez registrado un usuario como cliente, este no podrá ser editado para ser chofer. </w:t>
+      </w:r>
+      <w:r>
+        <w:rPr>
+          <w:sz w:val="24"/>
+          <w:szCs w:val="24"/>
+        </w:rPr>
+        <w:t xml:space="preserve">Un </w:t>
+      </w:r>
+      <w:r>
+        <w:rPr>
+          <w:sz w:val="24"/>
+          <w:szCs w:val="24"/>
+        </w:rPr>
+        <w:t>usuario que se registra como chofer, no podrá ser editado para pasar a ser cliente.</w:t>
+      </w:r>
+    </w:p>
+    <w:p>
+      <w:pPr>
+        <w:pStyle w:val="Prrafodelista"/>
+        <w:numPr>
+          <w:ilvl w:val="0"/>
+          <w:numId w:val="2"/>
+        </w:numPr>
+      </w:pPr>
+      <w:r>
+        <w:rPr>
+          <w:sz w:val="24"/>
+          <w:szCs w:val="24"/>
+        </w:rPr>
+        <w:t xml:space="preserve">Estadísticas: </w:t>
+      </w:r>
+    </w:p>
+    <w:p>
+      <w:pPr>
+        <w:pStyle w:val="Prrafodelista"/>
+        <w:numPr>
+          <w:ilvl w:val="1"/>
+          <w:numId w:val="2"/>
+        </w:numPr>
+        <w:rPr>
+          <w:sz w:val="24"/>
+          <w:szCs w:val="24"/>
+        </w:rPr>
+      </w:pPr>
       <w:bookmarkStart w:id="0" w:name="_GoBack"/>
+      <w:r>
+        <w:rPr>
+          <w:sz w:val="24"/>
+          <w:szCs w:val="24"/>
+        </w:rPr>
+        <w:t>A</w:t>
+      </w:r>
+      <w:r>
+        <w:rPr>
+          <w:sz w:val="24"/>
+          <w:szCs w:val="24"/>
+        </w:rPr>
+        <w:t>l listar los</w:t>
+      </w:r>
+      <w:r>
+        <w:rPr>
+          <w:sz w:val="24"/>
+          <w:szCs w:val="24"/>
+        </w:rPr>
+        <w:t xml:space="preserve"> choferes con mayor recaudación </w:t>
+      </w:r>
+      <w:r>
+        <w:rPr>
+          <w:sz w:val="24"/>
+          <w:szCs w:val="24"/>
+        </w:rPr>
+        <w:t xml:space="preserve">se tienen en cuenta las rendiciones registradas de los choferes, si se realiza un </w:t>
+      </w:r>
+      <w:proofErr w:type="gramStart"/>
+      <w:r>
+        <w:rPr>
+          <w:sz w:val="24"/>
+          <w:szCs w:val="24"/>
+        </w:rPr>
+        <w:t>viaje</w:t>
+      </w:r>
+      <w:proofErr w:type="gramEnd"/>
+      <w:r>
+        <w:rPr>
+          <w:sz w:val="24"/>
+          <w:szCs w:val="24"/>
+        </w:rPr>
+        <w:t xml:space="preserve"> pero no se hace su rendición al chofer, esta no contará como parte de la recaudación del mismo.</w:t>
+      </w:r>
+      <w:r>
+        <w:t xml:space="preserve"> </w:t>
+      </w:r>
+    </w:p>
+    <w:p>
+      <w:pPr>
+        <w:pStyle w:val="Prrafodelista"/>
+        <w:numPr>
+          <w:ilvl w:val="1"/>
+          <w:numId w:val="2"/>
+        </w:numPr>
+        <w:rPr>
+          <w:sz w:val="24"/>
+          <w:szCs w:val="24"/>
+        </w:rPr>
+      </w:pPr>
+      <w:r>
+        <w:t xml:space="preserve">Al listar los clientes con mayor consumo, solo se tienen en cuenta los consumos de las facturas. Los viajes que no hayan sido facturados al momento de </w:t>
+      </w:r>
+      <w:proofErr w:type="gramStart"/>
+      <w:r>
+        <w:t>listar,</w:t>
+      </w:r>
+      <w:proofErr w:type="gramEnd"/>
+      <w:r>
+        <w:t xml:space="preserve"> no serán considerados.</w:t>
+      </w:r>
       <w:bookmarkEnd w:id="0"/>
     </w:p>
     <w:sectPr>
@@ -777,8 +1085,8 @@
 </file>
 
 <file path=word/numbering.xml><?xml version="1.0" encoding="utf-8"?>
-<w:numbering xmlns:wpc="http://schemas.microsoft.com/office/word/2010/wordprocessingCanvas" xmlns:mc="http://schemas.openxmlformats.org/markup-compatibility/2006" xmlns:o="urn:schemas-microsoft-com:office:office" xmlns:r="http://schemas.openxmlformats.org/officeDocument/2006/relationships" xmlns:m="http://schemas.openxmlformats.org/officeDocument/2006/math" xmlns:v="urn:schemas-microsoft-com:vml" xmlns:wp14="http://schemas.microsoft.com/office/word/2010/wordprocessingDrawing" xmlns:wp="http://schemas.openxmlformats.org/drawingml/2006/wordprocessingDrawing" xmlns:w10="urn:schemas-microsoft-com:office:word" xmlns:w="http://schemas.openxmlformats.org/wordprocessingml/2006/main" xmlns:w14="http://schemas.microsoft.com/office/word/2010/wordml" xmlns:wpg="http://schemas.microsoft.com/office/word/2010/wordprocessingGroup" xmlns:wpi="http://schemas.microsoft.com/office/word/2010/wordprocessingInk" xmlns:wne="http://schemas.microsoft.com/office/word/2006/wordml" xmlns:wps="http://schemas.microsoft.com/office/word/2010/wordprocessingShape" mc:Ignorable="w14 wp14">
-  <w:abstractNum w:abstractNumId="0">
+<w:numbering xmlns:wpc="http://schemas.microsoft.com/office/word/2010/wordprocessingCanvas" xmlns:cx="http://schemas.microsoft.com/office/drawing/2014/chartex" xmlns:cx1="http://schemas.microsoft.com/office/drawing/2015/9/8/chartex" xmlns:cx2="http://schemas.microsoft.com/office/drawing/2015/10/21/chartex" xmlns:cx3="http://schemas.microsoft.com/office/drawing/2016/5/9/chartex" xmlns:cx4="http://schemas.microsoft.com/office/drawing/2016/5/10/chartex" xmlns:cx5="http://schemas.microsoft.com/office/drawing/2016/5/11/chartex" xmlns:cx6="http://schemas.microsoft.com/office/drawing/2016/5/12/chartex" xmlns:cx7="http://schemas.microsoft.com/office/drawing/2016/5/13/chartex" xmlns:cx8="http://schemas.microsoft.com/office/drawing/2016/5/14/chartex" xmlns:mc="http://schemas.openxmlformats.org/markup-compatibility/2006" xmlns:aink="http://schemas.microsoft.com/office/drawing/2016/ink" xmlns:am3d="http://schemas.microsoft.com/office/drawing/2017/model3d" xmlns:o="urn:schemas-microsoft-com:office:office" xmlns:r="http://schemas.openxmlformats.org/officeDocument/2006/relationships" xmlns:m="http://schemas.openxmlformats.org/officeDocument/2006/math" xmlns:v="urn:schemas-microsoft-com:vml" xmlns:wp14="http://schemas.microsoft.com/office/word/2010/wordprocessingDrawing" xmlns:wp="http://schemas.openxmlformats.org/drawingml/2006/wordprocessingDrawing" xmlns:w10="urn:schemas-microsoft-com:office:word" xmlns:w="http://schemas.openxmlformats.org/wordprocessingml/2006/main" xmlns:w14="http://schemas.microsoft.com/office/word/2010/wordml" xmlns:w15="http://schemas.microsoft.com/office/word/2012/wordml" xmlns:w16cid="http://schemas.microsoft.com/office/word/2016/wordml/cid" xmlns:w16se="http://schemas.microsoft.com/office/word/2015/wordml/symex" xmlns:wpg="http://schemas.microsoft.com/office/word/2010/wordprocessingGroup" xmlns:wpi="http://schemas.microsoft.com/office/word/2010/wordprocessingInk" xmlns:wne="http://schemas.microsoft.com/office/word/2006/wordml" xmlns:wps="http://schemas.microsoft.com/office/word/2010/wordprocessingShape" mc:Ignorable="w14 w15 w16se w16cid wp14">
+  <w:abstractNum w:abstractNumId="0" w15:restartNumberingAfterBreak="0">
     <w:nsid w:val="08F95D08"/>
     <w:multiLevelType w:val="hybridMultilevel"/>
     <w:tmpl w:val="BA140E58"/>
@@ -793,7 +1101,7 @@
         <w:rFonts w:ascii="Symbol" w:eastAsiaTheme="minorHAnsi" w:hAnsi="Symbol" w:cstheme="minorBidi" w:hint="default"/>
       </w:rPr>
     </w:lvl>
-    <w:lvl w:ilvl="1" w:tplc="2C0A0003" w:tentative="1">
+    <w:lvl w:ilvl="1" w:tplc="2C0A0003">
       <w:start w:val="1"/>
       <w:numFmt w:val="bullet"/>
       <w:lvlText w:val="o"/>
@@ -895,21 +1203,12 @@
   </w:num>
   <w:num w:numId="2">
     <w:abstractNumId w:val="0"/>
-    <w:lvlOverride w:ilvl="0"/>
-    <w:lvlOverride w:ilvl="1"/>
-    <w:lvlOverride w:ilvl="2"/>
-    <w:lvlOverride w:ilvl="3"/>
-    <w:lvlOverride w:ilvl="4"/>
-    <w:lvlOverride w:ilvl="5"/>
-    <w:lvlOverride w:ilvl="6"/>
-    <w:lvlOverride w:ilvl="7"/>
-    <w:lvlOverride w:ilvl="8"/>
   </w:num>
 </w:numbering>
 </file>
 
 <file path=word/styles.xml><?xml version="1.0" encoding="utf-8"?>
-<w:styles xmlns:mc="http://schemas.openxmlformats.org/markup-compatibility/2006" xmlns:r="http://schemas.openxmlformats.org/officeDocument/2006/relationships" xmlns:w="http://schemas.openxmlformats.org/wordprocessingml/2006/main" xmlns:w14="http://schemas.microsoft.com/office/word/2010/wordml" mc:Ignorable="w14">
+<w:styles xmlns:mc="http://schemas.openxmlformats.org/markup-compatibility/2006" xmlns:r="http://schemas.openxmlformats.org/officeDocument/2006/relationships" xmlns:w="http://schemas.openxmlformats.org/wordprocessingml/2006/main" xmlns:w14="http://schemas.microsoft.com/office/word/2010/wordml" xmlns:w15="http://schemas.microsoft.com/office/word/2012/wordml" xmlns:w16cid="http://schemas.microsoft.com/office/word/2016/wordml/cid" xmlns:w16se="http://schemas.microsoft.com/office/word/2015/wordml/symex" mc:Ignorable="w14 w15 w16se w16cid">
   <w:docDefaults>
     <w:rPrDefault>
       <w:rPr>
@@ -921,144 +1220,382 @@
     </w:rPrDefault>
     <w:pPrDefault/>
   </w:docDefaults>
-  <w:latentStyles w:defLockedState="0" w:defUIPriority="99" w:defSemiHidden="1" w:defUnhideWhenUsed="1" w:defQFormat="0" w:count="267">
-    <w:lsdException w:name="Normal" w:semiHidden="0" w:uiPriority="0" w:unhideWhenUsed="0" w:qFormat="1"/>
-    <w:lsdException w:name="heading 1" w:semiHidden="0" w:uiPriority="9" w:unhideWhenUsed="0" w:qFormat="1"/>
-    <w:lsdException w:name="heading 2" w:uiPriority="9" w:qFormat="1"/>
-    <w:lsdException w:name="heading 3" w:uiPriority="9" w:qFormat="1"/>
-    <w:lsdException w:name="heading 4" w:uiPriority="9" w:qFormat="1"/>
-    <w:lsdException w:name="heading 5" w:uiPriority="9" w:qFormat="1"/>
-    <w:lsdException w:name="heading 6" w:uiPriority="9" w:qFormat="1"/>
-    <w:lsdException w:name="heading 7" w:uiPriority="9" w:qFormat="1"/>
-    <w:lsdException w:name="heading 8" w:uiPriority="9" w:qFormat="1"/>
-    <w:lsdException w:name="heading 9" w:uiPriority="9" w:qFormat="1"/>
-    <w:lsdException w:name="toc 1" w:uiPriority="39"/>
-    <w:lsdException w:name="toc 2" w:uiPriority="39"/>
-    <w:lsdException w:name="toc 3" w:uiPriority="39"/>
-    <w:lsdException w:name="toc 4" w:uiPriority="39"/>
-    <w:lsdException w:name="toc 5" w:uiPriority="39"/>
-    <w:lsdException w:name="toc 6" w:uiPriority="39"/>
-    <w:lsdException w:name="toc 7" w:uiPriority="39"/>
-    <w:lsdException w:name="toc 8" w:uiPriority="39"/>
-    <w:lsdException w:name="toc 9" w:uiPriority="39"/>
-    <w:lsdException w:name="caption" w:uiPriority="35" w:qFormat="1"/>
-    <w:lsdException w:name="Title" w:semiHidden="0" w:uiPriority="10" w:unhideWhenUsed="0" w:qFormat="1"/>
-    <w:lsdException w:name="Default Paragraph Font" w:uiPriority="1"/>
-    <w:lsdException w:name="Subtitle" w:semiHidden="0" w:uiPriority="11" w:unhideWhenUsed="0" w:qFormat="1"/>
-    <w:lsdException w:name="Strong" w:semiHidden="0" w:uiPriority="22" w:unhideWhenUsed="0" w:qFormat="1"/>
-    <w:lsdException w:name="Emphasis" w:semiHidden="0" w:uiPriority="20" w:unhideWhenUsed="0" w:qFormat="1"/>
-    <w:lsdException w:name="Table Grid" w:semiHidden="0" w:uiPriority="39" w:unhideWhenUsed="0"/>
-    <w:lsdException w:name="Placeholder Text" w:unhideWhenUsed="0"/>
-    <w:lsdException w:name="No Spacing" w:semiHidden="0" w:uiPriority="1" w:unhideWhenUsed="0" w:qFormat="1"/>
-    <w:lsdException w:name="Light Shading" w:semiHidden="0" w:uiPriority="60" w:unhideWhenUsed="0"/>
-    <w:lsdException w:name="Light List" w:semiHidden="0" w:uiPriority="61" w:unhideWhenUsed="0"/>
-    <w:lsdException w:name="Light Grid" w:semiHidden="0" w:uiPriority="62" w:unhideWhenUsed="0"/>
-    <w:lsdException w:name="Medium Shading 1" w:semiHidden="0" w:uiPriority="63" w:unhideWhenUsed="0"/>
-    <w:lsdException w:name="Medium Shading 2" w:semiHidden="0" w:uiPriority="64" w:unhideWhenUsed="0"/>
-    <w:lsdException w:name="Medium List 1" w:semiHidden="0" w:uiPriority="65" w:unhideWhenUsed="0"/>
-    <w:lsdException w:name="Medium List 2" w:semiHidden="0" w:uiPriority="66" w:unhideWhenUsed="0"/>
-    <w:lsdException w:name="Medium Grid 1" w:semiHidden="0" w:uiPriority="67" w:unhideWhenUsed="0"/>
-    <w:lsdException w:name="Medium Grid 2" w:semiHidden="0" w:uiPriority="68" w:unhideWhenUsed="0"/>
-    <w:lsdException w:name="Medium Grid 3" w:semiHidden="0" w:uiPriority="69" w:unhideWhenUsed="0"/>
-    <w:lsdException w:name="Dark List" w:semiHidden="0" w:uiPriority="70" w:unhideWhenUsed="0"/>
-    <w:lsdException w:name="Colorful Shading" w:semiHidden="0" w:uiPriority="71" w:unhideWhenUsed="0"/>
-    <w:lsdException w:name="Colorful List" w:semiHidden="0" w:uiPriority="72" w:unhideWhenUsed="0"/>
-    <w:lsdException w:name="Colorful Grid" w:semiHidden="0" w:uiPriority="73" w:unhideWhenUsed="0"/>
-    <w:lsdException w:name="Light Shading Accent 1" w:semiHidden="0" w:uiPriority="60" w:unhideWhenUsed="0"/>
-    <w:lsdException w:name="Light List Accent 1" w:semiHidden="0" w:uiPriority="61" w:unhideWhenUsed="0"/>
-    <w:lsdException w:name="Light Grid Accent 1" w:semiHidden="0" w:uiPriority="62" w:unhideWhenUsed="0"/>
-    <w:lsdException w:name="Medium Shading 1 Accent 1" w:semiHidden="0" w:uiPriority="63" w:unhideWhenUsed="0"/>
-    <w:lsdException w:name="Medium Shading 2 Accent 1" w:semiHidden="0" w:uiPriority="64" w:unhideWhenUsed="0"/>
-    <w:lsdException w:name="Medium List 1 Accent 1" w:semiHidden="0" w:uiPriority="65" w:unhideWhenUsed="0"/>
-    <w:lsdException w:name="Revision" w:unhideWhenUsed="0"/>
-    <w:lsdException w:name="List Paragraph" w:semiHidden="0" w:uiPriority="34" w:unhideWhenUsed="0" w:qFormat="1"/>
-    <w:lsdException w:name="Quote" w:semiHidden="0" w:uiPriority="29" w:unhideWhenUsed="0" w:qFormat="1"/>
-    <w:lsdException w:name="Intense Quote" w:semiHidden="0" w:uiPriority="30" w:unhideWhenUsed="0" w:qFormat="1"/>
-    <w:lsdException w:name="Medium List 2 Accent 1" w:semiHidden="0" w:uiPriority="66" w:unhideWhenUsed="0"/>
-    <w:lsdException w:name="Medium Grid 1 Accent 1" w:semiHidden="0" w:uiPriority="67" w:unhideWhenUsed="0"/>
-    <w:lsdException w:name="Medium Grid 2 Accent 1" w:semiHidden="0" w:uiPriority="68" w:unhideWhenUsed="0"/>
-    <w:lsdException w:name="Medium Grid 3 Accent 1" w:semiHidden="0" w:uiPriority="69" w:unhideWhenUsed="0"/>
-    <w:lsdException w:name="Dark List Accent 1" w:semiHidden="0" w:uiPriority="70" w:unhideWhenUsed="0"/>
-    <w:lsdException w:name="Colorful Shading Accent 1" w:semiHidden="0" w:uiPriority="71" w:unhideWhenUsed="0"/>
-    <w:lsdException w:name="Colorful List Accent 1" w:semiHidden="0" w:uiPriority="72" w:unhideWhenUsed="0"/>
-    <w:lsdException w:name="Colorful Grid Accent 1" w:semiHidden="0" w:uiPriority="73" w:unhideWhenUsed="0"/>
-    <w:lsdException w:name="Light Shading Accent 2" w:semiHidden="0" w:uiPriority="60" w:unhideWhenUsed="0"/>
-    <w:lsdException w:name="Light List Accent 2" w:semiHidden="0" w:uiPriority="61" w:unhideWhenUsed="0"/>
-    <w:lsdException w:name="Light Grid Accent 2" w:semiHidden="0" w:uiPriority="62" w:unhideWhenUsed="0"/>
-    <w:lsdException w:name="Medium Shading 1 Accent 2" w:semiHidden="0" w:uiPriority="63" w:unhideWhenUsed="0"/>
-    <w:lsdException w:name="Medium Shading 2 Accent 2" w:semiHidden="0" w:uiPriority="64" w:unhideWhenUsed="0"/>
-    <w:lsdException w:name="Medium List 1 Accent 2" w:semiHidden="0" w:uiPriority="65" w:unhideWhenUsed="0"/>
-    <w:lsdException w:name="Medium List 2 Accent 2" w:semiHidden="0" w:uiPriority="66" w:unhideWhenUsed="0"/>
-    <w:lsdException w:name="Medium Grid 1 Accent 2" w:semiHidden="0" w:uiPriority="67" w:unhideWhenUsed="0"/>
-    <w:lsdException w:name="Medium Grid 2 Accent 2" w:semiHidden="0" w:uiPriority="68" w:unhideWhenUsed="0"/>
-    <w:lsdException w:name="Medium Grid 3 Accent 2" w:semiHidden="0" w:uiPriority="69" w:unhideWhenUsed="0"/>
-    <w:lsdException w:name="Dark List Accent 2" w:semiHidden="0" w:uiPriority="70" w:unhideWhenUsed="0"/>
-    <w:lsdException w:name="Colorful Shading Accent 2" w:semiHidden="0" w:uiPriority="71" w:unhideWhenUsed="0"/>
-    <w:lsdException w:name="Colorful List Accent 2" w:semiHidden="0" w:uiPriority="72" w:unhideWhenUsed="0"/>
-    <w:lsdException w:name="Colorful Grid Accent 2" w:semiHidden="0" w:uiPriority="73" w:unhideWhenUsed="0"/>
-    <w:lsdException w:name="Light Shading Accent 3" w:semiHidden="0" w:uiPriority="60" w:unhideWhenUsed="0"/>
-    <w:lsdException w:name="Light List Accent 3" w:semiHidden="0" w:uiPriority="61" w:unhideWhenUsed="0"/>
-    <w:lsdException w:name="Light Grid Accent 3" w:semiHidden="0" w:uiPriority="62" w:unhideWhenUsed="0"/>
-    <w:lsdException w:name="Medium Shading 1 Accent 3" w:semiHidden="0" w:uiPriority="63" w:unhideWhenUsed="0"/>
-    <w:lsdException w:name="Medium Shading 2 Accent 3" w:semiHidden="0" w:uiPriority="64" w:unhideWhenUsed="0"/>
-    <w:lsdException w:name="Medium List 1 Accent 3" w:semiHidden="0" w:uiPriority="65" w:unhideWhenUsed="0"/>
-    <w:lsdException w:name="Medium List 2 Accent 3" w:semiHidden="0" w:uiPriority="66" w:unhideWhenUsed="0"/>
-    <w:lsdException w:name="Medium Grid 1 Accent 3" w:semiHidden="0" w:uiPriority="67" w:unhideWhenUsed="0"/>
-    <w:lsdException w:name="Medium Grid 2 Accent 3" w:semiHidden="0" w:uiPriority="68" w:unhideWhenUsed="0"/>
-    <w:lsdException w:name="Medium Grid 3 Accent 3" w:semiHidden="0" w:uiPriority="69" w:unhideWhenUsed="0"/>
-    <w:lsdException w:name="Dark List Accent 3" w:semiHidden="0" w:uiPriority="70" w:unhideWhenUsed="0"/>
-    <w:lsdException w:name="Colorful Shading Accent 3" w:semiHidden="0" w:uiPriority="71" w:unhideWhenUsed="0"/>
-    <w:lsdException w:name="Colorful List Accent 3" w:semiHidden="0" w:uiPriority="72" w:unhideWhenUsed="0"/>
-    <w:lsdException w:name="Colorful Grid Accent 3" w:semiHidden="0" w:uiPriority="73" w:unhideWhenUsed="0"/>
-    <w:lsdException w:name="Light Shading Accent 4" w:semiHidden="0" w:uiPriority="60" w:unhideWhenUsed="0"/>
-    <w:lsdException w:name="Light List Accent 4" w:semiHidden="0" w:uiPriority="61" w:unhideWhenUsed="0"/>
-    <w:lsdException w:name="Light Grid Accent 4" w:semiHidden="0" w:uiPriority="62" w:unhideWhenUsed="0"/>
-    <w:lsdException w:name="Medium Shading 1 Accent 4" w:semiHidden="0" w:uiPriority="63" w:unhideWhenUsed="0"/>
-    <w:lsdException w:name="Medium Shading 2 Accent 4" w:semiHidden="0" w:uiPriority="64" w:unhideWhenUsed="0"/>
-    <w:lsdException w:name="Medium List 1 Accent 4" w:semiHidden="0" w:uiPriority="65" w:unhideWhenUsed="0"/>
-    <w:lsdException w:name="Medium List 2 Accent 4" w:semiHidden="0" w:uiPriority="66" w:unhideWhenUsed="0"/>
-    <w:lsdException w:name="Medium Grid 1 Accent 4" w:semiHidden="0" w:uiPriority="67" w:unhideWhenUsed="0"/>
-    <w:lsdException w:name="Medium Grid 2 Accent 4" w:semiHidden="0" w:uiPriority="68" w:unhideWhenUsed="0"/>
-    <w:lsdException w:name="Medium Grid 3 Accent 4" w:semiHidden="0" w:uiPriority="69" w:unhideWhenUsed="0"/>
-    <w:lsdException w:name="Dark List Accent 4" w:semiHidden="0" w:uiPriority="70" w:unhideWhenUsed="0"/>
-    <w:lsdException w:name="Colorful Shading Accent 4" w:semiHidden="0" w:uiPriority="71" w:unhideWhenUsed="0"/>
-    <w:lsdException w:name="Colorful List Accent 4" w:semiHidden="0" w:uiPriority="72" w:unhideWhenUsed="0"/>
-    <w:lsdException w:name="Colorful Grid Accent 4" w:semiHidden="0" w:uiPriority="73" w:unhideWhenUsed="0"/>
-    <w:lsdException w:name="Light Shading Accent 5" w:semiHidden="0" w:uiPriority="60" w:unhideWhenUsed="0"/>
-    <w:lsdException w:name="Light List Accent 5" w:semiHidden="0" w:uiPriority="61" w:unhideWhenUsed="0"/>
-    <w:lsdException w:name="Light Grid Accent 5" w:semiHidden="0" w:uiPriority="62" w:unhideWhenUsed="0"/>
-    <w:lsdException w:name="Medium Shading 1 Accent 5" w:semiHidden="0" w:uiPriority="63" w:unhideWhenUsed="0"/>
-    <w:lsdException w:name="Medium Shading 2 Accent 5" w:semiHidden="0" w:uiPriority="64" w:unhideWhenUsed="0"/>
-    <w:lsdException w:name="Medium List 1 Accent 5" w:semiHidden="0" w:uiPriority="65" w:unhideWhenUsed="0"/>
-    <w:lsdException w:name="Medium List 2 Accent 5" w:semiHidden="0" w:uiPriority="66" w:unhideWhenUsed="0"/>
-    <w:lsdException w:name="Medium Grid 1 Accent 5" w:semiHidden="0" w:uiPriority="67" w:unhideWhenUsed="0"/>
-    <w:lsdException w:name="Medium Grid 2 Accent 5" w:semiHidden="0" w:uiPriority="68" w:unhideWhenUsed="0"/>
-    <w:lsdException w:name="Medium Grid 3 Accent 5" w:semiHidden="0" w:uiPriority="69" w:unhideWhenUsed="0"/>
-    <w:lsdException w:name="Dark List Accent 5" w:semiHidden="0" w:uiPriority="70" w:unhideWhenUsed="0"/>
-    <w:lsdException w:name="Colorful Shading Accent 5" w:semiHidden="0" w:uiPriority="71" w:unhideWhenUsed="0"/>
-    <w:lsdException w:name="Colorful List Accent 5" w:semiHidden="0" w:uiPriority="72" w:unhideWhenUsed="0"/>
-    <w:lsdException w:name="Colorful Grid Accent 5" w:semiHidden="0" w:uiPriority="73" w:unhideWhenUsed="0"/>
-    <w:lsdException w:name="Light Shading Accent 6" w:semiHidden="0" w:uiPriority="60" w:unhideWhenUsed="0"/>
-    <w:lsdException w:name="Light List Accent 6" w:semiHidden="0" w:uiPriority="61" w:unhideWhenUsed="0"/>
-    <w:lsdException w:name="Light Grid Accent 6" w:semiHidden="0" w:uiPriority="62" w:unhideWhenUsed="0"/>
-    <w:lsdException w:name="Medium Shading 1 Accent 6" w:semiHidden="0" w:uiPriority="63" w:unhideWhenUsed="0"/>
-    <w:lsdException w:name="Medium Shading 2 Accent 6" w:semiHidden="0" w:uiPriority="64" w:unhideWhenUsed="0"/>
-    <w:lsdException w:name="Medium List 1 Accent 6" w:semiHidden="0" w:uiPriority="65" w:unhideWhenUsed="0"/>
-    <w:lsdException w:name="Medium List 2 Accent 6" w:semiHidden="0" w:uiPriority="66" w:unhideWhenUsed="0"/>
-    <w:lsdException w:name="Medium Grid 1 Accent 6" w:semiHidden="0" w:uiPriority="67" w:unhideWhenUsed="0"/>
-    <w:lsdException w:name="Medium Grid 2 Accent 6" w:semiHidden="0" w:uiPriority="68" w:unhideWhenUsed="0"/>
-    <w:lsdException w:name="Medium Grid 3 Accent 6" w:semiHidden="0" w:uiPriority="69" w:unhideWhenUsed="0"/>
-    <w:lsdException w:name="Dark List Accent 6" w:semiHidden="0" w:uiPriority="70" w:unhideWhenUsed="0"/>
-    <w:lsdException w:name="Colorful Shading Accent 6" w:semiHidden="0" w:uiPriority="71" w:unhideWhenUsed="0"/>
-    <w:lsdException w:name="Colorful List Accent 6" w:semiHidden="0" w:uiPriority="72" w:unhideWhenUsed="0"/>
-    <w:lsdException w:name="Colorful Grid Accent 6" w:semiHidden="0" w:uiPriority="73" w:unhideWhenUsed="0"/>
-    <w:lsdException w:name="Subtle Emphasis" w:semiHidden="0" w:uiPriority="19" w:unhideWhenUsed="0" w:qFormat="1"/>
-    <w:lsdException w:name="Intense Emphasis" w:semiHidden="0" w:uiPriority="21" w:unhideWhenUsed="0" w:qFormat="1"/>
-    <w:lsdException w:name="Subtle Reference" w:semiHidden="0" w:uiPriority="31" w:unhideWhenUsed="0" w:qFormat="1"/>
-    <w:lsdException w:name="Intense Reference" w:semiHidden="0" w:uiPriority="32" w:unhideWhenUsed="0" w:qFormat="1"/>
-    <w:lsdException w:name="Book Title" w:semiHidden="0" w:uiPriority="33" w:unhideWhenUsed="0" w:qFormat="1"/>
-    <w:lsdException w:name="Bibliography" w:uiPriority="37"/>
-    <w:lsdException w:name="TOC Heading" w:uiPriority="39" w:qFormat="1"/>
+  <w:latentStyles w:defLockedState="0" w:defUIPriority="99" w:defSemiHidden="0" w:defUnhideWhenUsed="0" w:defQFormat="0" w:count="375">
+    <w:lsdException w:name="Normal" w:uiPriority="0" w:qFormat="1"/>
+    <w:lsdException w:name="heading 1" w:uiPriority="9" w:qFormat="1"/>
+    <w:lsdException w:name="heading 2" w:semiHidden="1" w:uiPriority="9" w:unhideWhenUsed="1" w:qFormat="1"/>
+    <w:lsdException w:name="heading 3" w:semiHidden="1" w:uiPriority="9" w:unhideWhenUsed="1" w:qFormat="1"/>
+    <w:lsdException w:name="heading 4" w:semiHidden="1" w:uiPriority="9" w:unhideWhenUsed="1" w:qFormat="1"/>
+    <w:lsdException w:name="heading 5" w:semiHidden="1" w:uiPriority="9" w:unhideWhenUsed="1" w:qFormat="1"/>
+    <w:lsdException w:name="heading 6" w:semiHidden="1" w:uiPriority="9" w:unhideWhenUsed="1" w:qFormat="1"/>
+    <w:lsdException w:name="heading 7" w:semiHidden="1" w:uiPriority="9" w:unhideWhenUsed="1" w:qFormat="1"/>
+    <w:lsdException w:name="heading 8" w:semiHidden="1" w:uiPriority="9" w:unhideWhenUsed="1" w:qFormat="1"/>
+    <w:lsdException w:name="heading 9" w:semiHidden="1" w:uiPriority="9" w:unhideWhenUsed="1" w:qFormat="1"/>
+    <w:lsdException w:name="index 1" w:semiHidden="1" w:unhideWhenUsed="1"/>
+    <w:lsdException w:name="index 2" w:semiHidden="1" w:unhideWhenUsed="1"/>
+    <w:lsdException w:name="index 3" w:semiHidden="1" w:unhideWhenUsed="1"/>
+    <w:lsdException w:name="index 4" w:semiHidden="1" w:unhideWhenUsed="1"/>
+    <w:lsdException w:name="index 5" w:semiHidden="1" w:unhideWhenUsed="1"/>
+    <w:lsdException w:name="index 6" w:semiHidden="1" w:unhideWhenUsed="1"/>
+    <w:lsdException w:name="index 7" w:semiHidden="1" w:unhideWhenUsed="1"/>
+    <w:lsdException w:name="index 8" w:semiHidden="1" w:unhideWhenUsed="1"/>
+    <w:lsdException w:name="index 9" w:semiHidden="1" w:unhideWhenUsed="1"/>
+    <w:lsdException w:name="toc 1" w:semiHidden="1" w:uiPriority="39" w:unhideWhenUsed="1"/>
+    <w:lsdException w:name="toc 2" w:semiHidden="1" w:uiPriority="39" w:unhideWhenUsed="1"/>
+    <w:lsdException w:name="toc 3" w:semiHidden="1" w:uiPriority="39" w:unhideWhenUsed="1"/>
+    <w:lsdException w:name="toc 4" w:semiHidden="1" w:uiPriority="39" w:unhideWhenUsed="1"/>
+    <w:lsdException w:name="toc 5" w:semiHidden="1" w:uiPriority="39" w:unhideWhenUsed="1"/>
+    <w:lsdException w:name="toc 6" w:semiHidden="1" w:uiPriority="39" w:unhideWhenUsed="1"/>
+    <w:lsdException w:name="toc 7" w:semiHidden="1" w:uiPriority="39" w:unhideWhenUsed="1"/>
+    <w:lsdException w:name="toc 8" w:semiHidden="1" w:uiPriority="39" w:unhideWhenUsed="1"/>
+    <w:lsdException w:name="toc 9" w:semiHidden="1" w:uiPriority="39" w:unhideWhenUsed="1"/>
+    <w:lsdException w:name="Normal Indent" w:semiHidden="1" w:unhideWhenUsed="1"/>
+    <w:lsdException w:name="footnote text" w:semiHidden="1" w:unhideWhenUsed="1"/>
+    <w:lsdException w:name="annotation text" w:semiHidden="1" w:unhideWhenUsed="1"/>
+    <w:lsdException w:name="header" w:semiHidden="1" w:unhideWhenUsed="1"/>
+    <w:lsdException w:name="footer" w:semiHidden="1" w:unhideWhenUsed="1"/>
+    <w:lsdException w:name="index heading" w:semiHidden="1" w:unhideWhenUsed="1"/>
+    <w:lsdException w:name="caption" w:semiHidden="1" w:uiPriority="35" w:unhideWhenUsed="1" w:qFormat="1"/>
+    <w:lsdException w:name="table of figures" w:semiHidden="1" w:unhideWhenUsed="1"/>
+    <w:lsdException w:name="envelope address" w:semiHidden="1" w:unhideWhenUsed="1"/>
+    <w:lsdException w:name="envelope return" w:semiHidden="1" w:unhideWhenUsed="1"/>
+    <w:lsdException w:name="footnote reference" w:semiHidden="1" w:unhideWhenUsed="1"/>
+    <w:lsdException w:name="annotation reference" w:semiHidden="1" w:unhideWhenUsed="1"/>
+    <w:lsdException w:name="line number" w:semiHidden="1" w:unhideWhenUsed="1"/>
+    <w:lsdException w:name="page number" w:semiHidden="1" w:unhideWhenUsed="1"/>
+    <w:lsdException w:name="endnote reference" w:semiHidden="1" w:unhideWhenUsed="1"/>
+    <w:lsdException w:name="endnote text" w:semiHidden="1" w:unhideWhenUsed="1"/>
+    <w:lsdException w:name="table of authorities" w:semiHidden="1" w:unhideWhenUsed="1"/>
+    <w:lsdException w:name="macro" w:semiHidden="1" w:unhideWhenUsed="1"/>
+    <w:lsdException w:name="toa heading" w:semiHidden="1" w:unhideWhenUsed="1"/>
+    <w:lsdException w:name="List" w:semiHidden="1" w:unhideWhenUsed="1"/>
+    <w:lsdException w:name="List Bullet" w:semiHidden="1" w:unhideWhenUsed="1"/>
+    <w:lsdException w:name="List Number" w:semiHidden="1" w:unhideWhenUsed="1"/>
+    <w:lsdException w:name="List 2" w:semiHidden="1" w:unhideWhenUsed="1"/>
+    <w:lsdException w:name="List 3" w:semiHidden="1" w:unhideWhenUsed="1"/>
+    <w:lsdException w:name="List 4" w:semiHidden="1" w:unhideWhenUsed="1"/>
+    <w:lsdException w:name="List 5" w:semiHidden="1" w:unhideWhenUsed="1"/>
+    <w:lsdException w:name="List Bullet 2" w:semiHidden="1" w:unhideWhenUsed="1"/>
+    <w:lsdException w:name="List Bullet 3" w:semiHidden="1" w:unhideWhenUsed="1"/>
+    <w:lsdException w:name="List Bullet 4" w:semiHidden="1" w:unhideWhenUsed="1"/>
+    <w:lsdException w:name="List Bullet 5" w:semiHidden="1" w:unhideWhenUsed="1"/>
+    <w:lsdException w:name="List Number 2" w:semiHidden="1" w:unhideWhenUsed="1"/>
+    <w:lsdException w:name="List Number 3" w:semiHidden="1" w:unhideWhenUsed="1"/>
+    <w:lsdException w:name="List Number 4" w:semiHidden="1" w:unhideWhenUsed="1"/>
+    <w:lsdException w:name="List Number 5" w:semiHidden="1" w:unhideWhenUsed="1"/>
+    <w:lsdException w:name="Title" w:uiPriority="10" w:qFormat="1"/>
+    <w:lsdException w:name="Closing" w:semiHidden="1" w:unhideWhenUsed="1"/>
+    <w:lsdException w:name="Signature" w:semiHidden="1" w:unhideWhenUsed="1"/>
+    <w:lsdException w:name="Default Paragraph Font" w:semiHidden="1" w:uiPriority="1" w:unhideWhenUsed="1"/>
+    <w:lsdException w:name="Body Text" w:semiHidden="1" w:unhideWhenUsed="1"/>
+    <w:lsdException w:name="Body Text Indent" w:semiHidden="1" w:unhideWhenUsed="1"/>
+    <w:lsdException w:name="List Continue" w:semiHidden="1" w:unhideWhenUsed="1"/>
+    <w:lsdException w:name="List Continue 2" w:semiHidden="1" w:unhideWhenUsed="1"/>
+    <w:lsdException w:name="List Continue 3" w:semiHidden="1" w:unhideWhenUsed="1"/>
+    <w:lsdException w:name="List Continue 4" w:semiHidden="1" w:unhideWhenUsed="1"/>
+    <w:lsdException w:name="List Continue 5" w:semiHidden="1" w:unhideWhenUsed="1"/>
+    <w:lsdException w:name="Message Header" w:semiHidden="1" w:unhideWhenUsed="1"/>
+    <w:lsdException w:name="Subtitle" w:uiPriority="11" w:qFormat="1"/>
+    <w:lsdException w:name="Salutation" w:semiHidden="1" w:unhideWhenUsed="1"/>
+    <w:lsdException w:name="Date" w:semiHidden="1" w:unhideWhenUsed="1"/>
+    <w:lsdException w:name="Body Text First Indent" w:semiHidden="1" w:unhideWhenUsed="1"/>
+    <w:lsdException w:name="Body Text First Indent 2" w:semiHidden="1" w:unhideWhenUsed="1"/>
+    <w:lsdException w:name="Note Heading" w:semiHidden="1" w:unhideWhenUsed="1"/>
+    <w:lsdException w:name="Body Text 2" w:semiHidden="1" w:unhideWhenUsed="1"/>
+    <w:lsdException w:name="Body Text 3" w:semiHidden="1" w:unhideWhenUsed="1"/>
+    <w:lsdException w:name="Body Text Indent 2" w:semiHidden="1" w:unhideWhenUsed="1"/>
+    <w:lsdException w:name="Body Text Indent 3" w:semiHidden="1" w:unhideWhenUsed="1"/>
+    <w:lsdException w:name="Block Text" w:semiHidden="1" w:unhideWhenUsed="1"/>
+    <w:lsdException w:name="Hyperlink" w:semiHidden="1" w:unhideWhenUsed="1"/>
+    <w:lsdException w:name="FollowedHyperlink" w:semiHidden="1" w:unhideWhenUsed="1"/>
+    <w:lsdException w:name="Strong" w:uiPriority="22" w:qFormat="1"/>
+    <w:lsdException w:name="Emphasis" w:uiPriority="20" w:qFormat="1"/>
+    <w:lsdException w:name="Document Map" w:semiHidden="1" w:unhideWhenUsed="1"/>
+    <w:lsdException w:name="Plain Text" w:semiHidden="1" w:unhideWhenUsed="1"/>
+    <w:lsdException w:name="E-mail Signature" w:semiHidden="1" w:unhideWhenUsed="1"/>
+    <w:lsdException w:name="HTML Top of Form" w:semiHidden="1" w:unhideWhenUsed="1"/>
+    <w:lsdException w:name="HTML Bottom of Form" w:semiHidden="1" w:unhideWhenUsed="1"/>
+    <w:lsdException w:name="Normal (Web)" w:semiHidden="1" w:unhideWhenUsed="1"/>
+    <w:lsdException w:name="HTML Acronym" w:semiHidden="1" w:unhideWhenUsed="1"/>
+    <w:lsdException w:name="HTML Address" w:semiHidden="1" w:unhideWhenUsed="1"/>
+    <w:lsdException w:name="HTML Cite" w:semiHidden="1" w:unhideWhenUsed="1"/>
+    <w:lsdException w:name="HTML Code" w:semiHidden="1" w:unhideWhenUsed="1"/>
+    <w:lsdException w:name="HTML Definition" w:semiHidden="1" w:unhideWhenUsed="1"/>
+    <w:lsdException w:name="HTML Keyboard" w:semiHidden="1" w:unhideWhenUsed="1"/>
+    <w:lsdException w:name="HTML Preformatted" w:semiHidden="1" w:unhideWhenUsed="1"/>
+    <w:lsdException w:name="HTML Sample" w:semiHidden="1" w:unhideWhenUsed="1"/>
+    <w:lsdException w:name="HTML Typewriter" w:semiHidden="1" w:unhideWhenUsed="1"/>
+    <w:lsdException w:name="HTML Variable" w:semiHidden="1" w:unhideWhenUsed="1"/>
+    <w:lsdException w:name="Normal Table" w:semiHidden="1" w:unhideWhenUsed="1"/>
+    <w:lsdException w:name="annotation subject" w:semiHidden="1" w:unhideWhenUsed="1"/>
+    <w:lsdException w:name="No List" w:semiHidden="1" w:unhideWhenUsed="1"/>
+    <w:lsdException w:name="Outline List 1" w:semiHidden="1" w:unhideWhenUsed="1"/>
+    <w:lsdException w:name="Outline List 2" w:semiHidden="1" w:unhideWhenUsed="1"/>
+    <w:lsdException w:name="Outline List 3" w:semiHidden="1" w:unhideWhenUsed="1"/>
+    <w:lsdException w:name="Table Simple 1" w:semiHidden="1" w:unhideWhenUsed="1"/>
+    <w:lsdException w:name="Table Simple 2" w:semiHidden="1" w:unhideWhenUsed="1"/>
+    <w:lsdException w:name="Table Simple 3" w:semiHidden="1" w:unhideWhenUsed="1"/>
+    <w:lsdException w:name="Table Classic 1" w:semiHidden="1" w:unhideWhenUsed="1"/>
+    <w:lsdException w:name="Table Classic 2" w:semiHidden="1" w:unhideWhenUsed="1"/>
+    <w:lsdException w:name="Table Classic 3" w:semiHidden="1" w:unhideWhenUsed="1"/>
+    <w:lsdException w:name="Table Classic 4" w:semiHidden="1" w:unhideWhenUsed="1"/>
+    <w:lsdException w:name="Table Colorful 1" w:semiHidden="1" w:unhideWhenUsed="1"/>
+    <w:lsdException w:name="Table Colorful 2" w:semiHidden="1" w:unhideWhenUsed="1"/>
+    <w:lsdException w:name="Table Colorful 3" w:semiHidden="1" w:unhideWhenUsed="1"/>
+    <w:lsdException w:name="Table Columns 1" w:semiHidden="1" w:unhideWhenUsed="1"/>
+    <w:lsdException w:name="Table Columns 2" w:semiHidden="1" w:unhideWhenUsed="1"/>
+    <w:lsdException w:name="Table Columns 3" w:semiHidden="1" w:unhideWhenUsed="1"/>
+    <w:lsdException w:name="Table Columns 4" w:semiHidden="1" w:unhideWhenUsed="1"/>
+    <w:lsdException w:name="Table Columns 5" w:semiHidden="1" w:unhideWhenUsed="1"/>
+    <w:lsdException w:name="Table Grid 1" w:semiHidden="1" w:unhideWhenUsed="1"/>
+    <w:lsdException w:name="Table Grid 2" w:semiHidden="1" w:unhideWhenUsed="1"/>
+    <w:lsdException w:name="Table Grid 3" w:semiHidden="1" w:unhideWhenUsed="1"/>
+    <w:lsdException w:name="Table Grid 4" w:semiHidden="1" w:unhideWhenUsed="1"/>
+    <w:lsdException w:name="Table Grid 5" w:semiHidden="1" w:unhideWhenUsed="1"/>
+    <w:lsdException w:name="Table Grid 6" w:semiHidden="1" w:unhideWhenUsed="1"/>
+    <w:lsdException w:name="Table Grid 7" w:semiHidden="1" w:unhideWhenUsed="1"/>
+    <w:lsdException w:name="Table Grid 8" w:semiHidden="1" w:unhideWhenUsed="1"/>
+    <w:lsdException w:name="Table List 1" w:semiHidden="1" w:unhideWhenUsed="1"/>
+    <w:lsdException w:name="Table List 2" w:semiHidden="1" w:unhideWhenUsed="1"/>
+    <w:lsdException w:name="Table List 3" w:semiHidden="1" w:unhideWhenUsed="1"/>
+    <w:lsdException w:name="Table List 4" w:semiHidden="1" w:unhideWhenUsed="1"/>
+    <w:lsdException w:name="Table List 5" w:semiHidden="1" w:unhideWhenUsed="1"/>
+    <w:lsdException w:name="Table List 6" w:semiHidden="1" w:unhideWhenUsed="1"/>
+    <w:lsdException w:name="Table List 7" w:semiHidden="1" w:unhideWhenUsed="1"/>
+    <w:lsdException w:name="Table List 8" w:semiHidden="1" w:unhideWhenUsed="1"/>
+    <w:lsdException w:name="Table 3D effects 1" w:semiHidden="1" w:unhideWhenUsed="1"/>
+    <w:lsdException w:name="Table 3D effects 2" w:semiHidden="1" w:unhideWhenUsed="1"/>
+    <w:lsdException w:name="Table 3D effects 3" w:semiHidden="1" w:unhideWhenUsed="1"/>
+    <w:lsdException w:name="Table Contemporary" w:semiHidden="1" w:unhideWhenUsed="1"/>
+    <w:lsdException w:name="Table Elegant" w:semiHidden="1" w:unhideWhenUsed="1"/>
+    <w:lsdException w:name="Table Professional" w:semiHidden="1" w:unhideWhenUsed="1"/>
+    <w:lsdException w:name="Table Subtle 1" w:semiHidden="1" w:unhideWhenUsed="1"/>
+    <w:lsdException w:name="Table Subtle 2" w:semiHidden="1" w:unhideWhenUsed="1"/>
+    <w:lsdException w:name="Table Web 1" w:semiHidden="1" w:unhideWhenUsed="1"/>
+    <w:lsdException w:name="Table Web 2" w:semiHidden="1" w:unhideWhenUsed="1"/>
+    <w:lsdException w:name="Table Web 3" w:semiHidden="1" w:unhideWhenUsed="1"/>
+    <w:lsdException w:name="Balloon Text" w:semiHidden="1" w:unhideWhenUsed="1"/>
+    <w:lsdException w:name="Table Grid" w:uiPriority="39"/>
+    <w:lsdException w:name="Table Theme" w:semiHidden="1" w:unhideWhenUsed="1"/>
+    <w:lsdException w:name="Placeholder Text" w:semiHidden="1"/>
+    <w:lsdException w:name="No Spacing" w:uiPriority="1" w:qFormat="1"/>
+    <w:lsdException w:name="Light Shading" w:uiPriority="60"/>
+    <w:lsdException w:name="Light List" w:uiPriority="61"/>
+    <w:lsdException w:name="Light Grid" w:uiPriority="62"/>
+    <w:lsdException w:name="Medium Shading 1" w:uiPriority="63"/>
+    <w:lsdException w:name="Medium Shading 2" w:uiPriority="64"/>
+    <w:lsdException w:name="Medium List 1" w:uiPriority="65"/>
+    <w:lsdException w:name="Medium List 2" w:uiPriority="66"/>
+    <w:lsdException w:name="Medium Grid 1" w:uiPriority="67"/>
+    <w:lsdException w:name="Medium Grid 2" w:uiPriority="68"/>
+    <w:lsdException w:name="Medium Grid 3" w:uiPriority="69"/>
+    <w:lsdException w:name="Dark List" w:uiPriority="70"/>
+    <w:lsdException w:name="Colorful Shading" w:uiPriority="71"/>
+    <w:lsdException w:name="Colorful List" w:uiPriority="72"/>
+    <w:lsdException w:name="Colorful Grid" w:uiPriority="73"/>
+    <w:lsdException w:name="Light Shading Accent 1" w:uiPriority="60"/>
+    <w:lsdException w:name="Light List Accent 1" w:uiPriority="61"/>
+    <w:lsdException w:name="Light Grid Accent 1" w:uiPriority="62"/>
+    <w:lsdException w:name="Medium Shading 1 Accent 1" w:uiPriority="63"/>
+    <w:lsdException w:name="Medium Shading 2 Accent 1" w:uiPriority="64"/>
+    <w:lsdException w:name="Medium List 1 Accent 1" w:uiPriority="65"/>
+    <w:lsdException w:name="Revision" w:semiHidden="1"/>
+    <w:lsdException w:name="List Paragraph" w:uiPriority="34" w:qFormat="1"/>
+    <w:lsdException w:name="Quote" w:uiPriority="29" w:qFormat="1"/>
+    <w:lsdException w:name="Intense Quote" w:uiPriority="30" w:qFormat="1"/>
+    <w:lsdException w:name="Medium List 2 Accent 1" w:uiPriority="66"/>
+    <w:lsdException w:name="Medium Grid 1 Accent 1" w:uiPriority="67"/>
+    <w:lsdException w:name="Medium Grid 2 Accent 1" w:uiPriority="68"/>
+    <w:lsdException w:name="Medium Grid 3 Accent 1" w:uiPriority="69"/>
+    <w:lsdException w:name="Dark List Accent 1" w:uiPriority="70"/>
+    <w:lsdException w:name="Colorful Shading Accent 1" w:uiPriority="71"/>
+    <w:lsdException w:name="Colorful List Accent 1" w:uiPriority="72"/>
+    <w:lsdException w:name="Colorful Grid Accent 1" w:uiPriority="73"/>
+    <w:lsdException w:name="Light Shading Accent 2" w:uiPriority="60"/>
+    <w:lsdException w:name="Light List Accent 2" w:uiPriority="61"/>
+    <w:lsdException w:name="Light Grid Accent 2" w:uiPriority="62"/>
+    <w:lsdException w:name="Medium Shading 1 Accent 2" w:uiPriority="63"/>
+    <w:lsdException w:name="Medium Shading 2 Accent 2" w:uiPriority="64"/>
+    <w:lsdException w:name="Medium List 1 Accent 2" w:uiPriority="65"/>
+    <w:lsdException w:name="Medium List 2 Accent 2" w:uiPriority="66"/>
+    <w:lsdException w:name="Medium Grid 1 Accent 2" w:uiPriority="67"/>
+    <w:lsdException w:name="Medium Grid 2 Accent 2" w:uiPriority="68"/>
+    <w:lsdException w:name="Medium Grid 3 Accent 2" w:uiPriority="69"/>
+    <w:lsdException w:name="Dark List Accent 2" w:uiPriority="70"/>
+    <w:lsdException w:name="Colorful Shading Accent 2" w:uiPriority="71"/>
+    <w:lsdException w:name="Colorful List Accent 2" w:uiPriority="72"/>
+    <w:lsdException w:name="Colorful Grid Accent 2" w:uiPriority="73"/>
+    <w:lsdException w:name="Light Shading Accent 3" w:uiPriority="60"/>
+    <w:lsdException w:name="Light List Accent 3" w:uiPriority="61"/>
+    <w:lsdException w:name="Light Grid Accent 3" w:uiPriority="62"/>
+    <w:lsdException w:name="Medium Shading 1 Accent 3" w:uiPriority="63"/>
+    <w:lsdException w:name="Medium Shading 2 Accent 3" w:uiPriority="64"/>
+    <w:lsdException w:name="Medium List 1 Accent 3" w:uiPriority="65"/>
+    <w:lsdException w:name="Medium List 2 Accent 3" w:uiPriority="66"/>
+    <w:lsdException w:name="Medium Grid 1 Accent 3" w:uiPriority="67"/>
+    <w:lsdException w:name="Medium Grid 2 Accent 3" w:uiPriority="68"/>
+    <w:lsdException w:name="Medium Grid 3 Accent 3" w:uiPriority="69"/>
+    <w:lsdException w:name="Dark List Accent 3" w:uiPriority="70"/>
+    <w:lsdException w:name="Colorful Shading Accent 3" w:uiPriority="71"/>
+    <w:lsdException w:name="Colorful List Accent 3" w:uiPriority="72"/>
+    <w:lsdException w:name="Colorful Grid Accent 3" w:uiPriority="73"/>
+    <w:lsdException w:name="Light Shading Accent 4" w:uiPriority="60"/>
+    <w:lsdException w:name="Light List Accent 4" w:uiPriority="61"/>
+    <w:lsdException w:name="Light Grid Accent 4" w:uiPriority="62"/>
+    <w:lsdException w:name="Medium Shading 1 Accent 4" w:uiPriority="63"/>
+    <w:lsdException w:name="Medium Shading 2 Accent 4" w:uiPriority="64"/>
+    <w:lsdException w:name="Medium List 1 Accent 4" w:uiPriority="65"/>
+    <w:lsdException w:name="Medium List 2 Accent 4" w:uiPriority="66"/>
+    <w:lsdException w:name="Medium Grid 1 Accent 4" w:uiPriority="67"/>
+    <w:lsdException w:name="Medium Grid 2 Accent 4" w:uiPriority="68"/>
+    <w:lsdException w:name="Medium Grid 3 Accent 4" w:uiPriority="69"/>
+    <w:lsdException w:name="Dark List Accent 4" w:uiPriority="70"/>
+    <w:lsdException w:name="Colorful Shading Accent 4" w:uiPriority="71"/>
+    <w:lsdException w:name="Colorful List Accent 4" w:uiPriority="72"/>
+    <w:lsdException w:name="Colorful Grid Accent 4" w:uiPriority="73"/>
+    <w:lsdException w:name="Light Shading Accent 5" w:uiPriority="60"/>
+    <w:lsdException w:name="Light List Accent 5" w:uiPriority="61"/>
+    <w:lsdException w:name="Light Grid Accent 5" w:uiPriority="62"/>
+    <w:lsdException w:name="Medium Shading 1 Accent 5" w:uiPriority="63"/>
+    <w:lsdException w:name="Medium Shading 2 Accent 5" w:uiPriority="64"/>
+    <w:lsdException w:name="Medium List 1 Accent 5" w:uiPriority="65"/>
+    <w:lsdException w:name="Medium List 2 Accent 5" w:uiPriority="66"/>
+    <w:lsdException w:name="Medium Grid 1 Accent 5" w:uiPriority="67"/>
+    <w:lsdException w:name="Medium Grid 2 Accent 5" w:uiPriority="68"/>
+    <w:lsdException w:name="Medium Grid 3 Accent 5" w:uiPriority="69"/>
+    <w:lsdException w:name="Dark List Accent 5" w:uiPriority="70"/>
+    <w:lsdException w:name="Colorful Shading Accent 5" w:uiPriority="71"/>
+    <w:lsdException w:name="Colorful List Accent 5" w:uiPriority="72"/>
+    <w:lsdException w:name="Colorful Grid Accent 5" w:uiPriority="73"/>
+    <w:lsdException w:name="Light Shading Accent 6" w:uiPriority="60"/>
+    <w:lsdException w:name="Light List Accent 6" w:uiPriority="61"/>
+    <w:lsdException w:name="Light Grid Accent 6" w:uiPriority="62"/>
+    <w:lsdException w:name="Medium Shading 1 Accent 6" w:uiPriority="63"/>
+    <w:lsdException w:name="Medium Shading 2 Accent 6" w:uiPriority="64"/>
+    <w:lsdException w:name="Medium List 1 Accent 6" w:uiPriority="65"/>
+    <w:lsdException w:name="Medium List 2 Accent 6" w:uiPriority="66"/>
+    <w:lsdException w:name="Medium Grid 1 Accent 6" w:uiPriority="67"/>
+    <w:lsdException w:name="Medium Grid 2 Accent 6" w:uiPriority="68"/>
+    <w:lsdException w:name="Medium Grid 3 Accent 6" w:uiPriority="69"/>
+    <w:lsdException w:name="Dark List Accent 6" w:uiPriority="70"/>
+    <w:lsdException w:name="Colorful Shading Accent 6" w:uiPriority="71"/>
+    <w:lsdException w:name="Colorful List Accent 6" w:uiPriority="72"/>
+    <w:lsdException w:name="Colorful Grid Accent 6" w:uiPriority="73"/>
+    <w:lsdException w:name="Subtle Emphasis" w:uiPriority="19" w:qFormat="1"/>
+    <w:lsdException w:name="Intense Emphasis" w:uiPriority="21" w:qFormat="1"/>
+    <w:lsdException w:name="Subtle Reference" w:uiPriority="31" w:qFormat="1"/>
+    <w:lsdException w:name="Intense Reference" w:uiPriority="32" w:qFormat="1"/>
+    <w:lsdException w:name="Book Title" w:uiPriority="33" w:qFormat="1"/>
+    <w:lsdException w:name="Bibliography" w:semiHidden="1" w:uiPriority="37" w:unhideWhenUsed="1"/>
+    <w:lsdException w:name="TOC Heading" w:semiHidden="1" w:uiPriority="39" w:unhideWhenUsed="1" w:qFormat="1"/>
+    <w:lsdException w:name="Plain Table 1" w:uiPriority="41"/>
+    <w:lsdException w:name="Plain Table 2" w:uiPriority="42"/>
+    <w:lsdException w:name="Plain Table 3" w:uiPriority="43"/>
+    <w:lsdException w:name="Plain Table 4" w:uiPriority="44"/>
+    <w:lsdException w:name="Plain Table 5" w:uiPriority="45"/>
+    <w:lsdException w:name="Grid Table Light" w:uiPriority="40"/>
+    <w:lsdException w:name="Grid Table 1 Light" w:uiPriority="46"/>
+    <w:lsdException w:name="Grid Table 2" w:uiPriority="47"/>
+    <w:lsdException w:name="Grid Table 3" w:uiPriority="48"/>
+    <w:lsdException w:name="Grid Table 4" w:uiPriority="49"/>
+    <w:lsdException w:name="Grid Table 5 Dark" w:uiPriority="50"/>
+    <w:lsdException w:name="Grid Table 6 Colorful" w:uiPriority="51"/>
+    <w:lsdException w:name="Grid Table 7 Colorful" w:uiPriority="52"/>
+    <w:lsdException w:name="Grid Table 1 Light Accent 1" w:uiPriority="46"/>
+    <w:lsdException w:name="Grid Table 2 Accent 1" w:uiPriority="47"/>
+    <w:lsdException w:name="Grid Table 3 Accent 1" w:uiPriority="48"/>
+    <w:lsdException w:name="Grid Table 4 Accent 1" w:uiPriority="49"/>
+    <w:lsdException w:name="Grid Table 5 Dark Accent 1" w:uiPriority="50"/>
+    <w:lsdException w:name="Grid Table 6 Colorful Accent 1" w:uiPriority="51"/>
+    <w:lsdException w:name="Grid Table 7 Colorful Accent 1" w:uiPriority="52"/>
+    <w:lsdException w:name="Grid Table 1 Light Accent 2" w:uiPriority="46"/>
+    <w:lsdException w:name="Grid Table 2 Accent 2" w:uiPriority="47"/>
+    <w:lsdException w:name="Grid Table 3 Accent 2" w:uiPriority="48"/>
+    <w:lsdException w:name="Grid Table 4 Accent 2" w:uiPriority="49"/>
+    <w:lsdException w:name="Grid Table 5 Dark Accent 2" w:uiPriority="50"/>
+    <w:lsdException w:name="Grid Table 6 Colorful Accent 2" w:uiPriority="51"/>
+    <w:lsdException w:name="Grid Table 7 Colorful Accent 2" w:uiPriority="52"/>
+    <w:lsdException w:name="Grid Table 1 Light Accent 3" w:uiPriority="46"/>
+    <w:lsdException w:name="Grid Table 2 Accent 3" w:uiPriority="47"/>
+    <w:lsdException w:name="Grid Table 3 Accent 3" w:uiPriority="48"/>
+    <w:lsdException w:name="Grid Table 4 Accent 3" w:uiPriority="49"/>
+    <w:lsdException w:name="Grid Table 5 Dark Accent 3" w:uiPriority="50"/>
+    <w:lsdException w:name="Grid Table 6 Colorful Accent 3" w:uiPriority="51"/>
+    <w:lsdException w:name="Grid Table 7 Colorful Accent 3" w:uiPriority="52"/>
+    <w:lsdException w:name="Grid Table 1 Light Accent 4" w:uiPriority="46"/>
+    <w:lsdException w:name="Grid Table 2 Accent 4" w:uiPriority="47"/>
+    <w:lsdException w:name="Grid Table 3 Accent 4" w:uiPriority="48"/>
+    <w:lsdException w:name="Grid Table 4 Accent 4" w:uiPriority="49"/>
+    <w:lsdException w:name="Grid Table 5 Dark Accent 4" w:uiPriority="50"/>
+    <w:lsdException w:name="Grid Table 6 Colorful Accent 4" w:uiPriority="51"/>
+    <w:lsdException w:name="Grid Table 7 Colorful Accent 4" w:uiPriority="52"/>
+    <w:lsdException w:name="Grid Table 1 Light Accent 5" w:uiPriority="46"/>
+    <w:lsdException w:name="Grid Table 2 Accent 5" w:uiPriority="47"/>
+    <w:lsdException w:name="Grid Table 3 Accent 5" w:uiPriority="48"/>
+    <w:lsdException w:name="Grid Table 4 Accent 5" w:uiPriority="49"/>
+    <w:lsdException w:name="Grid Table 5 Dark Accent 5" w:uiPriority="50"/>
+    <w:lsdException w:name="Grid Table 6 Colorful Accent 5" w:uiPriority="51"/>
+    <w:lsdException w:name="Grid Table 7 Colorful Accent 5" w:uiPriority="52"/>
+    <w:lsdException w:name="Grid Table 1 Light Accent 6" w:uiPriority="46"/>
+    <w:lsdException w:name="Grid Table 2 Accent 6" w:uiPriority="47"/>
+    <w:lsdException w:name="Grid Table 3 Accent 6" w:uiPriority="48"/>
+    <w:lsdException w:name="Grid Table 4 Accent 6" w:uiPriority="49"/>
+    <w:lsdException w:name="Grid Table 5 Dark Accent 6" w:uiPriority="50"/>
+    <w:lsdException w:name="Grid Table 6 Colorful Accent 6" w:uiPriority="51"/>
+    <w:lsdException w:name="Grid Table 7 Colorful Accent 6" w:uiPriority="52"/>
+    <w:lsdException w:name="List Table 1 Light" w:uiPriority="46"/>
+    <w:lsdException w:name="List Table 2" w:uiPriority="47"/>
+    <w:lsdException w:name="List Table 3" w:uiPriority="48"/>
+    <w:lsdException w:name="List Table 4" w:uiPriority="49"/>
+    <w:lsdException w:name="List Table 5 Dark" w:uiPriority="50"/>
+    <w:lsdException w:name="List Table 6 Colorful" w:uiPriority="51"/>
+    <w:lsdException w:name="List Table 7 Colorful" w:uiPriority="52"/>
+    <w:lsdException w:name="List Table 1 Light Accent 1" w:uiPriority="46"/>
+    <w:lsdException w:name="List Table 2 Accent 1" w:uiPriority="47"/>
+    <w:lsdException w:name="List Table 3 Accent 1" w:uiPriority="48"/>
+    <w:lsdException w:name="List Table 4 Accent 1" w:uiPriority="49"/>
+    <w:lsdException w:name="List Table 5 Dark Accent 1" w:uiPriority="50"/>
+    <w:lsdException w:name="List Table 6 Colorful Accent 1" w:uiPriority="51"/>
+    <w:lsdException w:name="List Table 7 Colorful Accent 1" w:uiPriority="52"/>
+    <w:lsdException w:name="List Table 1 Light Accent 2" w:uiPriority="46"/>
+    <w:lsdException w:name="List Table 2 Accent 2" w:uiPriority="47"/>
+    <w:lsdException w:name="List Table 3 Accent 2" w:uiPriority="48"/>
+    <w:lsdException w:name="List Table 4 Accent 2" w:uiPriority="49"/>
+    <w:lsdException w:name="List Table 5 Dark Accent 2" w:uiPriority="50"/>
+    <w:lsdException w:name="List Table 6 Colorful Accent 2" w:uiPriority="51"/>
+    <w:lsdException w:name="List Table 7 Colorful Accent 2" w:uiPriority="52"/>
+    <w:lsdException w:name="List Table 1 Light Accent 3" w:uiPriority="46"/>
+    <w:lsdException w:name="List Table 2 Accent 3" w:uiPriority="47"/>
+    <w:lsdException w:name="List Table 3 Accent 3" w:uiPriority="48"/>
+    <w:lsdException w:name="List Table 4 Accent 3" w:uiPriority="49"/>
+    <w:lsdException w:name="List Table 5 Dark Accent 3" w:uiPriority="50"/>
+    <w:lsdException w:name="List Table 6 Colorful Accent 3" w:uiPriority="51"/>
+    <w:lsdException w:name="List Table 7 Colorful Accent 3" w:uiPriority="52"/>
+    <w:lsdException w:name="List Table 1 Light Accent 4" w:uiPriority="46"/>
+    <w:lsdException w:name="List Table 2 Accent 4" w:uiPriority="47"/>
+    <w:lsdException w:name="List Table 3 Accent 4" w:uiPriority="48"/>
+    <w:lsdException w:name="List Table 4 Accent 4" w:uiPriority="49"/>
+    <w:lsdException w:name="List Table 5 Dark Accent 4" w:uiPriority="50"/>
+    <w:lsdException w:name="List Table 6 Colorful Accent 4" w:uiPriority="51"/>
+    <w:lsdException w:name="List Table 7 Colorful Accent 4" w:uiPriority="52"/>
+    <w:lsdException w:name="List Table 1 Light Accent 5" w:uiPriority="46"/>
+    <w:lsdException w:name="List Table 2 Accent 5" w:uiPriority="47"/>
+    <w:lsdException w:name="List Table 3 Accent 5" w:uiPriority="48"/>
+    <w:lsdException w:name="List Table 4 Accent 5" w:uiPriority="49"/>
+    <w:lsdException w:name="List Table 5 Dark Accent 5" w:uiPriority="50"/>
+    <w:lsdException w:name="List Table 6 Colorful Accent 5" w:uiPriority="51"/>
+    <w:lsdException w:name="List Table 7 Colorful Accent 5" w:uiPriority="52"/>
+    <w:lsdException w:name="List Table 1 Light Accent 6" w:uiPriority="46"/>
+    <w:lsdException w:name="List Table 2 Accent 6" w:uiPriority="47"/>
+    <w:lsdException w:name="List Table 3 Accent 6" w:uiPriority="48"/>
+    <w:lsdException w:name="List Table 4 Accent 6" w:uiPriority="49"/>
+    <w:lsdException w:name="List Table 5 Dark Accent 6" w:uiPriority="50"/>
+    <w:lsdException w:name="List Table 6 Colorful Accent 6" w:uiPriority="51"/>
+    <w:lsdException w:name="List Table 7 Colorful Accent 6" w:uiPriority="52"/>
+    <w:lsdException w:name="Mention" w:semiHidden="1" w:unhideWhenUsed="1"/>
+    <w:lsdException w:name="Smart Hyperlink" w:semiHidden="1" w:unhideWhenUsed="1"/>
+    <w:lsdException w:name="Hashtag" w:semiHidden="1" w:unhideWhenUsed="1"/>
+    <w:lsdException w:name="Unresolved Mention" w:semiHidden="1" w:unhideWhenUsed="1"/>
   </w:latentStyles>
   <w:style w:type="paragraph" w:default="1" w:styleId="Normal">
     <w:name w:val="Normal"/>
@@ -1218,196 +1755,6 @@
       <w:sz w:val="26"/>
       <w:szCs w:val="26"/>
     </w:rPr>
-  </w:style>
-</w:styles>
-</file>
-
-<file path=word/stylesWithEffects.xml><?xml version="1.0" encoding="utf-8"?>
-<w:styles xmlns:wpc="http://schemas.microsoft.com/office/word/2010/wordprocessingCanvas" xmlns:mc="http://schemas.openxmlformats.org/markup-compatibility/2006" xmlns:o="urn:schemas-microsoft-com:office:office" xmlns:r="http://schemas.openxmlformats.org/officeDocument/2006/relationships" xmlns:m="http://schemas.openxmlformats.org/officeDocument/2006/math" xmlns:v="urn:schemas-microsoft-com:vml" xmlns:wp14="http://schemas.microsoft.com/office/word/2010/wordprocessingDrawing" xmlns:wp="http://schemas.openxmlformats.org/drawingml/2006/wordprocessingDrawing" xmlns:w10="urn:schemas-microsoft-com:office:word" xmlns:w="http://schemas.openxmlformats.org/wordprocessingml/2006/main" xmlns:w14="http://schemas.microsoft.com/office/word/2010/wordml" xmlns:wpg="http://schemas.microsoft.com/office/word/2010/wordprocessingGroup" xmlns:wpi="http://schemas.microsoft.com/office/word/2010/wordprocessingInk" xmlns:wne="http://schemas.microsoft.com/office/word/2006/wordml" xmlns:wps="http://schemas.microsoft.com/office/word/2010/wordprocessingShape" mc:Ignorable="w14 wp14">
-  <w:docDefaults>
-    <w:rPrDefault>
-      <w:rPr>
-        <w:rFonts w:asciiTheme="minorHAnsi" w:eastAsiaTheme="minorEastAsia" w:hAnsiTheme="minorHAnsi" w:cstheme="minorBidi"/>
-        <w:sz w:val="22"/>
-        <w:szCs w:val="22"/>
-        <w:lang w:val="es-AR" w:eastAsia="es-AR" w:bidi="ar-SA"/>
-      </w:rPr>
-    </w:rPrDefault>
-    <w:pPrDefault>
-      <w:pPr>
-        <w:spacing w:after="200" w:line="276" w:lineRule="auto"/>
-      </w:pPr>
-    </w:pPrDefault>
-  </w:docDefaults>
-  <w:latentStyles w:defLockedState="0" w:defUIPriority="99" w:defSemiHidden="1" w:defUnhideWhenUsed="1" w:defQFormat="0" w:count="267">
-    <w:lsdException w:name="Normal" w:semiHidden="0" w:uiPriority="0" w:unhideWhenUsed="0" w:qFormat="1"/>
-    <w:lsdException w:name="heading 1" w:semiHidden="0" w:uiPriority="9" w:unhideWhenUsed="0" w:qFormat="1"/>
-    <w:lsdException w:name="heading 2" w:uiPriority="9" w:qFormat="1"/>
-    <w:lsdException w:name="heading 3" w:uiPriority="9" w:qFormat="1"/>
-    <w:lsdException w:name="heading 4" w:uiPriority="9" w:qFormat="1"/>
-    <w:lsdException w:name="heading 5" w:uiPriority="9" w:qFormat="1"/>
-    <w:lsdException w:name="heading 6" w:uiPriority="9" w:qFormat="1"/>
-    <w:lsdException w:name="heading 7" w:uiPriority="9" w:qFormat="1"/>
-    <w:lsdException w:name="heading 8" w:uiPriority="9" w:qFormat="1"/>
-    <w:lsdException w:name="heading 9" w:uiPriority="9" w:qFormat="1"/>
-    <w:lsdException w:name="toc 1" w:uiPriority="39"/>
-    <w:lsdException w:name="toc 2" w:uiPriority="39"/>
-    <w:lsdException w:name="toc 3" w:uiPriority="39"/>
-    <w:lsdException w:name="toc 4" w:uiPriority="39"/>
-    <w:lsdException w:name="toc 5" w:uiPriority="39"/>
-    <w:lsdException w:name="toc 6" w:uiPriority="39"/>
-    <w:lsdException w:name="toc 7" w:uiPriority="39"/>
-    <w:lsdException w:name="toc 8" w:uiPriority="39"/>
-    <w:lsdException w:name="toc 9" w:uiPriority="39"/>
-    <w:lsdException w:name="caption" w:uiPriority="35" w:qFormat="1"/>
-    <w:lsdException w:name="Title" w:semiHidden="0" w:uiPriority="10" w:unhideWhenUsed="0" w:qFormat="1"/>
-    <w:lsdException w:name="Default Paragraph Font" w:uiPriority="1"/>
-    <w:lsdException w:name="Subtitle" w:semiHidden="0" w:uiPriority="11" w:unhideWhenUsed="0" w:qFormat="1"/>
-    <w:lsdException w:name="Strong" w:semiHidden="0" w:uiPriority="22" w:unhideWhenUsed="0" w:qFormat="1"/>
-    <w:lsdException w:name="Emphasis" w:semiHidden="0" w:uiPriority="20" w:unhideWhenUsed="0" w:qFormat="1"/>
-    <w:lsdException w:name="Table Grid" w:semiHidden="0" w:uiPriority="59" w:unhideWhenUsed="0"/>
-    <w:lsdException w:name="Placeholder Text" w:unhideWhenUsed="0"/>
-    <w:lsdException w:name="No Spacing" w:semiHidden="0" w:uiPriority="1" w:unhideWhenUsed="0" w:qFormat="1"/>
-    <w:lsdException w:name="Light Shading" w:semiHidden="0" w:uiPriority="60" w:unhideWhenUsed="0"/>
-    <w:lsdException w:name="Light List" w:semiHidden="0" w:uiPriority="61" w:unhideWhenUsed="0"/>
-    <w:lsdException w:name="Light Grid" w:semiHidden="0" w:uiPriority="62" w:unhideWhenUsed="0"/>
-    <w:lsdException w:name="Medium Shading 1" w:semiHidden="0" w:uiPriority="63" w:unhideWhenUsed="0"/>
-    <w:lsdException w:name="Medium Shading 2" w:semiHidden="0" w:uiPriority="64" w:unhideWhenUsed="0"/>
-    <w:lsdException w:name="Medium List 1" w:semiHidden="0" w:uiPriority="65" w:unhideWhenUsed="0"/>
-    <w:lsdException w:name="Medium List 2" w:semiHidden="0" w:uiPriority="66" w:unhideWhenUsed="0"/>
-    <w:lsdException w:name="Medium Grid 1" w:semiHidden="0" w:uiPriority="67" w:unhideWhenUsed="0"/>
-    <w:lsdException w:name="Medium Grid 2" w:semiHidden="0" w:uiPriority="68" w:unhideWhenUsed="0"/>
-    <w:lsdException w:name="Medium Grid 3" w:semiHidden="0" w:uiPriority="69" w:unhideWhenUsed="0"/>
-    <w:lsdException w:name="Dark List" w:semiHidden="0" w:uiPriority="70" w:unhideWhenUsed="0"/>
-    <w:lsdException w:name="Colorful Shading" w:semiHidden="0" w:uiPriority="71" w:unhideWhenUsed="0"/>
-    <w:lsdException w:name="Colorful List" w:semiHidden="0" w:uiPriority="72" w:unhideWhenUsed="0"/>
-    <w:lsdException w:name="Colorful Grid" w:semiHidden="0" w:uiPriority="73" w:unhideWhenUsed="0"/>
-    <w:lsdException w:name="Light Shading Accent 1" w:semiHidden="0" w:uiPriority="60" w:unhideWhenUsed="0"/>
-    <w:lsdException w:name="Light List Accent 1" w:semiHidden="0" w:uiPriority="61" w:unhideWhenUsed="0"/>
-    <w:lsdException w:name="Light Grid Accent 1" w:semiHidden="0" w:uiPriority="62" w:unhideWhenUsed="0"/>
-    <w:lsdException w:name="Medium Shading 1 Accent 1" w:semiHidden="0" w:uiPriority="63" w:unhideWhenUsed="0"/>
-    <w:lsdException w:name="Medium Shading 2 Accent 1" w:semiHidden="0" w:uiPriority="64" w:unhideWhenUsed="0"/>
-    <w:lsdException w:name="Medium List 1 Accent 1" w:semiHidden="0" w:uiPriority="65" w:unhideWhenUsed="0"/>
-    <w:lsdException w:name="Revision" w:unhideWhenUsed="0"/>
-    <w:lsdException w:name="List Paragraph" w:semiHidden="0" w:uiPriority="34" w:unhideWhenUsed="0" w:qFormat="1"/>
-    <w:lsdException w:name="Quote" w:semiHidden="0" w:uiPriority="29" w:unhideWhenUsed="0" w:qFormat="1"/>
-    <w:lsdException w:name="Intense Quote" w:semiHidden="0" w:uiPriority="30" w:unhideWhenUsed="0" w:qFormat="1"/>
-    <w:lsdException w:name="Medium List 2 Accent 1" w:semiHidden="0" w:uiPriority="66" w:unhideWhenUsed="0"/>
-    <w:lsdException w:name="Medium Grid 1 Accent 1" w:semiHidden="0" w:uiPriority="67" w:unhideWhenUsed="0"/>
-    <w:lsdException w:name="Medium Grid 2 Accent 1" w:semiHidden="0" w:uiPriority="68" w:unhideWhenUsed="0"/>
-    <w:lsdException w:name="Medium Grid 3 Accent 1" w:semiHidden="0" w:uiPriority="69" w:unhideWhenUsed="0"/>
-    <w:lsdException w:name="Dark List Accent 1" w:semiHidden="0" w:uiPriority="70" w:unhideWhenUsed="0"/>
-    <w:lsdException w:name="Colorful Shading Accent 1" w:semiHidden="0" w:uiPriority="71" w:unhideWhenUsed="0"/>
-    <w:lsdException w:name="Colorful List Accent 1" w:semiHidden="0" w:uiPriority="72" w:unhideWhenUsed="0"/>
-    <w:lsdException w:name="Colorful Grid Accent 1" w:semiHidden="0" w:uiPriority="73" w:unhideWhenUsed="0"/>
-    <w:lsdException w:name="Light Shading Accent 2" w:semiHidden="0" w:uiPriority="60" w:unhideWhenUsed="0"/>
-    <w:lsdException w:name="Light List Accent 2" w:semiHidden="0" w:uiPriority="61" w:unhideWhenUsed="0"/>
-    <w:lsdException w:name="Light Grid Accent 2" w:semiHidden="0" w:uiPriority="62" w:unhideWhenUsed="0"/>
-    <w:lsdException w:name="Medium Shading 1 Accent 2" w:semiHidden="0" w:uiPriority="63" w:unhideWhenUsed="0"/>
-    <w:lsdException w:name="Medium Shading 2 Accent 2" w:semiHidden="0" w:uiPriority="64" w:unhideWhenUsed="0"/>
-    <w:lsdException w:name="Medium List 1 Accent 2" w:semiHidden="0" w:uiPriority="65" w:unhideWhenUsed="0"/>
-    <w:lsdException w:name="Medium List 2 Accent 2" w:semiHidden="0" w:uiPriority="66" w:unhideWhenUsed="0"/>
-    <w:lsdException w:name="Medium Grid 1 Accent 2" w:semiHidden="0" w:uiPriority="67" w:unhideWhenUsed="0"/>
-    <w:lsdException w:name="Medium Grid 2 Accent 2" w:semiHidden="0" w:uiPriority="68" w:unhideWhenUsed="0"/>
-    <w:lsdException w:name="Medium Grid 3 Accent 2" w:semiHidden="0" w:uiPriority="69" w:unhideWhenUsed="0"/>
-    <w:lsdException w:name="Dark List Accent 2" w:semiHidden="0" w:uiPriority="70" w:unhideWhenUsed="0"/>
-    <w:lsdException w:name="Colorful Shading Accent 2" w:semiHidden="0" w:uiPriority="71" w:unhideWhenUsed="0"/>
-    <w:lsdException w:name="Colorful List Accent 2" w:semiHidden="0" w:uiPriority="72" w:unhideWhenUsed="0"/>
-    <w:lsdException w:name="Colorful Grid Accent 2" w:semiHidden="0" w:uiPriority="73" w:unhideWhenUsed="0"/>
-    <w:lsdException w:name="Light Shading Accent 3" w:semiHidden="0" w:uiPriority="60" w:unhideWhenUsed="0"/>
-    <w:lsdException w:name="Light List Accent 3" w:semiHidden="0" w:uiPriority="61" w:unhideWhenUsed="0"/>
-    <w:lsdException w:name="Light Grid Accent 3" w:semiHidden="0" w:uiPriority="62" w:unhideWhenUsed="0"/>
-    <w:lsdException w:name="Medium Shading 1 Accent 3" w:semiHidden="0" w:uiPriority="63" w:unhideWhenUsed="0"/>
-    <w:lsdException w:name="Medium Shading 2 Accent 3" w:semiHidden="0" w:uiPriority="64" w:unhideWhenUsed="0"/>
-    <w:lsdException w:name="Medium List 1 Accent 3" w:semiHidden="0" w:uiPriority="65" w:unhideWhenUsed="0"/>
-    <w:lsdException w:name="Medium List 2 Accent 3" w:semiHidden="0" w:uiPriority="66" w:unhideWhenUsed="0"/>
-    <w:lsdException w:name="Medium Grid 1 Accent 3" w:semiHidden="0" w:uiPriority="67" w:unhideWhenUsed="0"/>
-    <w:lsdException w:name="Medium Grid 2 Accent 3" w:semiHidden="0" w:uiPriority="68" w:unhideWhenUsed="0"/>
-    <w:lsdException w:name="Medium Grid 3 Accent 3" w:semiHidden="0" w:uiPriority="69" w:unhideWhenUsed="0"/>
-    <w:lsdException w:name="Dark List Accent 3" w:semiHidden="0" w:uiPriority="70" w:unhideWhenUsed="0"/>
-    <w:lsdException w:name="Colorful Shading Accent 3" w:semiHidden="0" w:uiPriority="71" w:unhideWhenUsed="0"/>
-    <w:lsdException w:name="Colorful List Accent 3" w:semiHidden="0" w:uiPriority="72" w:unhideWhenUsed="0"/>
-    <w:lsdException w:name="Colorful Grid Accent 3" w:semiHidden="0" w:uiPriority="73" w:unhideWhenUsed="0"/>
-    <w:lsdException w:name="Light Shading Accent 4" w:semiHidden="0" w:uiPriority="60" w:unhideWhenUsed="0"/>
-    <w:lsdException w:name="Light List Accent 4" w:semiHidden="0" w:uiPriority="61" w:unhideWhenUsed="0"/>
-    <w:lsdException w:name="Light Grid Accent 4" w:semiHidden="0" w:uiPriority="62" w:unhideWhenUsed="0"/>
-    <w:lsdException w:name="Medium Shading 1 Accent 4" w:semiHidden="0" w:uiPriority="63" w:unhideWhenUsed="0"/>
-    <w:lsdException w:name="Medium Shading 2 Accent 4" w:semiHidden="0" w:uiPriority="64" w:unhideWhenUsed="0"/>
-    <w:lsdException w:name="Medium List 1 Accent 4" w:semiHidden="0" w:uiPriority="65" w:unhideWhenUsed="0"/>
-    <w:lsdException w:name="Medium List 2 Accent 4" w:semiHidden="0" w:uiPriority="66" w:unhideWhenUsed="0"/>
-    <w:lsdException w:name="Medium Grid 1 Accent 4" w:semiHidden="0" w:uiPriority="67" w:unhideWhenUsed="0"/>
-    <w:lsdException w:name="Medium Grid 2 Accent 4" w:semiHidden="0" w:uiPriority="68" w:unhideWhenUsed="0"/>
-    <w:lsdException w:name="Medium Grid 3 Accent 4" w:semiHidden="0" w:uiPriority="69" w:unhideWhenUsed="0"/>
-    <w:lsdException w:name="Dark List Accent 4" w:semiHidden="0" w:uiPriority="70" w:unhideWhenUsed="0"/>
-    <w:lsdException w:name="Colorful Shading Accent 4" w:semiHidden="0" w:uiPriority="71" w:unhideWhenUsed="0"/>
-    <w:lsdException w:name="Colorful List Accent 4" w:semiHidden="0" w:uiPriority="72" w:unhideWhenUsed="0"/>
-    <w:lsdException w:name="Colorful Grid Accent 4" w:semiHidden="0" w:uiPriority="73" w:unhideWhenUsed="0"/>
-    <w:lsdException w:name="Light Shading Accent 5" w:semiHidden="0" w:uiPriority="60" w:unhideWhenUsed="0"/>
-    <w:lsdException w:name="Light List Accent 5" w:semiHidden="0" w:uiPriority="61" w:unhideWhenUsed="0"/>
-    <w:lsdException w:name="Light Grid Accent 5" w:semiHidden="0" w:uiPriority="62" w:unhideWhenUsed="0"/>
-    <w:lsdException w:name="Medium Shading 1 Accent 5" w:semiHidden="0" w:uiPriority="63" w:unhideWhenUsed="0"/>
-    <w:lsdException w:name="Medium Shading 2 Accent 5" w:semiHidden="0" w:uiPriority="64" w:unhideWhenUsed="0"/>
-    <w:lsdException w:name="Medium List 1 Accent 5" w:semiHidden="0" w:uiPriority="65" w:unhideWhenUsed="0"/>
-    <w:lsdException w:name="Medium List 2 Accent 5" w:semiHidden="0" w:uiPriority="66" w:unhideWhenUsed="0"/>
-    <w:lsdException w:name="Medium Grid 1 Accent 5" w:semiHidden="0" w:uiPriority="67" w:unhideWhenUsed="0"/>
-    <w:lsdException w:name="Medium Grid 2 Accent 5" w:semiHidden="0" w:uiPriority="68" w:unhideWhenUsed="0"/>
-    <w:lsdException w:name="Medium Grid 3 Accent 5" w:semiHidden="0" w:uiPriority="69" w:unhideWhenUsed="0"/>
-    <w:lsdException w:name="Dark List Accent 5" w:semiHidden="0" w:uiPriority="70" w:unhideWhenUsed="0"/>
-    <w:lsdException w:name="Colorful Shading Accent 5" w:semiHidden="0" w:uiPriority="71" w:unhideWhenUsed="0"/>
-    <w:lsdException w:name="Colorful List Accent 5" w:semiHidden="0" w:uiPriority="72" w:unhideWhenUsed="0"/>
-    <w:lsdException w:name="Colorful Grid Accent 5" w:semiHidden="0" w:uiPriority="73" w:unhideWhenUsed="0"/>
-    <w:lsdException w:name="Light Shading Accent 6" w:semiHidden="0" w:uiPriority="60" w:unhideWhenUsed="0"/>
-    <w:lsdException w:name="Light List Accent 6" w:semiHidden="0" w:uiPriority="61" w:unhideWhenUsed="0"/>
-    <w:lsdException w:name="Light Grid Accent 6" w:semiHidden="0" w:uiPriority="62" w:unhideWhenUsed="0"/>
-    <w:lsdException w:name="Medium Shading 1 Accent 6" w:semiHidden="0" w:uiPriority="63" w:unhideWhenUsed="0"/>
-    <w:lsdException w:name="Medium Shading 2 Accent 6" w:semiHidden="0" w:uiPriority="64" w:unhideWhenUsed="0"/>
-    <w:lsdException w:name="Medium List 1 Accent 6" w:semiHidden="0" w:uiPriority="65" w:unhideWhenUsed="0"/>
-    <w:lsdException w:name="Medium List 2 Accent 6" w:semiHidden="0" w:uiPriority="66" w:unhideWhenUsed="0"/>
-    <w:lsdException w:name="Medium Grid 1 Accent 6" w:semiHidden="0" w:uiPriority="67" w:unhideWhenUsed="0"/>
-    <w:lsdException w:name="Medium Grid 2 Accent 6" w:semiHidden="0" w:uiPriority="68" w:unhideWhenUsed="0"/>
-    <w:lsdException w:name="Medium Grid 3 Accent 6" w:semiHidden="0" w:uiPriority="69" w:unhideWhenUsed="0"/>
-    <w:lsdException w:name="Dark List Accent 6" w:semiHidden="0" w:uiPriority="70" w:unhideWhenUsed="0"/>
-    <w:lsdException w:name="Colorful Shading Accent 6" w:semiHidden="0" w:uiPriority="71" w:unhideWhenUsed="0"/>
-    <w:lsdException w:name="Colorful List Accent 6" w:semiHidden="0" w:uiPriority="72" w:unhideWhenUsed="0"/>
-    <w:lsdException w:name="Colorful Grid Accent 6" w:semiHidden="0" w:uiPriority="73" w:unhideWhenUsed="0"/>
-    <w:lsdException w:name="Subtle Emphasis" w:semiHidden="0" w:uiPriority="19" w:unhideWhenUsed="0" w:qFormat="1"/>
-    <w:lsdException w:name="Intense Emphasis" w:semiHidden="0" w:uiPriority="21" w:unhideWhenUsed="0" w:qFormat="1"/>
-    <w:lsdException w:name="Subtle Reference" w:semiHidden="0" w:uiPriority="31" w:unhideWhenUsed="0" w:qFormat="1"/>
-    <w:lsdException w:name="Intense Reference" w:semiHidden="0" w:uiPriority="32" w:unhideWhenUsed="0" w:qFormat="1"/>
-    <w:lsdException w:name="Book Title" w:semiHidden="0" w:uiPriority="33" w:unhideWhenUsed="0" w:qFormat="1"/>
-    <w:lsdException w:name="Bibliography" w:uiPriority="37"/>
-    <w:lsdException w:name="TOC Heading" w:uiPriority="39" w:qFormat="1"/>
-  </w:latentStyles>
-  <w:style w:type="paragraph" w:default="1" w:styleId="Normal">
-    <w:name w:val="Normal"/>
-    <w:qFormat/>
-  </w:style>
-  <w:style w:type="character" w:default="1" w:styleId="Fuentedeprrafopredeter">
-    <w:name w:val="Default Paragraph Font"/>
-    <w:uiPriority w:val="1"/>
-    <w:semiHidden/>
-    <w:unhideWhenUsed/>
-  </w:style>
-  <w:style w:type="table" w:default="1" w:styleId="Tablanormal">
-    <w:name w:val="Normal Table"/>
-    <w:uiPriority w:val="99"/>
-    <w:semiHidden/>
-    <w:unhideWhenUsed/>
-    <w:tblPr>
-      <w:tblInd w:w="0" w:type="dxa"/>
-      <w:tblCellMar>
-        <w:top w:w="0" w:type="dxa"/>
-        <w:left w:w="108" w:type="dxa"/>
-        <w:bottom w:w="0" w:type="dxa"/>
-        <w:right w:w="108" w:type="dxa"/>
-      </w:tblCellMar>
-    </w:tblPr>
-  </w:style>
-  <w:style w:type="numbering" w:default="1" w:styleId="Sinlista">
-    <w:name w:val="No List"/>
-    <w:uiPriority w:val="99"/>
-    <w:semiHidden/>
-    <w:unhideWhenUsed/>
   </w:style>
 </w:styles>
 </file>
@@ -1667,7 +2014,7 @@
   <a:extraClrSchemeLst/>
   <a:extLst>
     <a:ext uri="{05A4C25C-085E-4340-85A3-A5531E510DB2}">
-      <thm15:themeFamily xmlns:thm15="http://schemas.microsoft.com/office/thememl/2012/main" xmlns="" name="Office Theme" id="{62F939B6-93AF-4DB8-9C6B-D6C7DFDC589F}" vid="{4A3C46E8-61CC-4603-A589-7422A47A8E4A}"/>
+      <thm15:themeFamily xmlns:thm15="http://schemas.microsoft.com/office/thememl/2012/main" name="Office Theme" id="{62F939B6-93AF-4DB8-9C6B-D6C7DFDC589F}" vid="{4A3C46E8-61CC-4603-A589-7422A47A8E4A}"/>
     </a:ext>
   </a:extLst>
 </a:theme>

</xml_diff>

<commit_message>
genero nuevo script, se llama scriptTp.sql
</commit_message>
<xml_diff>
--- a/Estrategias.docx
+++ b/Estrategias.docx
@@ -92,23 +92,7 @@
           <w:sz w:val="24"/>
           <w:szCs w:val="24"/>
         </w:rPr>
-        <w:t>Para la asignación de roles a usuarios, se creó una tabla intermedia “</w:t>
-      </w:r>
-      <w:proofErr w:type="spellStart"/>
-      <w:r>
-        <w:rPr>
-          <w:sz w:val="24"/>
-          <w:szCs w:val="24"/>
-        </w:rPr>
-        <w:t>RolPorUsuario</w:t>
-      </w:r>
-      <w:proofErr w:type="spellEnd"/>
-      <w:r>
-        <w:rPr>
-          <w:sz w:val="24"/>
-          <w:szCs w:val="24"/>
-        </w:rPr>
-        <w:t>”, que facilita el acceso a todos los roles con los que un usuario puede ingresar al sistema. Esta tabla contiene el campo Habilitado, que indica los usuarios con sus roles habilitados</w:t>
+        <w:t>Para la asignación de roles a usuarios, se creó una tabla intermedia “RolPorUsuario”, que facilita el acceso a todos los roles con los que un usuario puede ingresar al sistema. Esta tabla contiene el campo Habilitado, que indica los usuarios con sus roles habilitados</w:t>
       </w:r>
       <w:r>
         <w:rPr>
@@ -142,23 +126,7 @@
           <w:sz w:val="24"/>
           <w:szCs w:val="24"/>
         </w:rPr>
-        <w:t>La tabla “</w:t>
-      </w:r>
-      <w:proofErr w:type="spellStart"/>
-      <w:r>
-        <w:rPr>
-          <w:sz w:val="24"/>
-          <w:szCs w:val="24"/>
-        </w:rPr>
-        <w:t>FuncionalidadPorRol</w:t>
-      </w:r>
-      <w:proofErr w:type="spellEnd"/>
-      <w:r>
-        <w:rPr>
-          <w:sz w:val="24"/>
-          <w:szCs w:val="24"/>
-        </w:rPr>
-        <w:t xml:space="preserve">” contiene la relación entre un rol específico y las distintas funcionalidades que el mismo posee. </w:t>
+        <w:t xml:space="preserve">La tabla “FuncionalidadPorRol” contiene la relación entre un rol específico y las distintas funcionalidades que el mismo posee. </w:t>
       </w:r>
     </w:p>
     <w:p>
@@ -200,131 +168,484 @@
           <w:szCs w:val="24"/>
         </w:rPr>
         <w:t>, a editar sus datos personales</w:t>
+      </w:r>
+      <w:r>
+        <w:rPr>
+          <w:sz w:val="24"/>
+          <w:szCs w:val="24"/>
+        </w:rPr>
+        <w:t xml:space="preserve"> y a la Rendición, y el</w:t>
+      </w:r>
+      <w:r>
+        <w:rPr>
+          <w:sz w:val="24"/>
+          <w:szCs w:val="24"/>
+        </w:rPr>
+        <w:t xml:space="preserve"> Rol Cliente tiene acceso a registrar sus Viajes y a editar sus datos personales</w:t>
+      </w:r>
+      <w:r>
+        <w:rPr>
+          <w:sz w:val="24"/>
+          <w:szCs w:val="24"/>
+        </w:rPr>
+        <w:t>.</w:t>
+      </w:r>
+    </w:p>
+    <w:p>
+      <w:pPr>
+        <w:pStyle w:val="Prrafodelista"/>
+        <w:numPr>
+          <w:ilvl w:val="0"/>
+          <w:numId w:val="2"/>
+        </w:numPr>
+        <w:rPr>
+          <w:sz w:val="24"/>
+          <w:szCs w:val="24"/>
+        </w:rPr>
+      </w:pPr>
+      <w:r>
+        <w:rPr>
+          <w:sz w:val="24"/>
+          <w:szCs w:val="24"/>
+        </w:rPr>
+        <w:t>Las tablas “Cliente” y “Chofer” contienen información necesaria para el momento en el que el usuario ingrese con alguno de estos roles.</w:t>
+      </w:r>
+    </w:p>
+    <w:p>
+      <w:pPr>
+        <w:pStyle w:val="Prrafodelista"/>
+        <w:numPr>
+          <w:ilvl w:val="0"/>
+          <w:numId w:val="2"/>
+        </w:numPr>
+        <w:rPr>
+          <w:sz w:val="24"/>
+          <w:szCs w:val="24"/>
+        </w:rPr>
+      </w:pPr>
+      <w:r>
+        <w:rPr>
+          <w:sz w:val="24"/>
+          <w:szCs w:val="24"/>
+        </w:rPr>
+        <w:t xml:space="preserve">La tabla “Usuario” posee todos los datos básicos que debe tener una persona para ingresar al sistema y ser identificada, y también los datos en común de “cliente” y “chofer”. </w:t>
+      </w:r>
+    </w:p>
+    <w:p>
+      <w:pPr>
+        <w:pStyle w:val="Prrafodelista"/>
+        <w:numPr>
+          <w:ilvl w:val="0"/>
+          <w:numId w:val="2"/>
+        </w:numPr>
+        <w:rPr>
+          <w:sz w:val="24"/>
+          <w:szCs w:val="24"/>
+        </w:rPr>
+      </w:pPr>
+      <w:r>
+        <w:rPr>
+          <w:sz w:val="24"/>
+          <w:szCs w:val="24"/>
+        </w:rPr>
+        <w:t xml:space="preserve">Se utilizó la tabla “Turno”, con una fecha de inicio (“HoraInicio”) y otra de caducidad (“HoraFin”) para establecer la conexión entre los choferes y los días y horarios que estos manejan determinado automovil. </w:t>
+      </w:r>
+    </w:p>
+    <w:p>
+      <w:pPr>
+        <w:pStyle w:val="Prrafodelista"/>
+        <w:numPr>
+          <w:ilvl w:val="0"/>
+          <w:numId w:val="2"/>
+        </w:numPr>
+        <w:rPr>
+          <w:sz w:val="24"/>
+          <w:szCs w:val="24"/>
+        </w:rPr>
+      </w:pPr>
+      <w:r>
+        <w:rPr>
+          <w:sz w:val="24"/>
+          <w:szCs w:val="24"/>
+        </w:rPr>
+        <w:t>Se creó la tabla “Viaje” para poder registrar la información necesaria del recorrido de un cliente. Se relacion a través de FK con un turno, un auto, un chofer y un cliente. Para la migración de los viajes existentes, se decidió que para el cálculo de la fecha de fin del viaje, cada kilómetro recorrido tiene una duración de 5 minutos.</w:t>
+      </w:r>
+    </w:p>
+    <w:p>
+      <w:pPr>
+        <w:pStyle w:val="Prrafodelista"/>
+        <w:numPr>
+          <w:ilvl w:val="0"/>
+          <w:numId w:val="2"/>
+        </w:numPr>
+        <w:rPr>
+          <w:sz w:val="24"/>
+          <w:szCs w:val="24"/>
+        </w:rPr>
+      </w:pPr>
+      <w:r>
+        <w:rPr>
+          <w:sz w:val="24"/>
+          <w:szCs w:val="24"/>
+        </w:rPr>
+        <w:t>Se creó la tabla “Factura” para poder acceder fácilmente a la información de pago de un cliente.</w:t>
+      </w:r>
+    </w:p>
+    <w:p>
+      <w:pPr>
+        <w:pStyle w:val="Prrafodelista"/>
+        <w:numPr>
+          <w:ilvl w:val="0"/>
+          <w:numId w:val="2"/>
+        </w:numPr>
+        <w:rPr>
+          <w:sz w:val="24"/>
+          <w:szCs w:val="24"/>
+        </w:rPr>
+      </w:pPr>
+      <w:r>
+        <w:rPr>
+          <w:sz w:val="24"/>
+          <w:szCs w:val="24"/>
+        </w:rPr>
+        <w:t>Creamos la tabla “FacturaDetalle” para relacionar la factura con el viaje del cliente.</w:t>
+      </w:r>
+    </w:p>
+    <w:p>
+      <w:pPr>
+        <w:pStyle w:val="Prrafodelista"/>
+        <w:numPr>
+          <w:ilvl w:val="0"/>
+          <w:numId w:val="2"/>
+        </w:numPr>
+        <w:rPr>
+          <w:sz w:val="24"/>
+          <w:szCs w:val="24"/>
+        </w:rPr>
+      </w:pPr>
+      <w:r>
+        <w:rPr>
+          <w:sz w:val="24"/>
+          <w:szCs w:val="24"/>
+        </w:rPr>
+        <w:t xml:space="preserve">La tabla “Funcionalidad” y “Rol” son las tablas encargadas de persistir todas las funcionalidades y roles del sistema. En ambas se declaró un id del tipo identity como PK en lugar de su respectivo nombre, para que en un futuro, la agregación de roles o funcionalidades no ralentice las consultas al motor de base de datos (resulta más óptimo una búsqueda por int que por varchar (50)).   </w:t>
+      </w:r>
+    </w:p>
+    <w:p>
+      <w:pPr>
+        <w:pStyle w:val="Prrafodelista"/>
+        <w:numPr>
+          <w:ilvl w:val="0"/>
+          <w:numId w:val="2"/>
+        </w:numPr>
+        <w:rPr>
+          <w:sz w:val="24"/>
+          <w:szCs w:val="24"/>
+        </w:rPr>
+      </w:pPr>
+      <w:r>
+        <w:rPr>
+          <w:sz w:val="24"/>
+          <w:szCs w:val="24"/>
+        </w:rPr>
+        <w:t>Se creo la tabla “Automóvil” que contiene toda la información del auto y tiene una FK a “Chofer” para mantener la relación auto y conductor.</w:t>
+      </w:r>
+    </w:p>
+    <w:p>
+      <w:pPr>
+        <w:pStyle w:val="Prrafodelista"/>
+        <w:numPr>
+          <w:ilvl w:val="0"/>
+          <w:numId w:val="2"/>
+        </w:numPr>
+        <w:rPr>
+          <w:sz w:val="24"/>
+          <w:szCs w:val="24"/>
+        </w:rPr>
+      </w:pPr>
+      <w:r>
+        <w:rPr>
+          <w:sz w:val="24"/>
+          <w:szCs w:val="24"/>
+        </w:rPr>
+        <w:t>La tabla “Rendicion” relaciona un Chofer con un turno. Esta contiene toda la información del pago por fecha y turno que se le hizo al chofer</w:t>
+      </w:r>
+    </w:p>
+    <w:p>
+      <w:pPr>
+        <w:pStyle w:val="Prrafodelista"/>
+        <w:numPr>
+          <w:ilvl w:val="0"/>
+          <w:numId w:val="2"/>
+        </w:numPr>
+        <w:rPr>
+          <w:sz w:val="24"/>
+          <w:szCs w:val="24"/>
+        </w:rPr>
+      </w:pPr>
+      <w:r>
+        <w:rPr>
+          <w:sz w:val="24"/>
+          <w:szCs w:val="24"/>
+        </w:rPr>
+        <w:t>Creamos la tabla “RendicionDetalle” para relacionar la rendición con el viaje.</w:t>
+      </w:r>
+    </w:p>
+    <w:p>
+      <w:pPr>
+        <w:rPr>
+          <w:sz w:val="24"/>
+          <w:szCs w:val="24"/>
+        </w:rPr>
+      </w:pPr>
+    </w:p>
+    <w:p>
+      <w:pPr>
+        <w:rPr>
+          <w:sz w:val="24"/>
+          <w:szCs w:val="24"/>
+        </w:rPr>
+      </w:pPr>
+    </w:p>
+    <w:p>
+      <w:pPr>
+        <w:rPr>
+          <w:sz w:val="24"/>
+          <w:szCs w:val="24"/>
+        </w:rPr>
+      </w:pPr>
+      <w:r>
+        <w:rPr>
+          <w:sz w:val="24"/>
+          <w:szCs w:val="24"/>
+        </w:rPr>
+        <w:t xml:space="preserve">Decisiones tomadas en el diseño de la Aplicación:  </w:t>
+      </w:r>
+    </w:p>
+    <w:p>
+      <w:pPr>
+        <w:pStyle w:val="Prrafodelista"/>
+        <w:numPr>
+          <w:ilvl w:val="0"/>
+          <w:numId w:val="2"/>
+        </w:numPr>
+        <w:rPr>
+          <w:sz w:val="24"/>
+          <w:szCs w:val="24"/>
+        </w:rPr>
+      </w:pPr>
+      <w:r>
+        <w:rPr>
+          <w:sz w:val="24"/>
+          <w:szCs w:val="24"/>
+        </w:rPr>
+        <w:t>Login: Tomamos como nombre de usuario de los usuarios ya existentes en la tabla maestra, el DNI y como contraseña “1”.</w:t>
+      </w:r>
+      <w:r>
+        <w:rPr>
+          <w:sz w:val="24"/>
+          <w:szCs w:val="24"/>
+        </w:rPr>
+        <w:t xml:space="preserve"> El Administrador ingresa con el usuario “admin” y contraseña “w23e”.</w:t>
       </w:r>
       <w:bookmarkStart w:id="0" w:name="_GoBack"/>
       <w:bookmarkEnd w:id="0"/>
-      <w:r>
-        <w:rPr>
-          <w:sz w:val="24"/>
-          <w:szCs w:val="24"/>
-        </w:rPr>
-        <w:t xml:space="preserve"> y a la Rendición, y el</w:t>
-      </w:r>
-      <w:r>
-        <w:rPr>
-          <w:sz w:val="24"/>
-          <w:szCs w:val="24"/>
-        </w:rPr>
-        <w:t xml:space="preserve"> Rol Cliente tiene acceso a registrar sus Viajes y a editar sus datos personales</w:t>
-      </w:r>
-      <w:r>
-        <w:rPr>
-          <w:sz w:val="24"/>
-          <w:szCs w:val="24"/>
-        </w:rPr>
-        <w:t>.</w:t>
-      </w:r>
-    </w:p>
-    <w:p>
-      <w:pPr>
-        <w:pStyle w:val="Prrafodelista"/>
-        <w:numPr>
-          <w:ilvl w:val="0"/>
-          <w:numId w:val="2"/>
-        </w:numPr>
-        <w:rPr>
-          <w:sz w:val="24"/>
-          <w:szCs w:val="24"/>
-        </w:rPr>
-      </w:pPr>
-      <w:r>
-        <w:rPr>
-          <w:sz w:val="24"/>
-          <w:szCs w:val="24"/>
-        </w:rPr>
-        <w:t>Las tablas “Cliente” y “Chofer” contienen información necesaria para el momento en el que el usuario ingrese con alguno de estos roles.</w:t>
-      </w:r>
-    </w:p>
-    <w:p>
-      <w:pPr>
-        <w:pStyle w:val="Prrafodelista"/>
-        <w:numPr>
-          <w:ilvl w:val="0"/>
-          <w:numId w:val="2"/>
-        </w:numPr>
-        <w:rPr>
-          <w:sz w:val="24"/>
-          <w:szCs w:val="24"/>
-        </w:rPr>
-      </w:pPr>
-      <w:r>
-        <w:rPr>
-          <w:sz w:val="24"/>
-          <w:szCs w:val="24"/>
-        </w:rPr>
-        <w:t xml:space="preserve">La tabla “Usuario” posee todos los datos básicos que debe tener una persona para ingresar al sistema y ser identificada, y también los datos en común de “cliente” y “chofer”. </w:t>
-      </w:r>
-    </w:p>
-    <w:p>
-      <w:pPr>
-        <w:pStyle w:val="Prrafodelista"/>
-        <w:numPr>
-          <w:ilvl w:val="0"/>
-          <w:numId w:val="2"/>
-        </w:numPr>
-        <w:rPr>
-          <w:sz w:val="24"/>
-          <w:szCs w:val="24"/>
-        </w:rPr>
-      </w:pPr>
-      <w:r>
-        <w:rPr>
-          <w:sz w:val="24"/>
-          <w:szCs w:val="24"/>
-        </w:rPr>
-        <w:t>Se utilizó la tabla “Turno”, con una fecha de inicio (“</w:t>
-      </w:r>
-      <w:proofErr w:type="spellStart"/>
-      <w:r>
-        <w:rPr>
-          <w:sz w:val="24"/>
-          <w:szCs w:val="24"/>
-        </w:rPr>
-        <w:t>HoraInicio</w:t>
-      </w:r>
-      <w:proofErr w:type="spellEnd"/>
-      <w:r>
-        <w:rPr>
-          <w:sz w:val="24"/>
-          <w:szCs w:val="24"/>
-        </w:rPr>
-        <w:t>”) y otra de caducidad (“</w:t>
-      </w:r>
-      <w:proofErr w:type="spellStart"/>
-      <w:r>
-        <w:rPr>
-          <w:sz w:val="24"/>
-          <w:szCs w:val="24"/>
-        </w:rPr>
-        <w:t>HoraFin</w:t>
-      </w:r>
-      <w:proofErr w:type="spellEnd"/>
-      <w:r>
-        <w:rPr>
-          <w:sz w:val="24"/>
-          <w:szCs w:val="24"/>
-        </w:rPr>
-        <w:t xml:space="preserve">”) para establecer la conexión entre los choferes y los días y horarios que estos manejan determinado </w:t>
-      </w:r>
-      <w:proofErr w:type="spellStart"/>
-      <w:r>
-        <w:rPr>
-          <w:sz w:val="24"/>
-          <w:szCs w:val="24"/>
-        </w:rPr>
-        <w:t>automovil</w:t>
-      </w:r>
-      <w:proofErr w:type="spellEnd"/>
+    </w:p>
+    <w:p>
+      <w:pPr>
+        <w:pStyle w:val="Prrafodelista"/>
+        <w:numPr>
+          <w:ilvl w:val="0"/>
+          <w:numId w:val="2"/>
+        </w:numPr>
+        <w:rPr>
+          <w:sz w:val="24"/>
+          <w:szCs w:val="24"/>
+        </w:rPr>
+      </w:pPr>
+      <w:r>
+        <w:rPr>
+          <w:sz w:val="24"/>
+          <w:szCs w:val="24"/>
+        </w:rPr>
+        <w:t>Registrar Viaje:</w:t>
+      </w:r>
+      <w:r>
+        <w:rPr>
+          <w:sz w:val="24"/>
+          <w:szCs w:val="24"/>
+        </w:rPr>
+        <w:t xml:space="preserve"> La selección es de los turnos, </w:t>
+      </w:r>
+      <w:r>
+        <w:rPr>
+          <w:sz w:val="24"/>
+          <w:szCs w:val="24"/>
+        </w:rPr>
+        <w:t>choferes y clientes que están habilitados. La hora está en formato 24 horas. No se puede registrar un viaje que para un rango horario, tenga el mismo chofer, cliente y turno que un viaje existente.</w:t>
+      </w:r>
+      <w:r>
+        <w:rPr>
+          <w:sz w:val="24"/>
+          <w:szCs w:val="24"/>
+        </w:rPr>
+        <w:t xml:space="preserve"> Un cliente solo puede registrar sus viajes. Un chofer </w:t>
+      </w:r>
+      <w:r>
+        <w:rPr>
+          <w:sz w:val="24"/>
+          <w:szCs w:val="24"/>
+        </w:rPr>
+        <w:t xml:space="preserve">solo puede registrar sus viajes, </w:t>
+      </w:r>
+      <w:r>
+        <w:rPr>
+          <w:sz w:val="24"/>
+          <w:szCs w:val="24"/>
+        </w:rPr>
+        <w:t xml:space="preserve">solo </w:t>
+      </w:r>
+      <w:r>
+        <w:rPr>
+          <w:sz w:val="24"/>
+          <w:szCs w:val="24"/>
+        </w:rPr>
+        <w:t>si tiene un automóvil.</w:t>
+      </w:r>
+    </w:p>
+    <w:p>
+      <w:pPr>
+        <w:pStyle w:val="Prrafodelista"/>
+        <w:numPr>
+          <w:ilvl w:val="0"/>
+          <w:numId w:val="2"/>
+        </w:numPr>
+        <w:rPr>
+          <w:sz w:val="24"/>
+          <w:szCs w:val="24"/>
+        </w:rPr>
+      </w:pPr>
+      <w:r>
+        <w:rPr>
+          <w:sz w:val="24"/>
+          <w:szCs w:val="24"/>
+        </w:rPr>
+        <w:t xml:space="preserve">Rol: Interpretamos que si un rol está habilitado, se lo puede deshabilitar con el botón eliminar (que implica una baja lógica). En caso de querer volver a habilitarlo, se podrá hacerlo desde la sección de modificación. </w:t>
+      </w:r>
+    </w:p>
+    <w:p>
+      <w:pPr>
+        <w:pStyle w:val="Prrafodelista"/>
+        <w:numPr>
+          <w:ilvl w:val="0"/>
+          <w:numId w:val="2"/>
+        </w:numPr>
+        <w:rPr>
+          <w:sz w:val="24"/>
+          <w:szCs w:val="24"/>
+        </w:rPr>
+      </w:pPr>
+      <w:r>
+        <w:rPr>
+          <w:sz w:val="24"/>
+          <w:szCs w:val="24"/>
+        </w:rPr>
+        <w:t>Rendiciones: tomamos en cuenta la hora fin del viaje ya que consideramos que se cobra una vez que se finalizó el viaje sin importar la fecha de inicio</w:t>
+      </w:r>
+    </w:p>
+    <w:p>
+      <w:pPr>
+        <w:pStyle w:val="Prrafodelista"/>
+        <w:numPr>
+          <w:ilvl w:val="0"/>
+          <w:numId w:val="2"/>
+        </w:numPr>
+        <w:rPr>
+          <w:sz w:val="24"/>
+          <w:szCs w:val="24"/>
+        </w:rPr>
+      </w:pPr>
+      <w:r>
+        <w:rPr>
+          <w:sz w:val="24"/>
+          <w:szCs w:val="24"/>
+        </w:rPr>
+        <w:t>Rendiciones: el número de rendiciones suponemos que es uno más que el de la última rendición y se genera automáticamente, es decir, el usuario no lo ingresa</w:t>
+      </w:r>
+    </w:p>
+    <w:p>
+      <w:pPr>
+        <w:pStyle w:val="Prrafodelista"/>
+        <w:numPr>
+          <w:ilvl w:val="0"/>
+          <w:numId w:val="2"/>
+        </w:numPr>
+        <w:rPr>
+          <w:sz w:val="24"/>
+          <w:szCs w:val="24"/>
+        </w:rPr>
+      </w:pPr>
+      <w:r>
+        <w:rPr>
+          <w:sz w:val="24"/>
+          <w:szCs w:val="24"/>
+        </w:rPr>
+        <w:t>Turnos: los turnos se manejan con enteros, siendo parte de ese turno cualquier viaje que esté en un horario mayor o igual a la hora de inicio y menor a la hora de finalización del turno.</w:t>
+      </w:r>
+    </w:p>
+    <w:p>
+      <w:pPr>
+        <w:pStyle w:val="Prrafodelista"/>
+        <w:numPr>
+          <w:ilvl w:val="0"/>
+          <w:numId w:val="2"/>
+        </w:numPr>
+        <w:rPr>
+          <w:sz w:val="24"/>
+          <w:szCs w:val="24"/>
+        </w:rPr>
+      </w:pPr>
+      <w:r>
+        <w:rPr>
+          <w:sz w:val="24"/>
+          <w:szCs w:val="24"/>
+        </w:rPr>
+        <w:t>Facturación: Asumimos que la facturación se realiza mes a mes, no pudiéndose realizar más de una factura en un mismo mes ni una factura cuyo rango de días abarque distintos meses.</w:t>
+      </w:r>
+    </w:p>
+    <w:p>
+      <w:pPr>
+        <w:pStyle w:val="Prrafodelista"/>
+        <w:numPr>
+          <w:ilvl w:val="0"/>
+          <w:numId w:val="2"/>
+        </w:numPr>
+        <w:rPr>
+          <w:sz w:val="24"/>
+          <w:szCs w:val="24"/>
+        </w:rPr>
+      </w:pPr>
+      <w:r>
+        <w:rPr>
+          <w:sz w:val="24"/>
+          <w:szCs w:val="24"/>
+        </w:rPr>
+        <w:t>Los datos numéricos en los datos de los usuarios</w:t>
+      </w:r>
+      <w:r>
+        <w:rPr>
+          <w:sz w:val="24"/>
+          <w:szCs w:val="24"/>
+        </w:rPr>
+        <w:t xml:space="preserve"> con valor</w:t>
+      </w:r>
+      <w:r>
+        <w:rPr>
+          <w:sz w:val="24"/>
+          <w:szCs w:val="24"/>
+        </w:rPr>
+        <w:t xml:space="preserve"> -1 significan que al hacer la migración estaban en null</w:t>
+      </w:r>
       <w:r>
         <w:rPr>
           <w:sz w:val="24"/>
@@ -350,470 +671,43 @@
           <w:sz w:val="24"/>
           <w:szCs w:val="24"/>
         </w:rPr>
-        <w:t xml:space="preserve">Se creó la tabla “Viaje” para poder registrar la información necesaria del recorrido de un cliente. Se </w:t>
-      </w:r>
-      <w:proofErr w:type="spellStart"/>
-      <w:r>
-        <w:rPr>
-          <w:sz w:val="24"/>
-          <w:szCs w:val="24"/>
-        </w:rPr>
-        <w:t>relacion</w:t>
-      </w:r>
-      <w:proofErr w:type="spellEnd"/>
-      <w:r>
-        <w:rPr>
-          <w:sz w:val="24"/>
-          <w:szCs w:val="24"/>
-        </w:rPr>
-        <w:t xml:space="preserve"> a través de FK con un turno, un auto, un chofer y un cliente. Para la migración de los viajes existentes, se decidió que para el cálculo de la fecha de fin del viaje, cada kilómetro recorrido tiene una duración de 5 minutos.</w:t>
-      </w:r>
-    </w:p>
-    <w:p>
-      <w:pPr>
-        <w:pStyle w:val="Prrafodelista"/>
-        <w:numPr>
-          <w:ilvl w:val="0"/>
-          <w:numId w:val="2"/>
-        </w:numPr>
-        <w:rPr>
-          <w:sz w:val="24"/>
-          <w:szCs w:val="24"/>
-        </w:rPr>
-      </w:pPr>
-      <w:r>
-        <w:rPr>
-          <w:sz w:val="24"/>
-          <w:szCs w:val="24"/>
-        </w:rPr>
-        <w:t>Se creó la tabla “Factura” para poder acceder fácilmente a la información de pago de un cliente.</w:t>
-      </w:r>
-    </w:p>
-    <w:p>
-      <w:pPr>
-        <w:pStyle w:val="Prrafodelista"/>
-        <w:numPr>
-          <w:ilvl w:val="0"/>
-          <w:numId w:val="2"/>
-        </w:numPr>
-        <w:rPr>
-          <w:sz w:val="24"/>
-          <w:szCs w:val="24"/>
-        </w:rPr>
-      </w:pPr>
-      <w:r>
-        <w:rPr>
-          <w:sz w:val="24"/>
-          <w:szCs w:val="24"/>
-        </w:rPr>
-        <w:t>Creamos la tabla “</w:t>
-      </w:r>
-      <w:proofErr w:type="spellStart"/>
-      <w:r>
-        <w:rPr>
-          <w:sz w:val="24"/>
-          <w:szCs w:val="24"/>
-        </w:rPr>
-        <w:t>FacturaDetalle</w:t>
-      </w:r>
-      <w:proofErr w:type="spellEnd"/>
-      <w:r>
-        <w:rPr>
-          <w:sz w:val="24"/>
-          <w:szCs w:val="24"/>
-        </w:rPr>
-        <w:t>” para relacionar la factura con el viaje del cliente.</w:t>
-      </w:r>
-    </w:p>
-    <w:p>
-      <w:pPr>
-        <w:pStyle w:val="Prrafodelista"/>
-        <w:numPr>
-          <w:ilvl w:val="0"/>
-          <w:numId w:val="2"/>
-        </w:numPr>
-        <w:rPr>
-          <w:sz w:val="24"/>
-          <w:szCs w:val="24"/>
-        </w:rPr>
-      </w:pPr>
-      <w:r>
-        <w:rPr>
-          <w:sz w:val="24"/>
-          <w:szCs w:val="24"/>
-        </w:rPr>
-        <w:t xml:space="preserve">La tabla “Funcionalidad” y “Rol” son las tablas encargadas de persistir todas las funcionalidades y roles del sistema. En ambas se declaró un id del tipo </w:t>
-      </w:r>
-      <w:proofErr w:type="spellStart"/>
-      <w:r>
-        <w:rPr>
-          <w:sz w:val="24"/>
-          <w:szCs w:val="24"/>
-        </w:rPr>
-        <w:t>identity</w:t>
-      </w:r>
-      <w:proofErr w:type="spellEnd"/>
-      <w:r>
-        <w:rPr>
-          <w:sz w:val="24"/>
-          <w:szCs w:val="24"/>
-        </w:rPr>
-        <w:t xml:space="preserve"> como PK en lugar de su respectivo nombre, para que en un futuro, la agregación de roles o funcionalidades no ralentice las consultas al motor de base de datos (resulta más óptimo una búsqueda por </w:t>
-      </w:r>
-      <w:proofErr w:type="spellStart"/>
-      <w:r>
-        <w:rPr>
-          <w:sz w:val="24"/>
-          <w:szCs w:val="24"/>
-        </w:rPr>
-        <w:t>int</w:t>
-      </w:r>
-      <w:proofErr w:type="spellEnd"/>
-      <w:r>
-        <w:rPr>
-          <w:sz w:val="24"/>
-          <w:szCs w:val="24"/>
-        </w:rPr>
-        <w:t xml:space="preserve"> que por </w:t>
-      </w:r>
-      <w:proofErr w:type="spellStart"/>
-      <w:r>
-        <w:rPr>
-          <w:sz w:val="24"/>
-          <w:szCs w:val="24"/>
-        </w:rPr>
-        <w:t>varchar</w:t>
-      </w:r>
-      <w:proofErr w:type="spellEnd"/>
-      <w:r>
-        <w:rPr>
-          <w:sz w:val="24"/>
-          <w:szCs w:val="24"/>
-        </w:rPr>
-        <w:t xml:space="preserve"> (50)).   </w:t>
-      </w:r>
-    </w:p>
-    <w:p>
-      <w:pPr>
-        <w:pStyle w:val="Prrafodelista"/>
-        <w:numPr>
-          <w:ilvl w:val="0"/>
-          <w:numId w:val="2"/>
-        </w:numPr>
-        <w:rPr>
-          <w:sz w:val="24"/>
-          <w:szCs w:val="24"/>
-        </w:rPr>
-      </w:pPr>
-      <w:r>
-        <w:rPr>
-          <w:sz w:val="24"/>
-          <w:szCs w:val="24"/>
-        </w:rPr>
-        <w:t>Se creo la tabla “Automóvil” que contiene toda la información del auto y tiene una FK a “Chofer” para mantener la relación auto y conductor.</w:t>
-      </w:r>
-    </w:p>
-    <w:p>
-      <w:pPr>
-        <w:pStyle w:val="Prrafodelista"/>
-        <w:numPr>
-          <w:ilvl w:val="0"/>
-          <w:numId w:val="2"/>
-        </w:numPr>
-        <w:rPr>
-          <w:sz w:val="24"/>
-          <w:szCs w:val="24"/>
-        </w:rPr>
-      </w:pPr>
-      <w:r>
-        <w:rPr>
-          <w:sz w:val="24"/>
-          <w:szCs w:val="24"/>
-        </w:rPr>
-        <w:t>La tabla “</w:t>
-      </w:r>
-      <w:proofErr w:type="spellStart"/>
-      <w:r>
-        <w:rPr>
-          <w:sz w:val="24"/>
-          <w:szCs w:val="24"/>
-        </w:rPr>
-        <w:t>Rendicion</w:t>
-      </w:r>
-      <w:proofErr w:type="spellEnd"/>
-      <w:r>
-        <w:rPr>
-          <w:sz w:val="24"/>
-          <w:szCs w:val="24"/>
-        </w:rPr>
-        <w:t>” relaciona un Chofer con un turno. Esta contiene toda la información del pago por fecha y turno que se le hizo al chofer</w:t>
-      </w:r>
-    </w:p>
-    <w:p>
-      <w:pPr>
-        <w:pStyle w:val="Prrafodelista"/>
-        <w:numPr>
-          <w:ilvl w:val="0"/>
-          <w:numId w:val="2"/>
-        </w:numPr>
-        <w:rPr>
-          <w:sz w:val="24"/>
-          <w:szCs w:val="24"/>
-        </w:rPr>
-      </w:pPr>
-      <w:r>
-        <w:rPr>
-          <w:sz w:val="24"/>
-          <w:szCs w:val="24"/>
-        </w:rPr>
-        <w:t>Creamos la tabla “</w:t>
-      </w:r>
-      <w:proofErr w:type="spellStart"/>
-      <w:r>
-        <w:rPr>
-          <w:sz w:val="24"/>
-          <w:szCs w:val="24"/>
-        </w:rPr>
-        <w:t>RendicionDetalle</w:t>
-      </w:r>
-      <w:proofErr w:type="spellEnd"/>
-      <w:r>
-        <w:rPr>
-          <w:sz w:val="24"/>
-          <w:szCs w:val="24"/>
-        </w:rPr>
-        <w:t>” para relacionar la rendición con el viaje.</w:t>
-      </w:r>
-    </w:p>
-    <w:p>
-      <w:pPr>
-        <w:rPr>
-          <w:sz w:val="24"/>
-          <w:szCs w:val="24"/>
-        </w:rPr>
-      </w:pPr>
-    </w:p>
-    <w:p>
-      <w:pPr>
-        <w:rPr>
-          <w:sz w:val="24"/>
-          <w:szCs w:val="24"/>
-        </w:rPr>
-      </w:pPr>
-    </w:p>
-    <w:p>
-      <w:pPr>
-        <w:rPr>
-          <w:sz w:val="24"/>
-          <w:szCs w:val="24"/>
-        </w:rPr>
-      </w:pPr>
-      <w:r>
-        <w:rPr>
-          <w:sz w:val="24"/>
-          <w:szCs w:val="24"/>
-        </w:rPr>
-        <w:t xml:space="preserve">Decisiones tomadas en el diseño de la Aplicación:  </w:t>
-      </w:r>
-    </w:p>
-    <w:p>
-      <w:pPr>
-        <w:pStyle w:val="Prrafodelista"/>
-        <w:numPr>
-          <w:ilvl w:val="0"/>
-          <w:numId w:val="2"/>
-        </w:numPr>
-        <w:rPr>
-          <w:sz w:val="24"/>
-          <w:szCs w:val="24"/>
-        </w:rPr>
-      </w:pPr>
-      <w:proofErr w:type="spellStart"/>
-      <w:r>
-        <w:rPr>
-          <w:sz w:val="24"/>
-          <w:szCs w:val="24"/>
-        </w:rPr>
-        <w:t>Login</w:t>
-      </w:r>
-      <w:proofErr w:type="spellEnd"/>
-      <w:r>
-        <w:rPr>
-          <w:sz w:val="24"/>
-          <w:szCs w:val="24"/>
-        </w:rPr>
-        <w:t>: Tomamos como nombre de usuario de los usuarios ya existentes en la tabla maestra, el DNI y como contraseña “1”.</w:t>
-      </w:r>
-    </w:p>
-    <w:p>
-      <w:pPr>
-        <w:pStyle w:val="Prrafodelista"/>
-        <w:numPr>
-          <w:ilvl w:val="0"/>
-          <w:numId w:val="2"/>
-        </w:numPr>
-        <w:rPr>
-          <w:sz w:val="24"/>
-          <w:szCs w:val="24"/>
-        </w:rPr>
-      </w:pPr>
-      <w:r>
-        <w:rPr>
-          <w:sz w:val="24"/>
-          <w:szCs w:val="24"/>
-        </w:rPr>
-        <w:t>Registrar Viaje: La selección es de los turnos, choferes y clientes que están habilitados. La hora está en formato 24 horas. No se puede registrar un viaje que para un rango horario, tenga el mismo chofer, cliente y turno que un viaje existente.</w:t>
-      </w:r>
-      <w:r>
-        <w:rPr>
-          <w:sz w:val="24"/>
-          <w:szCs w:val="24"/>
-        </w:rPr>
-        <w:t xml:space="preserve"> Un cliente solo puede registrar sus viajes. Un chofer solo puede registrar sus viajes.</w:t>
-      </w:r>
-    </w:p>
-    <w:p>
-      <w:pPr>
-        <w:pStyle w:val="Prrafodelista"/>
-        <w:numPr>
-          <w:ilvl w:val="0"/>
-          <w:numId w:val="2"/>
-        </w:numPr>
-        <w:rPr>
-          <w:sz w:val="24"/>
-          <w:szCs w:val="24"/>
-        </w:rPr>
-      </w:pPr>
-      <w:r>
-        <w:rPr>
-          <w:sz w:val="24"/>
-          <w:szCs w:val="24"/>
-        </w:rPr>
-        <w:t xml:space="preserve">Rol: Interpretamos que si un rol está habilitado, se lo puede deshabilitar con el botón eliminar (que implica una baja lógica). En caso de querer volver a habilitarlo, se podrá hacerlo desde la sección de modificación. </w:t>
-      </w:r>
-    </w:p>
-    <w:p>
-      <w:pPr>
-        <w:pStyle w:val="Prrafodelista"/>
-        <w:numPr>
-          <w:ilvl w:val="0"/>
-          <w:numId w:val="2"/>
-        </w:numPr>
-        <w:rPr>
-          <w:sz w:val="24"/>
-          <w:szCs w:val="24"/>
-        </w:rPr>
-      </w:pPr>
-      <w:r>
-        <w:rPr>
-          <w:sz w:val="24"/>
-          <w:szCs w:val="24"/>
-        </w:rPr>
-        <w:t>Rendiciones: tomamos en cuenta la hora fin del viaje ya que consideramos que se cobra una vez que se finalizó el viaje sin importar la fecha de inicio</w:t>
-      </w:r>
-    </w:p>
-    <w:p>
-      <w:pPr>
-        <w:pStyle w:val="Prrafodelista"/>
-        <w:numPr>
-          <w:ilvl w:val="0"/>
-          <w:numId w:val="2"/>
-        </w:numPr>
-        <w:rPr>
-          <w:sz w:val="24"/>
-          <w:szCs w:val="24"/>
-        </w:rPr>
-      </w:pPr>
-      <w:r>
-        <w:rPr>
-          <w:sz w:val="24"/>
-          <w:szCs w:val="24"/>
-        </w:rPr>
-        <w:t>Rendiciones: el número de rendiciones suponemos que es uno más que el de la última rendición y se genera automáticamente, es decir, el usuario no lo ingresa</w:t>
-      </w:r>
-    </w:p>
-    <w:p>
-      <w:pPr>
-        <w:pStyle w:val="Prrafodelista"/>
-        <w:numPr>
-          <w:ilvl w:val="0"/>
-          <w:numId w:val="2"/>
-        </w:numPr>
-        <w:rPr>
-          <w:sz w:val="24"/>
-          <w:szCs w:val="24"/>
-        </w:rPr>
-      </w:pPr>
-      <w:r>
-        <w:rPr>
-          <w:sz w:val="24"/>
-          <w:szCs w:val="24"/>
-        </w:rPr>
-        <w:t>Turnos: los turnos se manejan con enteros, siendo parte de ese turno cualquier viaje que esté en un horario mayor o igual a la hora de inicio y menor a la hora de finalización del turno.</w:t>
-      </w:r>
-    </w:p>
-    <w:p>
-      <w:pPr>
-        <w:pStyle w:val="Prrafodelista"/>
-        <w:numPr>
-          <w:ilvl w:val="0"/>
-          <w:numId w:val="2"/>
-        </w:numPr>
-        <w:rPr>
-          <w:sz w:val="24"/>
-          <w:szCs w:val="24"/>
-        </w:rPr>
-      </w:pPr>
-      <w:r>
-        <w:rPr>
-          <w:sz w:val="24"/>
-          <w:szCs w:val="24"/>
-        </w:rPr>
-        <w:t>Facturación: Asumimos que la facturación se realiza mes a mes, no pudiéndose realizar más de una factura en un mismo mes ni una factura cuyo rango de días abarque distintos meses.</w:t>
-      </w:r>
-    </w:p>
-    <w:p>
-      <w:pPr>
-        <w:pStyle w:val="Prrafodelista"/>
-        <w:numPr>
-          <w:ilvl w:val="0"/>
-          <w:numId w:val="2"/>
-        </w:numPr>
-        <w:rPr>
-          <w:sz w:val="24"/>
-          <w:szCs w:val="24"/>
-        </w:rPr>
-      </w:pPr>
-      <w:r>
-        <w:rPr>
-          <w:sz w:val="24"/>
-          <w:szCs w:val="24"/>
-        </w:rPr>
-        <w:t>Los datos numéricos en los datos de los usuarios</w:t>
-      </w:r>
-      <w:r>
-        <w:rPr>
-          <w:sz w:val="24"/>
-          <w:szCs w:val="24"/>
-        </w:rPr>
-        <w:t xml:space="preserve"> con valor</w:t>
-      </w:r>
-      <w:r>
-        <w:rPr>
-          <w:sz w:val="24"/>
-          <w:szCs w:val="24"/>
-        </w:rPr>
-        <w:t xml:space="preserve"> -1 significan que al hacer la migración estaban en </w:t>
-      </w:r>
-      <w:proofErr w:type="spellStart"/>
-      <w:r>
-        <w:rPr>
-          <w:sz w:val="24"/>
-          <w:szCs w:val="24"/>
-        </w:rPr>
-        <w:t>null</w:t>
-      </w:r>
-      <w:proofErr w:type="spellEnd"/>
+        <w:t>Si</w:t>
+      </w:r>
+      <w:r>
+        <w:rPr>
+          <w:sz w:val="24"/>
+          <w:szCs w:val="24"/>
+        </w:rPr>
+        <w:t xml:space="preserve"> el valor del campo piso es -1</w:t>
+      </w:r>
+      <w:r>
+        <w:rPr>
+          <w:sz w:val="24"/>
+          <w:szCs w:val="24"/>
+        </w:rPr>
+        <w:t xml:space="preserve">, significa que </w:t>
+      </w:r>
+      <w:r>
+        <w:rPr>
+          <w:sz w:val="24"/>
+          <w:szCs w:val="24"/>
+        </w:rPr>
+        <w:t>el campo estaba vacío al hacer la migración o que el usuario lo</w:t>
+      </w:r>
+      <w:r>
+        <w:rPr>
+          <w:sz w:val="24"/>
+          <w:szCs w:val="24"/>
+        </w:rPr>
+        <w:t xml:space="preserve"> dejó en null al momento de registrarse</w:t>
+      </w:r>
+      <w:r>
+        <w:rPr>
+          <w:sz w:val="24"/>
+          <w:szCs w:val="24"/>
+        </w:rPr>
+        <w:t xml:space="preserve"> (no vive en un edificio)</w:t>
+      </w:r>
       <w:r>
         <w:rPr>
           <w:sz w:val="24"/>
@@ -839,153 +733,27 @@
           <w:sz w:val="24"/>
           <w:szCs w:val="24"/>
         </w:rPr>
-        <w:t>Si</w:t>
-      </w:r>
-      <w:r>
-        <w:rPr>
-          <w:sz w:val="24"/>
-          <w:szCs w:val="24"/>
-        </w:rPr>
-        <w:t xml:space="preserve"> el valor del campo piso es -1</w:t>
-      </w:r>
-      <w:r>
-        <w:rPr>
-          <w:sz w:val="24"/>
-          <w:szCs w:val="24"/>
-        </w:rPr>
-        <w:t xml:space="preserve">, significa que </w:t>
-      </w:r>
-      <w:r>
-        <w:rPr>
-          <w:sz w:val="24"/>
-          <w:szCs w:val="24"/>
-        </w:rPr>
-        <w:t>el campo estaba vacío al hacer la migración o que el usuario lo</w:t>
-      </w:r>
-      <w:r>
-        <w:rPr>
-          <w:sz w:val="24"/>
-          <w:szCs w:val="24"/>
-        </w:rPr>
-        <w:t xml:space="preserve"> dejó en </w:t>
-      </w:r>
-      <w:proofErr w:type="spellStart"/>
-      <w:r>
-        <w:rPr>
-          <w:sz w:val="24"/>
-          <w:szCs w:val="24"/>
-        </w:rPr>
-        <w:t>null</w:t>
-      </w:r>
-      <w:proofErr w:type="spellEnd"/>
-      <w:r>
-        <w:rPr>
-          <w:sz w:val="24"/>
-          <w:szCs w:val="24"/>
-        </w:rPr>
-        <w:t xml:space="preserve"> al momento de registrarse</w:t>
-      </w:r>
-      <w:r>
-        <w:rPr>
-          <w:sz w:val="24"/>
-          <w:szCs w:val="24"/>
-        </w:rPr>
-        <w:t xml:space="preserve"> (no vive en un edificio)</w:t>
-      </w:r>
-      <w:r>
-        <w:rPr>
-          <w:sz w:val="24"/>
-          <w:szCs w:val="24"/>
-        </w:rPr>
-        <w:t xml:space="preserve">. </w:t>
-      </w:r>
-    </w:p>
-    <w:p>
-      <w:pPr>
-        <w:pStyle w:val="Prrafodelista"/>
-        <w:numPr>
-          <w:ilvl w:val="0"/>
-          <w:numId w:val="2"/>
-        </w:numPr>
-        <w:rPr>
-          <w:sz w:val="24"/>
-          <w:szCs w:val="24"/>
-        </w:rPr>
-      </w:pPr>
-      <w:r>
-        <w:rPr>
-          <w:sz w:val="24"/>
-          <w:szCs w:val="24"/>
-        </w:rPr>
-        <w:t xml:space="preserve">Los datos de tipo </w:t>
-      </w:r>
-      <w:proofErr w:type="spellStart"/>
-      <w:r>
-        <w:rPr>
-          <w:sz w:val="24"/>
-          <w:szCs w:val="24"/>
-        </w:rPr>
-        <w:t>string</w:t>
-      </w:r>
-      <w:proofErr w:type="spellEnd"/>
-      <w:r>
-        <w:rPr>
-          <w:sz w:val="24"/>
-          <w:szCs w:val="24"/>
-        </w:rPr>
-        <w:t xml:space="preserve"> de los usuarios con valor “” significan que al hacer la migración estaban en </w:t>
-      </w:r>
-      <w:proofErr w:type="spellStart"/>
-      <w:r>
-        <w:rPr>
-          <w:sz w:val="24"/>
-          <w:szCs w:val="24"/>
-        </w:rPr>
-        <w:t>null</w:t>
-      </w:r>
-      <w:proofErr w:type="spellEnd"/>
-      <w:r>
-        <w:rPr>
-          <w:sz w:val="24"/>
-          <w:szCs w:val="24"/>
-        </w:rPr>
-        <w:t xml:space="preserve">. </w:t>
-      </w:r>
-    </w:p>
-    <w:p>
-      <w:pPr>
-        <w:pStyle w:val="Prrafodelista"/>
-        <w:numPr>
-          <w:ilvl w:val="0"/>
-          <w:numId w:val="2"/>
-        </w:numPr>
-        <w:rPr>
-          <w:sz w:val="24"/>
-          <w:szCs w:val="24"/>
-        </w:rPr>
-      </w:pPr>
-      <w:r>
-        <w:rPr>
-          <w:sz w:val="24"/>
-          <w:szCs w:val="24"/>
-        </w:rPr>
-        <w:t xml:space="preserve">Si el valor del campo departamento es “”, significa que al hacer la migración el campo estaba vacío o el usuario lo dejó en </w:t>
-      </w:r>
-      <w:proofErr w:type="spellStart"/>
-      <w:r>
-        <w:rPr>
-          <w:sz w:val="24"/>
-          <w:szCs w:val="24"/>
-        </w:rPr>
-        <w:t>null</w:t>
-      </w:r>
-      <w:proofErr w:type="spellEnd"/>
-      <w:r>
-        <w:rPr>
-          <w:sz w:val="24"/>
-          <w:szCs w:val="24"/>
-        </w:rPr>
-        <w:t xml:space="preserve"> al momento de registrarse (no tiene departamento).</w:t>
+        <w:t xml:space="preserve">Los datos de tipo string de los usuarios con valor “” significan que al hacer la migración estaban en null. </w:t>
+      </w:r>
+    </w:p>
+    <w:p>
+      <w:pPr>
+        <w:pStyle w:val="Prrafodelista"/>
+        <w:numPr>
+          <w:ilvl w:val="0"/>
+          <w:numId w:val="2"/>
+        </w:numPr>
+        <w:rPr>
+          <w:sz w:val="24"/>
+          <w:szCs w:val="24"/>
+        </w:rPr>
+      </w:pPr>
+      <w:r>
+        <w:rPr>
+          <w:sz w:val="24"/>
+          <w:szCs w:val="24"/>
+        </w:rPr>
+        <w:t>Si el valor del campo departamento es “”, significa que al hacer la migración el campo estaba vacío o el usuario lo dejó en null al momento de registrarse (no tiene departamento).</w:t>
       </w:r>
     </w:p>
     <w:p>

</xml_diff>

<commit_message>
agrego comparacion de fechas iguales en string
</commit_message>
<xml_diff>
--- a/Estrategias.docx
+++ b/Estrategias.docx
@@ -708,6 +708,19 @@
         </w:rPr>
         <w:t xml:space="preserve"> </w:t>
       </w:r>
+    </w:p>
+    <w:p>
+      <w:pPr>
+        <w:pStyle w:val="Prrafodelista"/>
+        <w:numPr>
+          <w:ilvl w:val="1"/>
+          <w:numId w:val="2"/>
+        </w:numPr>
+        <w:rPr>
+          <w:sz w:val="24"/>
+          <w:szCs w:val="24"/>
+        </w:rPr>
+      </w:pPr>
       <w:r>
         <w:rPr>
           <w:sz w:val="24"/>
@@ -745,23 +758,125 @@
           <w:sz w:val="24"/>
           <w:szCs w:val="24"/>
         </w:rPr>
-        <w:t xml:space="preserve"> de chofer, solo se puede seleccionar un chofer habilitado y con automóvil habilitado. No se puede registrar un viaje que para un rango horario, tenga el mismo chofer, cliente y turno que un viaje existente. Un cliente solo puede registrar sus viajes. Un chofer solo puede registrar sus viajes, solo si tiene un automóvil habilitado. La hora está en formato 24 horas. La fecha debe ser menor o igual a la fecha de hoy, debido a que se registran los viajes ya realizados.</w:t>
-      </w:r>
-    </w:p>
-    <w:p>
-      <w:pPr>
-        <w:pStyle w:val="Prrafodelista"/>
-        <w:numPr>
-          <w:ilvl w:val="0"/>
-          <w:numId w:val="2"/>
-        </w:numPr>
-        <w:rPr>
-          <w:sz w:val="24"/>
-          <w:szCs w:val="24"/>
-        </w:rPr>
-      </w:pPr>
+        <w:t xml:space="preserve"> de chofer, solo se puede seleccionar un chofer habilitado y con automóvil habilitado. </w:t>
+      </w:r>
+    </w:p>
+    <w:p>
+      <w:pPr>
+        <w:pStyle w:val="Prrafodelista"/>
+        <w:numPr>
+          <w:ilvl w:val="1"/>
+          <w:numId w:val="2"/>
+        </w:numPr>
+        <w:rPr>
+          <w:sz w:val="24"/>
+          <w:szCs w:val="24"/>
+        </w:rPr>
+      </w:pPr>
+      <w:r>
+        <w:rPr>
+          <w:sz w:val="24"/>
+          <w:szCs w:val="24"/>
+        </w:rPr>
+        <w:t xml:space="preserve">No se puede registrar un viaje que para un rango horario, tenga el mismo chofer, cliente y turno que un viaje existente. </w:t>
+      </w:r>
+    </w:p>
+    <w:p>
+      <w:pPr>
+        <w:pStyle w:val="Prrafodelista"/>
+        <w:numPr>
+          <w:ilvl w:val="1"/>
+          <w:numId w:val="2"/>
+        </w:numPr>
+        <w:rPr>
+          <w:sz w:val="24"/>
+          <w:szCs w:val="24"/>
+        </w:rPr>
+      </w:pPr>
+      <w:r>
+        <w:rPr>
+          <w:sz w:val="24"/>
+          <w:szCs w:val="24"/>
+        </w:rPr>
+        <w:t xml:space="preserve">Un cliente solo puede registrar sus viajes. Un chofer solo puede registrar sus viajes, solo si tiene un automóvil habilitado. </w:t>
+      </w:r>
+    </w:p>
+    <w:p>
+      <w:pPr>
+        <w:pStyle w:val="Prrafodelista"/>
+        <w:numPr>
+          <w:ilvl w:val="1"/>
+          <w:numId w:val="2"/>
+        </w:numPr>
+        <w:rPr>
+          <w:sz w:val="24"/>
+          <w:szCs w:val="24"/>
+        </w:rPr>
+      </w:pPr>
+      <w:r>
+        <w:rPr>
+          <w:sz w:val="24"/>
+          <w:szCs w:val="24"/>
+        </w:rPr>
+        <w:t>La hora está en formato 24 horas. La fecha</w:t>
+      </w:r>
+      <w:r>
+        <w:rPr>
+          <w:sz w:val="24"/>
+          <w:szCs w:val="24"/>
+        </w:rPr>
+        <w:t xml:space="preserve"> de inicio y la fecha de fin ingresadas</w:t>
+      </w:r>
+      <w:r>
+        <w:rPr>
+          <w:sz w:val="24"/>
+          <w:szCs w:val="24"/>
+        </w:rPr>
+        <w:t xml:space="preserve"> debe</w:t>
+      </w:r>
+      <w:r>
+        <w:rPr>
+          <w:sz w:val="24"/>
+          <w:szCs w:val="24"/>
+        </w:rPr>
+        <w:t>n</w:t>
+      </w:r>
+      <w:r>
+        <w:rPr>
+          <w:sz w:val="24"/>
+          <w:szCs w:val="24"/>
+        </w:rPr>
+        <w:t xml:space="preserve"> ser menor o igual a la fecha </w:t>
+      </w:r>
+      <w:r>
+        <w:rPr>
+          <w:sz w:val="24"/>
+          <w:szCs w:val="24"/>
+        </w:rPr>
+        <w:t xml:space="preserve">y hora </w:t>
+      </w:r>
+      <w:r>
+        <w:rPr>
+          <w:sz w:val="24"/>
+          <w:szCs w:val="24"/>
+        </w:rPr>
+        <w:t>de hoy, debido a que se registran los viajes ya realizados.</w:t>
+      </w:r>
       <w:bookmarkStart w:id="0" w:name="_GoBack"/>
       <w:bookmarkEnd w:id="0"/>
+    </w:p>
+    <w:p>
+      <w:pPr>
+        <w:pStyle w:val="Prrafodelista"/>
+        <w:numPr>
+          <w:ilvl w:val="0"/>
+          <w:numId w:val="2"/>
+        </w:numPr>
+        <w:rPr>
+          <w:sz w:val="24"/>
+          <w:szCs w:val="24"/>
+        </w:rPr>
+      </w:pPr>
       <w:r>
         <w:rPr>
           <w:sz w:val="24"/>
@@ -1133,6 +1248,7 @@
           <w:sz w:val="24"/>
           <w:szCs w:val="24"/>
         </w:rPr>
+        <w:lastRenderedPageBreak/>
         <w:t>A</w:t>
       </w:r>
       <w:r>
@@ -1154,15 +1270,7 @@
           <w:sz w:val="24"/>
           <w:szCs w:val="24"/>
         </w:rPr>
-        <w:t xml:space="preserve">se tienen en cuenta las rendiciones registradas de los choferes, si se realiza un viaje pero no se </w:t>
-      </w:r>
-      <w:r>
-        <w:rPr>
-          <w:sz w:val="24"/>
-          <w:szCs w:val="24"/>
-        </w:rPr>
-        <w:lastRenderedPageBreak/>
-        <w:t>hace su rendición al chofer, esta no contará como parte de la recaudación del mismo.</w:t>
+        <w:t>se tienen en cuenta las rendiciones registradas de los choferes, si se realiza un viaje pero no se hace su rendición al chofer, esta no contará como parte de la recaudación del mismo.</w:t>
       </w:r>
       <w:r>
         <w:t xml:space="preserve"> </w:t>
@@ -2092,7 +2200,7 @@
   <a:extraClrSchemeLst/>
   <a:extLst>
     <a:ext uri="{05A4C25C-085E-4340-85A3-A5531E510DB2}">
-      <thm15:themeFamily xmlns:thm15="http://schemas.microsoft.com/office/thememl/2012/main" xmlns="" name="Office Theme" id="{62F939B6-93AF-4DB8-9C6B-D6C7DFDC589F}" vid="{4A3C46E8-61CC-4603-A589-7422A47A8E4A}"/>
+      <thm15:themeFamily xmlns="" xmlns:thm15="http://schemas.microsoft.com/office/thememl/2012/main" name="Office Theme" id="{62F939B6-93AF-4DB8-9C6B-D6C7DFDC589F}" vid="{4A3C46E8-61CC-4603-A589-7422A47A8E4A}"/>
     </a:ext>
   </a:extLst>
 </a:theme>

</xml_diff>

<commit_message>
valido viaje y estrategias
</commit_message>
<xml_diff>
--- a/Estrategias.docx
+++ b/Estrategias.docx
@@ -731,672 +731,725 @@
           <w:sz w:val="24"/>
           <w:szCs w:val="24"/>
         </w:rPr>
-        <w:t>En los combobox</w:t>
+        <w:t xml:space="preserve">En los combobox de turno y clientes, solo se puede seleccionar los habilitados. En el combobox de chofer, solo se puede seleccionar un chofer habilitado y con automóvil habilitado. </w:t>
+      </w:r>
+    </w:p>
+    <w:p>
+      <w:pPr>
+        <w:pStyle w:val="Prrafodelista"/>
+        <w:numPr>
+          <w:ilvl w:val="1"/>
+          <w:numId w:val="2"/>
+        </w:numPr>
+        <w:rPr>
+          <w:sz w:val="24"/>
+          <w:szCs w:val="24"/>
+        </w:rPr>
+      </w:pPr>
+      <w:r>
+        <w:rPr>
+          <w:sz w:val="24"/>
+          <w:szCs w:val="24"/>
+        </w:rPr>
+        <w:t xml:space="preserve">No se puede registrar un viaje que para un rango horario, tenga el mismo chofer, cliente y turno que un viaje existente. </w:t>
+      </w:r>
+    </w:p>
+    <w:p>
+      <w:pPr>
+        <w:pStyle w:val="Prrafodelista"/>
+        <w:numPr>
+          <w:ilvl w:val="1"/>
+          <w:numId w:val="2"/>
+        </w:numPr>
+        <w:rPr>
+          <w:sz w:val="24"/>
+          <w:szCs w:val="24"/>
+        </w:rPr>
+      </w:pPr>
+      <w:r>
+        <w:rPr>
+          <w:sz w:val="24"/>
+          <w:szCs w:val="24"/>
+        </w:rPr>
+        <w:t xml:space="preserve">Un cliente solo puede registrar sus viajes. Un chofer solo puede registrar sus viajes, solo si </w:t>
+      </w:r>
+      <w:r>
+        <w:rPr>
+          <w:sz w:val="24"/>
+          <w:szCs w:val="24"/>
+          <w:u w:val="single"/>
+        </w:rPr>
+        <w:t>tiene</w:t>
+      </w:r>
+      <w:r>
+        <w:rPr>
+          <w:sz w:val="24"/>
+          <w:szCs w:val="24"/>
+        </w:rPr>
+        <w:t xml:space="preserve"> un automóvil habilitado, de no tenerlo, deberá contactar con el administrador para que le asigne un automóvil.</w:t>
+      </w:r>
+    </w:p>
+    <w:p>
+      <w:pPr>
+        <w:pStyle w:val="Prrafodelista"/>
+        <w:numPr>
+          <w:ilvl w:val="1"/>
+          <w:numId w:val="2"/>
+        </w:numPr>
+        <w:rPr>
+          <w:sz w:val="24"/>
+          <w:szCs w:val="24"/>
+        </w:rPr>
+      </w:pPr>
+      <w:r>
+        <w:rPr>
+          <w:sz w:val="24"/>
+          <w:szCs w:val="24"/>
+        </w:rPr>
+        <w:t xml:space="preserve">La hora está en formato 24 horas. La fecha de inicio y la fecha de fin ingresadas deben ser menor o igual a la fecha y hora </w:t>
+      </w:r>
+      <w:r>
+        <w:rPr>
+          <w:sz w:val="24"/>
+          <w:szCs w:val="24"/>
+        </w:rPr>
+        <w:t>actual</w:t>
+      </w:r>
+      <w:r>
+        <w:rPr>
+          <w:sz w:val="24"/>
+          <w:szCs w:val="24"/>
+        </w:rPr>
+        <w:t xml:space="preserve">, debido a que </w:t>
+      </w:r>
+      <w:r>
+        <w:rPr>
+          <w:sz w:val="24"/>
+          <w:szCs w:val="24"/>
+        </w:rPr>
+        <w:t xml:space="preserve">consideramos que </w:t>
+      </w:r>
+      <w:r>
+        <w:rPr>
+          <w:sz w:val="24"/>
+          <w:szCs w:val="24"/>
+        </w:rPr>
+        <w:t>se registran los viajes ya realizados</w:t>
+      </w:r>
+      <w:r>
+        <w:rPr>
+          <w:sz w:val="24"/>
+          <w:szCs w:val="24"/>
+        </w:rPr>
+        <w:t xml:space="preserve"> anteriormente</w:t>
+      </w:r>
+      <w:r>
+        <w:rPr>
+          <w:sz w:val="24"/>
+          <w:szCs w:val="24"/>
+        </w:rPr>
+        <w:t>.</w:t>
+      </w:r>
+    </w:p>
+    <w:p>
+      <w:pPr>
+        <w:pStyle w:val="Prrafodelista"/>
+        <w:numPr>
+          <w:ilvl w:val="0"/>
+          <w:numId w:val="2"/>
+        </w:numPr>
+        <w:rPr>
+          <w:sz w:val="24"/>
+          <w:szCs w:val="24"/>
+        </w:rPr>
+      </w:pPr>
+      <w:r>
+        <w:rPr>
+          <w:b/>
+          <w:sz w:val="24"/>
+          <w:szCs w:val="24"/>
+        </w:rPr>
+        <w:t>Rendicion</w:t>
+      </w:r>
+      <w:r>
+        <w:rPr>
+          <w:sz w:val="24"/>
+          <w:szCs w:val="24"/>
+        </w:rPr>
+        <w:t xml:space="preserve">: </w:t>
+      </w:r>
+    </w:p>
+    <w:p>
+      <w:pPr>
+        <w:pStyle w:val="Prrafodelista"/>
+        <w:numPr>
+          <w:ilvl w:val="1"/>
+          <w:numId w:val="2"/>
+        </w:numPr>
+        <w:rPr>
+          <w:sz w:val="24"/>
+          <w:szCs w:val="24"/>
+        </w:rPr>
+      </w:pPr>
+      <w:r>
+        <w:rPr>
+          <w:sz w:val="24"/>
+          <w:szCs w:val="24"/>
+        </w:rPr>
+        <w:t>T</w:t>
+      </w:r>
+      <w:r>
+        <w:rPr>
+          <w:sz w:val="24"/>
+          <w:szCs w:val="24"/>
+        </w:rPr>
+        <w:t>omamos en cuenta la hora fin del viaje ya que consideramos que se cobra una vez que se finalizó el viaje sin importar la fecha de inicio</w:t>
+      </w:r>
+    </w:p>
+    <w:p>
+      <w:pPr>
+        <w:pStyle w:val="Prrafodelista"/>
+        <w:numPr>
+          <w:ilvl w:val="1"/>
+          <w:numId w:val="2"/>
+        </w:numPr>
+        <w:rPr>
+          <w:sz w:val="24"/>
+          <w:szCs w:val="24"/>
+        </w:rPr>
+      </w:pPr>
+      <w:r>
+        <w:rPr>
+          <w:sz w:val="24"/>
+          <w:szCs w:val="24"/>
+        </w:rPr>
+        <w:t>E</w:t>
+      </w:r>
+      <w:r>
+        <w:rPr>
+          <w:sz w:val="24"/>
+          <w:szCs w:val="24"/>
+        </w:rPr>
+        <w:t>l número de rendiciones suponemos que es uno más que el de la última rendición y se genera automáticamente, es decir, el usuario no lo ingresa</w:t>
+      </w:r>
+      <w:r>
+        <w:rPr>
+          <w:sz w:val="24"/>
+          <w:szCs w:val="24"/>
+        </w:rPr>
+        <w:t>.</w:t>
+      </w:r>
+    </w:p>
+    <w:p>
+      <w:pPr>
+        <w:pStyle w:val="Prrafodelista"/>
+        <w:numPr>
+          <w:ilvl w:val="1"/>
+          <w:numId w:val="2"/>
+        </w:numPr>
+        <w:rPr>
+          <w:sz w:val="28"/>
+          <w:szCs w:val="24"/>
+        </w:rPr>
+      </w:pPr>
+      <w:r>
+        <w:rPr>
+          <w:sz w:val="24"/>
+        </w:rPr>
+        <w:t>Al realizar una rendición no se valida que la</w:t>
+      </w:r>
+      <w:r>
+        <w:rPr>
+          <w:sz w:val="24"/>
+        </w:rPr>
+        <w:t xml:space="preserve"> fecha de inicio y/o fecha fin</w:t>
+      </w:r>
+      <w:r>
+        <w:rPr>
+          <w:sz w:val="24"/>
+        </w:rPr>
+        <w:t xml:space="preserve"> sean menores a la del día de hoy de modo que pueda simplificarse el testeo de la aplicación. </w:t>
+      </w:r>
+      <w:r>
+        <w:rPr>
+          <w:sz w:val="24"/>
+        </w:rPr>
+        <w:t xml:space="preserve">Además consideramos que debe permitirse por si algún día no se pudo realizar la rendición, al otro día la puedan realizar sin ningún problema. </w:t>
+      </w:r>
+    </w:p>
+    <w:p>
+      <w:pPr>
+        <w:pStyle w:val="Prrafodelista"/>
+        <w:numPr>
+          <w:ilvl w:val="1"/>
+          <w:numId w:val="2"/>
+        </w:numPr>
+        <w:rPr>
+          <w:sz w:val="28"/>
+          <w:szCs w:val="24"/>
+        </w:rPr>
+      </w:pPr>
+      <w:r>
+        <w:rPr>
+          <w:sz w:val="24"/>
+        </w:rPr>
+        <w:t>Consideramos que los choferes no realizan la rendición así mismos, por lo ta</w:t>
+      </w:r>
+      <w:r>
+        <w:rPr>
+          <w:sz w:val="24"/>
+        </w:rPr>
+        <w:t>nto no tienen esa funcionalidad.</w:t>
+      </w:r>
+    </w:p>
+    <w:p>
+      <w:pPr>
+        <w:pStyle w:val="Prrafodelista"/>
+        <w:numPr>
+          <w:ilvl w:val="1"/>
+          <w:numId w:val="2"/>
+        </w:numPr>
+        <w:rPr>
+          <w:sz w:val="24"/>
+          <w:szCs w:val="24"/>
+        </w:rPr>
+      </w:pPr>
+      <w:r>
+        <w:rPr>
+          <w:sz w:val="24"/>
+          <w:szCs w:val="24"/>
+        </w:rPr>
+        <w:lastRenderedPageBreak/>
+        <w:t>Se muestran</w:t>
+      </w:r>
+      <w:r>
+        <w:rPr>
+          <w:sz w:val="24"/>
+          <w:szCs w:val="24"/>
+        </w:rPr>
+        <w:t xml:space="preserve"> todos los turnos a pesar de no estar activos, ya que consideramos de que si alguna vez </w:t>
+      </w:r>
+      <w:r>
+        <w:rPr>
+          <w:sz w:val="24"/>
+          <w:szCs w:val="24"/>
+        </w:rPr>
+        <w:t xml:space="preserve">hubo </w:t>
+      </w:r>
+      <w:r>
+        <w:rPr>
+          <w:sz w:val="24"/>
+          <w:szCs w:val="24"/>
+        </w:rPr>
+        <w:t xml:space="preserve">un viaje con ese turno, se </w:t>
+      </w:r>
+      <w:r>
+        <w:rPr>
+          <w:sz w:val="24"/>
+          <w:szCs w:val="24"/>
+        </w:rPr>
+        <w:t>le debería rendir</w:t>
+      </w:r>
+      <w:r>
+        <w:rPr>
+          <w:sz w:val="24"/>
+          <w:szCs w:val="24"/>
+        </w:rPr>
+        <w:t xml:space="preserve"> igual</w:t>
+      </w:r>
+      <w:r>
+        <w:rPr>
+          <w:sz w:val="24"/>
+          <w:szCs w:val="24"/>
+        </w:rPr>
+        <w:t>.</w:t>
+      </w:r>
+    </w:p>
+    <w:p>
+      <w:pPr>
+        <w:pStyle w:val="Prrafodelista"/>
+        <w:numPr>
+          <w:ilvl w:val="1"/>
+          <w:numId w:val="2"/>
+        </w:numPr>
+        <w:rPr>
+          <w:sz w:val="24"/>
+          <w:szCs w:val="24"/>
+        </w:rPr>
+      </w:pPr>
+      <w:r>
+        <w:rPr>
+          <w:sz w:val="24"/>
+          <w:szCs w:val="24"/>
+        </w:rPr>
+        <w:t xml:space="preserve">Consideramos que el total </w:t>
+      </w:r>
+      <w:r>
+        <w:rPr>
+          <w:sz w:val="24"/>
+          <w:szCs w:val="24"/>
+        </w:rPr>
+        <w:t xml:space="preserve">de la rendición para el chofer </w:t>
+      </w:r>
+      <w:r>
+        <w:rPr>
+          <w:sz w:val="24"/>
+          <w:szCs w:val="24"/>
+        </w:rPr>
+        <w:t>es el total del viaje por el porcentaje que se ingresa al momento de realizarla</w:t>
+      </w:r>
+      <w:r>
+        <w:rPr>
+          <w:sz w:val="24"/>
+          <w:szCs w:val="24"/>
+        </w:rPr>
+        <w:t>.</w:t>
+      </w:r>
+    </w:p>
+    <w:p>
+      <w:pPr>
+        <w:pStyle w:val="Prrafodelista"/>
+        <w:numPr>
+          <w:ilvl w:val="0"/>
+          <w:numId w:val="2"/>
+        </w:numPr>
+        <w:rPr>
+          <w:sz w:val="24"/>
+          <w:szCs w:val="24"/>
+        </w:rPr>
+      </w:pPr>
+      <w:r>
+        <w:rPr>
+          <w:b/>
+          <w:sz w:val="24"/>
+          <w:szCs w:val="24"/>
+        </w:rPr>
+        <w:t>Facturación</w:t>
+      </w:r>
+      <w:r>
+        <w:rPr>
+          <w:sz w:val="24"/>
+          <w:szCs w:val="24"/>
+        </w:rPr>
+        <w:t xml:space="preserve">: </w:t>
+      </w:r>
+    </w:p>
+    <w:p>
+      <w:pPr>
+        <w:pStyle w:val="Prrafodelista"/>
+        <w:numPr>
+          <w:ilvl w:val="1"/>
+          <w:numId w:val="2"/>
+        </w:numPr>
+        <w:rPr>
+          <w:sz w:val="24"/>
+          <w:szCs w:val="24"/>
+        </w:rPr>
+      </w:pPr>
+      <w:r>
+        <w:rPr>
+          <w:sz w:val="24"/>
+          <w:szCs w:val="24"/>
+        </w:rPr>
+        <w:t>Asumimos que la facturación se realiza mes a mes, no pudiéndose realizar más de una factura en un mismo mes ni una factura cuyo rango de días abarque distintos meses.</w:t>
+      </w:r>
+    </w:p>
+    <w:p>
+      <w:pPr>
+        <w:pStyle w:val="Prrafodelista"/>
+        <w:numPr>
+          <w:ilvl w:val="1"/>
+          <w:numId w:val="2"/>
+        </w:numPr>
+        <w:rPr>
+          <w:sz w:val="28"/>
+          <w:szCs w:val="24"/>
+        </w:rPr>
+      </w:pPr>
+      <w:r>
+        <w:rPr>
+          <w:sz w:val="24"/>
+        </w:rPr>
+        <w:t xml:space="preserve">Al registrar una factura </w:t>
+      </w:r>
+      <w:r>
+        <w:rPr>
+          <w:sz w:val="24"/>
+        </w:rPr>
+        <w:t>no se valida que la</w:t>
+      </w:r>
+      <w:r>
+        <w:rPr>
+          <w:sz w:val="24"/>
+        </w:rPr>
+        <w:t xml:space="preserve"> fecha de inicio y/o fecha fin </w:t>
+      </w:r>
+      <w:r>
+        <w:rPr>
+          <w:sz w:val="24"/>
+        </w:rPr>
+        <w:t>sean menores a la del día de hoy de modo que pueda simplificarse el testeo de la aplicación. Para la puesta en producción, esto debe estar validado.</w:t>
+      </w:r>
+    </w:p>
+    <w:p>
+      <w:pPr>
+        <w:pStyle w:val="Prrafodelista"/>
+        <w:numPr>
+          <w:ilvl w:val="0"/>
+          <w:numId w:val="2"/>
+        </w:numPr>
+      </w:pPr>
+      <w:r>
+        <w:rPr>
+          <w:b/>
+          <w:sz w:val="24"/>
+          <w:szCs w:val="24"/>
+        </w:rPr>
+        <w:t>Estadísticas</w:t>
+      </w:r>
+      <w:r>
+        <w:rPr>
+          <w:sz w:val="24"/>
+          <w:szCs w:val="24"/>
+        </w:rPr>
+        <w:t xml:space="preserve">: </w:t>
+      </w:r>
+    </w:p>
+    <w:p>
+      <w:pPr>
+        <w:pStyle w:val="Prrafodelista"/>
+        <w:numPr>
+          <w:ilvl w:val="1"/>
+          <w:numId w:val="2"/>
+        </w:numPr>
+        <w:rPr>
+          <w:sz w:val="24"/>
+          <w:szCs w:val="24"/>
+        </w:rPr>
+      </w:pPr>
+      <w:r>
+        <w:rPr>
+          <w:sz w:val="24"/>
+          <w:szCs w:val="24"/>
+        </w:rPr>
+        <w:t>Consideramos que las estadísticas traen a los primero</w:t>
+      </w:r>
+      <w:r>
+        <w:rPr>
+          <w:sz w:val="24"/>
+          <w:szCs w:val="24"/>
+        </w:rPr>
+        <w:t>s</w:t>
+      </w:r>
+      <w:r>
+        <w:rPr>
+          <w:sz w:val="24"/>
+          <w:szCs w:val="24"/>
+        </w:rPr>
+        <w:t xml:space="preserve"> cinco choferes /cli</w:t>
+      </w:r>
+      <w:r>
+        <w:rPr>
+          <w:sz w:val="24"/>
+          <w:szCs w:val="24"/>
+        </w:rPr>
+        <w:t xml:space="preserve">entes </w:t>
+      </w:r>
+      <w:r>
+        <w:rPr>
+          <w:sz w:val="24"/>
+          <w:szCs w:val="24"/>
+          <w:u w:val="single"/>
+        </w:rPr>
+        <w:t>distintos</w:t>
+      </w:r>
+      <w:r>
+        <w:rPr>
+          <w:sz w:val="24"/>
+          <w:szCs w:val="24"/>
+        </w:rPr>
+        <w:t xml:space="preserve"> que cumplen con lo pedido.</w:t>
+      </w:r>
+    </w:p>
+    <w:p>
+      <w:pPr>
+        <w:pStyle w:val="Prrafodelista"/>
+        <w:numPr>
+          <w:ilvl w:val="1"/>
+          <w:numId w:val="2"/>
+        </w:numPr>
+        <w:rPr>
+          <w:sz w:val="24"/>
+          <w:szCs w:val="24"/>
+        </w:rPr>
+      </w:pPr>
+      <w:r>
+        <w:rPr>
+          <w:sz w:val="24"/>
+          <w:szCs w:val="24"/>
+        </w:rPr>
+        <w:t>A</w:t>
+      </w:r>
+      <w:r>
+        <w:rPr>
+          <w:sz w:val="24"/>
+          <w:szCs w:val="24"/>
+        </w:rPr>
+        <w:t>l listar los choferes con mayor recaudación se tienen en cuenta las rendiciones registradas de los choferes, si se realiza un viaje pero no se hace su rendición al chofer, esta no contará como parte de la recaudación del mismo.</w:t>
+      </w:r>
+      <w:r>
+        <w:t xml:space="preserve"> </w:t>
+      </w:r>
+    </w:p>
+    <w:p>
+      <w:pPr>
+        <w:pStyle w:val="Prrafodelista"/>
+        <w:numPr>
+          <w:ilvl w:val="1"/>
+          <w:numId w:val="2"/>
+        </w:numPr>
+        <w:rPr>
+          <w:sz w:val="28"/>
+          <w:szCs w:val="24"/>
+        </w:rPr>
+      </w:pPr>
+      <w:r>
+        <w:rPr>
+          <w:sz w:val="24"/>
+        </w:rPr>
+        <w:t>Al listar los clientes con mayor consumo, solo se tienen en cuenta los consumos de las facturas. Los viajes que no hayan sido facturados al momento de listar, no serán considerados.</w:t>
+      </w:r>
+    </w:p>
+    <w:p>
+      <w:pPr>
+        <w:pStyle w:val="Prrafodelista"/>
+        <w:numPr>
+          <w:ilvl w:val="1"/>
+          <w:numId w:val="2"/>
+        </w:numPr>
+        <w:rPr>
+          <w:sz w:val="28"/>
+          <w:szCs w:val="24"/>
+        </w:rPr>
+      </w:pPr>
+      <w:r>
+        <w:rPr>
+          <w:sz w:val="24"/>
+        </w:rPr>
+        <w:t>Consideramos que el año a ingresar debe ser mayor al año 2000</w:t>
+      </w:r>
+    </w:p>
+    <w:p>
+      <w:pPr>
+        <w:pStyle w:val="Prrafodelista"/>
+        <w:numPr>
+          <w:ilvl w:val="0"/>
+          <w:numId w:val="2"/>
+        </w:numPr>
+        <w:rPr>
+          <w:b/>
+          <w:sz w:val="24"/>
+          <w:szCs w:val="24"/>
+        </w:rPr>
+      </w:pPr>
+      <w:r>
+        <w:rPr>
+          <w:b/>
+          <w:sz w:val="24"/>
+          <w:szCs w:val="24"/>
+        </w:rPr>
+        <w:t xml:space="preserve">ABM y Registro Usuario/Chofer/Cliente </w:t>
+      </w:r>
+    </w:p>
+    <w:p>
+      <w:pPr>
+        <w:pStyle w:val="Prrafodelista"/>
+        <w:numPr>
+          <w:ilvl w:val="1"/>
+          <w:numId w:val="2"/>
+        </w:numPr>
+        <w:rPr>
+          <w:sz w:val="24"/>
+          <w:szCs w:val="24"/>
+        </w:rPr>
+      </w:pPr>
+      <w:r>
+        <w:rPr>
+          <w:sz w:val="24"/>
+          <w:szCs w:val="24"/>
+        </w:rPr>
+        <w:t>Si el valor del campo departamento es “”, significa que al hacer la migración el campo estaba vacío o el usuario lo dejó en null al momento de registrarse (no tiene departamento).</w:t>
+      </w:r>
+    </w:p>
+    <w:p>
+      <w:pPr>
+        <w:pStyle w:val="Prrafodelista"/>
+        <w:numPr>
+          <w:ilvl w:val="1"/>
+          <w:numId w:val="2"/>
+        </w:numPr>
+        <w:rPr>
+          <w:sz w:val="24"/>
+          <w:szCs w:val="24"/>
+        </w:rPr>
+      </w:pPr>
+      <w:r>
+        <w:rPr>
+          <w:sz w:val="24"/>
+          <w:szCs w:val="24"/>
+        </w:rPr>
+        <w:t xml:space="preserve">Una vez registrado un usuario como cliente, este no podrá ser editado para ser chofer. </w:t>
+      </w:r>
+      <w:r>
+        <w:rPr>
+          <w:sz w:val="24"/>
+          <w:szCs w:val="24"/>
+        </w:rPr>
+        <w:t xml:space="preserve">Un </w:t>
+      </w:r>
+      <w:r>
+        <w:rPr>
+          <w:sz w:val="24"/>
+          <w:szCs w:val="24"/>
+        </w:rPr>
+        <w:t>usuario que se registra como chofer, no podrá ser editado para pasar a ser cliente.</w:t>
+      </w:r>
+    </w:p>
+    <w:p>
+      <w:pPr>
+        <w:pStyle w:val="Prrafodelista"/>
+        <w:numPr>
+          <w:ilvl w:val="1"/>
+          <w:numId w:val="2"/>
+        </w:numPr>
+        <w:rPr>
+          <w:sz w:val="24"/>
+          <w:szCs w:val="24"/>
+        </w:rPr>
+      </w:pPr>
+      <w:r>
+        <w:t>Cuando un administrador edita un usuario no podrá modificar su contraseña.</w:t>
+      </w:r>
+    </w:p>
+    <w:p>
+      <w:pPr>
+        <w:pStyle w:val="Prrafodelista"/>
+        <w:numPr>
+          <w:ilvl w:val="1"/>
+          <w:numId w:val="2"/>
+        </w:numPr>
+        <w:rPr>
+          <w:sz w:val="24"/>
+          <w:szCs w:val="24"/>
+        </w:rPr>
+      </w:pPr>
+      <w:r>
+        <w:t>Consideramos que el DNI</w:t>
       </w:r>
       <w:bookmarkStart w:id="0" w:name="_GoBack"/>
       <w:bookmarkEnd w:id="0"/>
       <w:r>
-        <w:rPr>
-          <w:sz w:val="24"/>
-          <w:szCs w:val="24"/>
-        </w:rPr>
-        <w:t xml:space="preserve"> de turno y clientes, solo se puede seleccionar los habilitados. En el combobox de chofer, solo se puede seleccionar un chofer habilitado y con automóvil habilitado. </w:t>
-      </w:r>
-    </w:p>
-    <w:p>
-      <w:pPr>
-        <w:pStyle w:val="Prrafodelista"/>
-        <w:numPr>
-          <w:ilvl w:val="1"/>
-          <w:numId w:val="2"/>
-        </w:numPr>
-        <w:rPr>
-          <w:sz w:val="24"/>
-          <w:szCs w:val="24"/>
-        </w:rPr>
-      </w:pPr>
-      <w:r>
-        <w:rPr>
-          <w:sz w:val="24"/>
-          <w:szCs w:val="24"/>
-        </w:rPr>
-        <w:t xml:space="preserve">No se puede registrar un viaje que para un rango horario, tenga el mismo chofer, cliente y turno que un viaje existente. </w:t>
-      </w:r>
-    </w:p>
-    <w:p>
-      <w:pPr>
-        <w:pStyle w:val="Prrafodelista"/>
-        <w:numPr>
-          <w:ilvl w:val="1"/>
-          <w:numId w:val="2"/>
-        </w:numPr>
-        <w:rPr>
-          <w:sz w:val="24"/>
-          <w:szCs w:val="24"/>
-        </w:rPr>
-      </w:pPr>
-      <w:r>
-        <w:rPr>
-          <w:sz w:val="24"/>
-          <w:szCs w:val="24"/>
-        </w:rPr>
-        <w:t xml:space="preserve">Un cliente solo puede registrar sus viajes. Un chofer solo puede registrar sus viajes, solo si </w:t>
-      </w:r>
-      <w:r>
-        <w:rPr>
-          <w:sz w:val="24"/>
-          <w:szCs w:val="24"/>
-          <w:u w:val="single"/>
-        </w:rPr>
-        <w:t>tiene</w:t>
-      </w:r>
-      <w:r>
-        <w:rPr>
-          <w:sz w:val="24"/>
-          <w:szCs w:val="24"/>
-        </w:rPr>
-        <w:t xml:space="preserve"> un automóvil habilitado, de no tenerlo, deberá contactar con el administrador para que le asigne un automóvil.</w:t>
-      </w:r>
-    </w:p>
-    <w:p>
-      <w:pPr>
-        <w:pStyle w:val="Prrafodelista"/>
-        <w:numPr>
-          <w:ilvl w:val="1"/>
-          <w:numId w:val="2"/>
-        </w:numPr>
-        <w:rPr>
-          <w:sz w:val="24"/>
-          <w:szCs w:val="24"/>
-        </w:rPr>
-      </w:pPr>
-      <w:r>
-        <w:rPr>
-          <w:sz w:val="24"/>
-          <w:szCs w:val="24"/>
-        </w:rPr>
-        <w:t xml:space="preserve">La hora está en formato 24 horas. La fecha de inicio y la fecha de fin ingresadas deben ser menor o igual a la fecha y hora </w:t>
-      </w:r>
-      <w:r>
-        <w:rPr>
-          <w:sz w:val="24"/>
-          <w:szCs w:val="24"/>
-        </w:rPr>
-        <w:t>actual</w:t>
-      </w:r>
-      <w:r>
-        <w:rPr>
-          <w:sz w:val="24"/>
-          <w:szCs w:val="24"/>
-        </w:rPr>
-        <w:t xml:space="preserve">, debido a que </w:t>
-      </w:r>
-      <w:r>
-        <w:rPr>
-          <w:sz w:val="24"/>
-          <w:szCs w:val="24"/>
-        </w:rPr>
-        <w:t xml:space="preserve">consideramos que </w:t>
-      </w:r>
-      <w:r>
-        <w:rPr>
-          <w:sz w:val="24"/>
-          <w:szCs w:val="24"/>
-        </w:rPr>
-        <w:t>se registran los viajes ya realizados</w:t>
-      </w:r>
-      <w:r>
-        <w:rPr>
-          <w:sz w:val="24"/>
-          <w:szCs w:val="24"/>
-        </w:rPr>
-        <w:t xml:space="preserve"> anteriormente</w:t>
-      </w:r>
-      <w:r>
-        <w:rPr>
-          <w:sz w:val="24"/>
-          <w:szCs w:val="24"/>
-        </w:rPr>
-        <w:t>.</w:t>
-      </w:r>
-    </w:p>
-    <w:p>
-      <w:pPr>
-        <w:pStyle w:val="Prrafodelista"/>
-        <w:numPr>
-          <w:ilvl w:val="0"/>
-          <w:numId w:val="2"/>
-        </w:numPr>
-        <w:rPr>
-          <w:sz w:val="24"/>
-          <w:szCs w:val="24"/>
-        </w:rPr>
-      </w:pPr>
-      <w:r>
-        <w:rPr>
-          <w:b/>
-          <w:sz w:val="24"/>
-          <w:szCs w:val="24"/>
-        </w:rPr>
-        <w:t>Rendicion</w:t>
-      </w:r>
-      <w:r>
-        <w:rPr>
-          <w:sz w:val="24"/>
-          <w:szCs w:val="24"/>
-        </w:rPr>
-        <w:t xml:space="preserve">: </w:t>
-      </w:r>
-    </w:p>
-    <w:p>
-      <w:pPr>
-        <w:pStyle w:val="Prrafodelista"/>
-        <w:numPr>
-          <w:ilvl w:val="1"/>
-          <w:numId w:val="2"/>
-        </w:numPr>
-        <w:rPr>
-          <w:sz w:val="24"/>
-          <w:szCs w:val="24"/>
-        </w:rPr>
-      </w:pPr>
-      <w:r>
-        <w:rPr>
-          <w:sz w:val="24"/>
-          <w:szCs w:val="24"/>
-        </w:rPr>
-        <w:t>T</w:t>
-      </w:r>
-      <w:r>
-        <w:rPr>
-          <w:sz w:val="24"/>
-          <w:szCs w:val="24"/>
-        </w:rPr>
-        <w:t>omamos en cuenta la hora fin del viaje ya que consideramos que se cobra una vez que se finalizó el viaje sin importar la fecha de inicio</w:t>
-      </w:r>
-    </w:p>
-    <w:p>
-      <w:pPr>
-        <w:pStyle w:val="Prrafodelista"/>
-        <w:numPr>
-          <w:ilvl w:val="1"/>
-          <w:numId w:val="2"/>
-        </w:numPr>
-        <w:rPr>
-          <w:sz w:val="24"/>
-          <w:szCs w:val="24"/>
-        </w:rPr>
-      </w:pPr>
-      <w:r>
-        <w:rPr>
-          <w:sz w:val="24"/>
-          <w:szCs w:val="24"/>
-        </w:rPr>
-        <w:t>E</w:t>
-      </w:r>
-      <w:r>
-        <w:rPr>
-          <w:sz w:val="24"/>
-          <w:szCs w:val="24"/>
-        </w:rPr>
-        <w:t>l número de rendiciones suponemos que es uno más que el de la última rendición y se genera automáticamente, es decir, el usuario no lo ingresa</w:t>
-      </w:r>
-      <w:r>
-        <w:rPr>
-          <w:sz w:val="24"/>
-          <w:szCs w:val="24"/>
-        </w:rPr>
-        <w:t>.</w:t>
-      </w:r>
-    </w:p>
-    <w:p>
-      <w:pPr>
-        <w:pStyle w:val="Prrafodelista"/>
-        <w:numPr>
-          <w:ilvl w:val="1"/>
-          <w:numId w:val="2"/>
-        </w:numPr>
-        <w:rPr>
-          <w:sz w:val="28"/>
-          <w:szCs w:val="24"/>
-        </w:rPr>
-      </w:pPr>
-      <w:r>
-        <w:rPr>
-          <w:sz w:val="24"/>
-        </w:rPr>
-        <w:t>Al realizar una rendición no se valida que la</w:t>
-      </w:r>
-      <w:r>
-        <w:rPr>
-          <w:sz w:val="24"/>
-        </w:rPr>
-        <w:t xml:space="preserve"> fecha de inicio y/o fecha fin</w:t>
-      </w:r>
-      <w:r>
-        <w:rPr>
-          <w:sz w:val="24"/>
-        </w:rPr>
-        <w:t xml:space="preserve"> sean menores a la del día de hoy de modo que pueda simplificarse el testeo de la aplicación. </w:t>
-      </w:r>
-      <w:r>
-        <w:rPr>
-          <w:sz w:val="24"/>
-        </w:rPr>
-        <w:t xml:space="preserve">Además consideramos que debe permitirse por si algún día no se pudo realizar la rendición, al otro día la puedan realizar sin ningún problema. </w:t>
-      </w:r>
-    </w:p>
-    <w:p>
-      <w:pPr>
-        <w:pStyle w:val="Prrafodelista"/>
-        <w:numPr>
-          <w:ilvl w:val="1"/>
-          <w:numId w:val="2"/>
-        </w:numPr>
-        <w:rPr>
-          <w:sz w:val="28"/>
-          <w:szCs w:val="24"/>
-        </w:rPr>
-      </w:pPr>
-      <w:r>
-        <w:rPr>
-          <w:sz w:val="24"/>
-        </w:rPr>
-        <w:t>Consideramos que los choferes no realizan la rendición así mismos, por lo ta</w:t>
-      </w:r>
-      <w:r>
-        <w:rPr>
-          <w:sz w:val="24"/>
-        </w:rPr>
-        <w:t>nto no tienen esa funcionalidad.</w:t>
-      </w:r>
-    </w:p>
-    <w:p>
-      <w:pPr>
-        <w:pStyle w:val="Prrafodelista"/>
-        <w:numPr>
-          <w:ilvl w:val="1"/>
-          <w:numId w:val="2"/>
-        </w:numPr>
-        <w:rPr>
-          <w:sz w:val="24"/>
-          <w:szCs w:val="24"/>
-        </w:rPr>
-      </w:pPr>
-      <w:r>
-        <w:rPr>
-          <w:sz w:val="24"/>
-          <w:szCs w:val="24"/>
-        </w:rPr>
-        <w:lastRenderedPageBreak/>
-        <w:t>Se muestran</w:t>
-      </w:r>
-      <w:r>
-        <w:rPr>
-          <w:sz w:val="24"/>
-          <w:szCs w:val="24"/>
-        </w:rPr>
-        <w:t xml:space="preserve"> todos los turnos a pesar de no estar activos, ya que consideramos de que si alguna vez </w:t>
-      </w:r>
-      <w:r>
-        <w:rPr>
-          <w:sz w:val="24"/>
-          <w:szCs w:val="24"/>
-        </w:rPr>
-        <w:t xml:space="preserve">hubo </w:t>
-      </w:r>
-      <w:r>
-        <w:rPr>
-          <w:sz w:val="24"/>
-          <w:szCs w:val="24"/>
-        </w:rPr>
-        <w:t xml:space="preserve">un viaje con ese turno, se </w:t>
-      </w:r>
-      <w:r>
-        <w:rPr>
-          <w:sz w:val="24"/>
-          <w:szCs w:val="24"/>
-        </w:rPr>
-        <w:t>le debería rendir</w:t>
-      </w:r>
-      <w:r>
-        <w:rPr>
-          <w:sz w:val="24"/>
-          <w:szCs w:val="24"/>
-        </w:rPr>
-        <w:t xml:space="preserve"> igual</w:t>
-      </w:r>
-      <w:r>
-        <w:rPr>
-          <w:sz w:val="24"/>
-          <w:szCs w:val="24"/>
-        </w:rPr>
-        <w:t>.</w:t>
-      </w:r>
-    </w:p>
-    <w:p>
-      <w:pPr>
-        <w:pStyle w:val="Prrafodelista"/>
-        <w:numPr>
-          <w:ilvl w:val="0"/>
-          <w:numId w:val="2"/>
-        </w:numPr>
-        <w:rPr>
-          <w:sz w:val="24"/>
-          <w:szCs w:val="24"/>
-        </w:rPr>
-      </w:pPr>
-      <w:r>
-        <w:rPr>
-          <w:b/>
-          <w:sz w:val="24"/>
-          <w:szCs w:val="24"/>
-        </w:rPr>
-        <w:t>Facturación</w:t>
-      </w:r>
-      <w:r>
-        <w:rPr>
-          <w:sz w:val="24"/>
-          <w:szCs w:val="24"/>
-        </w:rPr>
-        <w:t xml:space="preserve">: </w:t>
-      </w:r>
-    </w:p>
-    <w:p>
-      <w:pPr>
-        <w:pStyle w:val="Prrafodelista"/>
-        <w:numPr>
-          <w:ilvl w:val="1"/>
-          <w:numId w:val="2"/>
-        </w:numPr>
-        <w:rPr>
-          <w:sz w:val="24"/>
-          <w:szCs w:val="24"/>
-        </w:rPr>
-      </w:pPr>
-      <w:r>
-        <w:rPr>
-          <w:sz w:val="24"/>
-          <w:szCs w:val="24"/>
-        </w:rPr>
-        <w:t>Asumimos que la facturación se realiza mes a mes, no pudiéndose realizar más de una factura en un mismo mes ni una factura cuyo rango de días abarque distintos meses.</w:t>
-      </w:r>
-    </w:p>
-    <w:p>
-      <w:pPr>
-        <w:pStyle w:val="Prrafodelista"/>
-        <w:numPr>
-          <w:ilvl w:val="1"/>
-          <w:numId w:val="2"/>
-        </w:numPr>
-        <w:rPr>
-          <w:sz w:val="28"/>
-          <w:szCs w:val="24"/>
-        </w:rPr>
-      </w:pPr>
-      <w:r>
-        <w:rPr>
-          <w:sz w:val="24"/>
-        </w:rPr>
-        <w:t xml:space="preserve">Al registrar una factura </w:t>
-      </w:r>
-      <w:r>
-        <w:rPr>
-          <w:sz w:val="24"/>
-        </w:rPr>
-        <w:t>no se valida que la</w:t>
-      </w:r>
-      <w:r>
-        <w:rPr>
-          <w:sz w:val="24"/>
-        </w:rPr>
-        <w:t xml:space="preserve"> fecha de inicio y/o fecha fin </w:t>
-      </w:r>
-      <w:r>
-        <w:rPr>
-          <w:sz w:val="24"/>
-        </w:rPr>
-        <w:t>sean menores a la del día de hoy de modo que pueda simplificarse el testeo de la aplicación. Para la puesta en producción, esto debe estar validado.</w:t>
-      </w:r>
-    </w:p>
-    <w:p>
-      <w:pPr>
-        <w:pStyle w:val="Prrafodelista"/>
-        <w:numPr>
-          <w:ilvl w:val="0"/>
-          <w:numId w:val="2"/>
-        </w:numPr>
-      </w:pPr>
-      <w:r>
-        <w:rPr>
-          <w:b/>
-          <w:sz w:val="24"/>
-          <w:szCs w:val="24"/>
-        </w:rPr>
-        <w:t>Estadísticas</w:t>
-      </w:r>
-      <w:r>
-        <w:rPr>
-          <w:sz w:val="24"/>
-          <w:szCs w:val="24"/>
-        </w:rPr>
-        <w:t xml:space="preserve">: </w:t>
-      </w:r>
-    </w:p>
-    <w:p>
-      <w:pPr>
-        <w:pStyle w:val="Prrafodelista"/>
-        <w:numPr>
-          <w:ilvl w:val="1"/>
-          <w:numId w:val="2"/>
-        </w:numPr>
-        <w:rPr>
-          <w:sz w:val="24"/>
-          <w:szCs w:val="24"/>
-        </w:rPr>
-      </w:pPr>
-      <w:r>
-        <w:rPr>
-          <w:sz w:val="24"/>
-          <w:szCs w:val="24"/>
-        </w:rPr>
-        <w:t>Consideramos que las estadísticas traen a los primero</w:t>
-      </w:r>
-      <w:r>
-        <w:rPr>
-          <w:sz w:val="24"/>
-          <w:szCs w:val="24"/>
-        </w:rPr>
-        <w:t>s</w:t>
-      </w:r>
-      <w:r>
-        <w:rPr>
-          <w:sz w:val="24"/>
-          <w:szCs w:val="24"/>
-        </w:rPr>
-        <w:t xml:space="preserve"> cinco choferes /cli</w:t>
-      </w:r>
-      <w:r>
-        <w:rPr>
-          <w:sz w:val="24"/>
-          <w:szCs w:val="24"/>
-        </w:rPr>
-        <w:t xml:space="preserve">entes </w:t>
-      </w:r>
-      <w:r>
-        <w:rPr>
-          <w:sz w:val="24"/>
-          <w:szCs w:val="24"/>
-          <w:u w:val="single"/>
-        </w:rPr>
-        <w:t>distintos</w:t>
-      </w:r>
-      <w:r>
-        <w:rPr>
-          <w:sz w:val="24"/>
-          <w:szCs w:val="24"/>
-        </w:rPr>
-        <w:t xml:space="preserve"> que cumplen con lo pedido.</w:t>
-      </w:r>
-    </w:p>
-    <w:p>
-      <w:pPr>
-        <w:pStyle w:val="Prrafodelista"/>
-        <w:numPr>
-          <w:ilvl w:val="1"/>
-          <w:numId w:val="2"/>
-        </w:numPr>
-        <w:rPr>
-          <w:sz w:val="24"/>
-          <w:szCs w:val="24"/>
-        </w:rPr>
-      </w:pPr>
-      <w:r>
-        <w:rPr>
-          <w:sz w:val="24"/>
-          <w:szCs w:val="24"/>
-        </w:rPr>
-        <w:t>A</w:t>
-      </w:r>
-      <w:r>
-        <w:rPr>
-          <w:sz w:val="24"/>
-          <w:szCs w:val="24"/>
-        </w:rPr>
-        <w:t>l listar los choferes con mayor recaudación se tienen en cuenta las rendiciones registradas de los choferes, si se realiza un viaje pero no se hace su rendición al chofer, esta no contará como parte de la recaudación del mismo.</w:t>
-      </w:r>
-      <w:r>
-        <w:t xml:space="preserve"> </w:t>
-      </w:r>
-    </w:p>
-    <w:p>
-      <w:pPr>
-        <w:pStyle w:val="Prrafodelista"/>
-        <w:numPr>
-          <w:ilvl w:val="1"/>
-          <w:numId w:val="2"/>
-        </w:numPr>
-        <w:rPr>
-          <w:sz w:val="28"/>
-          <w:szCs w:val="24"/>
-        </w:rPr>
-      </w:pPr>
-      <w:r>
-        <w:rPr>
-          <w:sz w:val="24"/>
-        </w:rPr>
-        <w:t>Al listar los clientes con mayor consumo, solo se tienen en cuenta los consumos de las facturas. Los viajes que no hayan sido facturados al momento de listar, no serán considerados.</w:t>
-      </w:r>
-    </w:p>
-    <w:p>
-      <w:pPr>
-        <w:pStyle w:val="Prrafodelista"/>
-        <w:numPr>
-          <w:ilvl w:val="1"/>
-          <w:numId w:val="2"/>
-        </w:numPr>
-        <w:rPr>
-          <w:sz w:val="28"/>
-          <w:szCs w:val="24"/>
-        </w:rPr>
-      </w:pPr>
-      <w:r>
-        <w:rPr>
-          <w:sz w:val="24"/>
-        </w:rPr>
-        <w:t>Consideramos que el año a ingresar debe ser mayor al año 2000</w:t>
-      </w:r>
-    </w:p>
-    <w:p>
-      <w:pPr>
-        <w:pStyle w:val="Prrafodelista"/>
-        <w:numPr>
-          <w:ilvl w:val="0"/>
-          <w:numId w:val="2"/>
-        </w:numPr>
-        <w:rPr>
-          <w:b/>
-          <w:sz w:val="24"/>
-          <w:szCs w:val="24"/>
-        </w:rPr>
-      </w:pPr>
-      <w:r>
-        <w:rPr>
-          <w:b/>
-          <w:sz w:val="24"/>
-          <w:szCs w:val="24"/>
-        </w:rPr>
-        <w:t xml:space="preserve">ABM y Registro Usuario/Chofer/Cliente </w:t>
-      </w:r>
-    </w:p>
-    <w:p>
-      <w:pPr>
-        <w:pStyle w:val="Prrafodelista"/>
-        <w:numPr>
-          <w:ilvl w:val="1"/>
-          <w:numId w:val="2"/>
-        </w:numPr>
-        <w:rPr>
-          <w:sz w:val="24"/>
-          <w:szCs w:val="24"/>
-        </w:rPr>
-      </w:pPr>
-      <w:r>
-        <w:rPr>
-          <w:sz w:val="24"/>
-          <w:szCs w:val="24"/>
-        </w:rPr>
-        <w:t>Si el valor del campo departamento es “”, significa que al hacer la migración el campo estaba vacío o el usuario lo dejó en null al momento de registrarse (no tiene departamento).</w:t>
-      </w:r>
-    </w:p>
-    <w:p>
-      <w:pPr>
-        <w:pStyle w:val="Prrafodelista"/>
-        <w:numPr>
-          <w:ilvl w:val="1"/>
-          <w:numId w:val="2"/>
-        </w:numPr>
-        <w:rPr>
-          <w:sz w:val="24"/>
-          <w:szCs w:val="24"/>
-        </w:rPr>
-      </w:pPr>
-      <w:r>
-        <w:rPr>
-          <w:sz w:val="24"/>
-          <w:szCs w:val="24"/>
-        </w:rPr>
-        <w:t xml:space="preserve">Una vez registrado un usuario como cliente, este no podrá ser editado para ser chofer. </w:t>
-      </w:r>
-      <w:r>
-        <w:rPr>
-          <w:sz w:val="24"/>
-          <w:szCs w:val="24"/>
-        </w:rPr>
-        <w:t xml:space="preserve">Un </w:t>
-      </w:r>
-      <w:r>
-        <w:rPr>
-          <w:sz w:val="24"/>
-          <w:szCs w:val="24"/>
-        </w:rPr>
-        <w:t>usuario que se registra como chofer, no podrá ser editado para pasar a ser cliente.</w:t>
-      </w:r>
-    </w:p>
-    <w:p>
-      <w:pPr>
-        <w:pStyle w:val="Prrafodelista"/>
-        <w:numPr>
-          <w:ilvl w:val="1"/>
-          <w:numId w:val="2"/>
-        </w:numPr>
-        <w:rPr>
-          <w:sz w:val="24"/>
-          <w:szCs w:val="24"/>
-        </w:rPr>
-      </w:pPr>
-      <w:r>
-        <w:t>Cuando un administrador edita un usuario no podrá modificar su contraseña.</w:t>
+        <w:t xml:space="preserve"> y el teléfono deben aceptar hasta 8 dígitos.</w:t>
       </w:r>
     </w:p>
     <w:p>
@@ -2459,7 +2512,7 @@
   <a:extraClrSchemeLst/>
   <a:extLst>
     <a:ext uri="{05A4C25C-085E-4340-85A3-A5531E510DB2}">
-      <thm15:themeFamily xmlns:thm15="http://schemas.microsoft.com/office/thememl/2012/main" xmlns="" name="Office Theme" id="{62F939B6-93AF-4DB8-9C6B-D6C7DFDC589F}" vid="{4A3C46E8-61CC-4603-A589-7422A47A8E4A}"/>
+      <thm15:themeFamily xmlns="" xmlns:thm15="http://schemas.microsoft.com/office/thememl/2012/main" name="Office Theme" id="{62F939B6-93AF-4DB8-9C6B-D6C7DFDC589F}" vid="{4A3C46E8-61CC-4603-A589-7422A47A8E4A}"/>
     </a:ext>
   </a:extLst>
 </a:theme>

</xml_diff>